<commit_message>
updated: report, minor changes
</commit_message>
<xml_diff>
--- a/Report/ECSC503.Y-SoftwareDevelopmentGroupProject-PerformanceMonitor-Group2Report.docx
+++ b/Report/ECSC503.Y-SoftwareDevelopmentGroupProject-PerformanceMonitor-Group2Report.docx
@@ -13,7 +13,7 @@
         </w:rPr>
       </w:pPr>
       <w:bookmarkStart w:id="0" w:name="_Toc436132123"/>
-      <w:bookmarkStart w:id="1" w:name="_Toc436136655"/>
+      <w:bookmarkStart w:id="1" w:name="_Toc436310056"/>
       <w:r>
         <w:rPr>
           <w:rFonts w:asciiTheme="minorHAnsi" w:hAnsiTheme="minorHAnsi"/>
@@ -23,7 +23,7 @@
           <w:lang w:eastAsia="en-GB"/>
         </w:rPr>
         <w:drawing>
-          <wp:anchor distT="0" distB="0" distL="114300" distR="114300" simplePos="0" relativeHeight="251669504" behindDoc="0" locked="0" layoutInCell="1" allowOverlap="1" wp14:anchorId="5C098959" wp14:editId="74E6F8FD">
+          <wp:anchor distT="0" distB="0" distL="114300" distR="114300" simplePos="0" relativeHeight="251669504" behindDoc="0" locked="0" layoutInCell="1" allowOverlap="1" wp14:anchorId="6779BD4B" wp14:editId="445FD8BD">
             <wp:simplePos x="0" y="0"/>
             <wp:positionH relativeFrom="margin">
               <wp:posOffset>0</wp:posOffset>
@@ -100,7 +100,13 @@
     </w:p>
     <w:sdt>
       <w:sdtPr>
-        <w:id w:val="1126899320"/>
+        <w:rPr>
+          <w:rFonts w:asciiTheme="minorHAnsi" w:eastAsiaTheme="minorHAnsi" w:hAnsiTheme="minorHAnsi" w:cstheme="minorBidi"/>
+          <w:sz w:val="22"/>
+          <w:szCs w:val="22"/>
+          <w:lang w:val="en-GB"/>
+        </w:rPr>
+        <w:id w:val="886067919"/>
         <w:docPartObj>
           <w:docPartGallery w:val="Table of Contents"/>
           <w:docPartUnique/>
@@ -108,13 +114,15 @@
       </w:sdtPr>
       <w:sdtEndPr>
         <w:rPr>
+          <w:b/>
+          <w:bCs/>
           <w:noProof/>
         </w:rPr>
       </w:sdtEndPr>
       <w:sdtContent>
         <w:p>
           <w:pPr>
-            <w:pStyle w:val="NoSpacing"/>
+            <w:pStyle w:val="TOCHeading"/>
             <w:rPr>
               <w:rStyle w:val="Heading1Char"/>
             </w:rPr>
@@ -123,7 +131,7 @@
             <w:rPr>
               <w:rStyle w:val="Heading1Char"/>
             </w:rPr>
-            <w:t>Table of Contents</w:t>
+            <w:t>Contents</w:t>
           </w:r>
         </w:p>
         <w:p>
@@ -139,30 +147,15 @@
             </w:rPr>
           </w:pPr>
           <w:r>
-            <w:rPr>
-              <w:rFonts w:asciiTheme="majorHAnsi" w:hAnsiTheme="majorHAnsi"/>
-              <w:sz w:val="24"/>
-              <w:szCs w:val="24"/>
-            </w:rPr>
             <w:fldChar w:fldCharType="begin"/>
           </w:r>
           <w:r>
-            <w:rPr>
-              <w:rFonts w:asciiTheme="majorHAnsi" w:hAnsiTheme="majorHAnsi"/>
-              <w:sz w:val="24"/>
-              <w:szCs w:val="24"/>
-            </w:rPr>
             <w:instrText xml:space="preserve"> TOC \o "1-3" \h \z \u </w:instrText>
           </w:r>
           <w:r>
-            <w:rPr>
-              <w:rFonts w:asciiTheme="majorHAnsi" w:hAnsiTheme="majorHAnsi"/>
-              <w:sz w:val="24"/>
-              <w:szCs w:val="24"/>
-            </w:rPr>
             <w:fldChar w:fldCharType="separate"/>
           </w:r>
-          <w:hyperlink w:anchor="_Toc436136655" w:history="1">
+          <w:hyperlink w:anchor="_Toc436310056" w:history="1">
             <w:r>
               <w:rPr>
                 <w:rStyle w:val="Hyperlink"/>
@@ -189,7 +182,7 @@
                 <w:noProof/>
                 <w:webHidden/>
               </w:rPr>
-              <w:instrText xml:space="preserve"> PAGEREF _Toc436136655 \h </w:instrText>
+              <w:instrText xml:space="preserve"> PAGEREF _Toc436310056 \h </w:instrText>
             </w:r>
             <w:r>
               <w:rPr>
@@ -232,7 +225,7 @@
               <w:lang w:eastAsia="en-GB"/>
             </w:rPr>
           </w:pPr>
-          <w:hyperlink w:anchor="_Toc436136656" w:history="1">
+          <w:hyperlink w:anchor="_Toc436310057" w:history="1">
             <w:r>
               <w:rPr>
                 <w:rStyle w:val="Hyperlink"/>
@@ -259,7 +252,7 @@
                 <w:noProof/>
                 <w:webHidden/>
               </w:rPr>
-              <w:instrText xml:space="preserve"> PAGEREF _Toc436136656 \h </w:instrText>
+              <w:instrText xml:space="preserve"> PAGEREF _Toc436310057 \h </w:instrText>
             </w:r>
             <w:r>
               <w:rPr>
@@ -302,7 +295,7 @@
               <w:lang w:eastAsia="en-GB"/>
             </w:rPr>
           </w:pPr>
-          <w:hyperlink w:anchor="_Toc436136657" w:history="1">
+          <w:hyperlink w:anchor="_Toc436310058" w:history="1">
             <w:r>
               <w:rPr>
                 <w:rStyle w:val="Hyperlink"/>
@@ -329,7 +322,7 @@
                 <w:noProof/>
                 <w:webHidden/>
               </w:rPr>
-              <w:instrText xml:space="preserve"> PAGEREF _Toc436136657 \h </w:instrText>
+              <w:instrText xml:space="preserve"> PAGEREF _Toc436310058 \h </w:instrText>
             </w:r>
             <w:r>
               <w:rPr>
@@ -372,13 +365,13 @@
               <w:lang w:eastAsia="en-GB"/>
             </w:rPr>
           </w:pPr>
-          <w:hyperlink w:anchor="_Toc436136658" w:history="1">
+          <w:hyperlink w:anchor="_Toc436310059" w:history="1">
             <w:r>
               <w:rPr>
                 <w:rStyle w:val="Hyperlink"/>
                 <w:noProof/>
               </w:rPr>
-              <w:t>Assumptions of the problem domain and problem scope</w:t>
+              <w:t>Assumptions of the Problem Domain and Problem Scope</w:t>
             </w:r>
             <w:r>
               <w:rPr>
@@ -399,7 +392,7 @@
                 <w:noProof/>
                 <w:webHidden/>
               </w:rPr>
-              <w:instrText xml:space="preserve"> PAGEREF _Toc436136658 \h </w:instrText>
+              <w:instrText xml:space="preserve"> PAGEREF _Toc436310059 \h </w:instrText>
             </w:r>
             <w:r>
               <w:rPr>
@@ -442,7 +435,7 @@
               <w:lang w:eastAsia="en-GB"/>
             </w:rPr>
           </w:pPr>
-          <w:hyperlink w:anchor="_Toc436136659" w:history="1">
+          <w:hyperlink w:anchor="_Toc436310060" w:history="1">
             <w:r>
               <w:rPr>
                 <w:rStyle w:val="Hyperlink"/>
@@ -470,7 +463,7 @@
                 <w:noProof/>
                 <w:webHidden/>
               </w:rPr>
-              <w:instrText xml:space="preserve"> PAGEREF _Toc436136659 \h </w:instrText>
+              <w:instrText xml:space="preserve"> PAGEREF _Toc436310060 \h </w:instrText>
             </w:r>
             <w:r>
               <w:rPr>
@@ -513,7 +506,7 @@
               <w:lang w:eastAsia="en-GB"/>
             </w:rPr>
           </w:pPr>
-          <w:hyperlink w:anchor="_Toc436136660" w:history="1">
+          <w:hyperlink w:anchor="_Toc436310061" w:history="1">
             <w:r>
               <w:rPr>
                 <w:rStyle w:val="Hyperlink"/>
@@ -540,7 +533,7 @@
                 <w:noProof/>
                 <w:webHidden/>
               </w:rPr>
-              <w:instrText xml:space="preserve"> PAGEREF _Toc436136660 \h </w:instrText>
+              <w:instrText xml:space="preserve"> PAGEREF _Toc436310061 \h </w:instrText>
             </w:r>
             <w:r>
               <w:rPr>
@@ -583,7 +576,7 @@
               <w:lang w:eastAsia="en-GB"/>
             </w:rPr>
           </w:pPr>
-          <w:hyperlink w:anchor="_Toc436136661" w:history="1">
+          <w:hyperlink w:anchor="_Toc436310062" w:history="1">
             <w:r>
               <w:rPr>
                 <w:rStyle w:val="Hyperlink"/>
@@ -610,7 +603,7 @@
                 <w:noProof/>
                 <w:webHidden/>
               </w:rPr>
-              <w:instrText xml:space="preserve"> PAGEREF _Toc436136661 \h </w:instrText>
+              <w:instrText xml:space="preserve"> PAGEREF _Toc436310062 \h </w:instrText>
             </w:r>
             <w:r>
               <w:rPr>
@@ -653,7 +646,7 @@
               <w:lang w:eastAsia="en-GB"/>
             </w:rPr>
           </w:pPr>
-          <w:hyperlink w:anchor="_Toc436136662" w:history="1">
+          <w:hyperlink w:anchor="_Toc436310063" w:history="1">
             <w:r>
               <w:rPr>
                 <w:rStyle w:val="Hyperlink"/>
@@ -680,7 +673,7 @@
                 <w:noProof/>
                 <w:webHidden/>
               </w:rPr>
-              <w:instrText xml:space="preserve"> PAGEREF _Toc436136662 \h </w:instrText>
+              <w:instrText xml:space="preserve"> PAGEREF _Toc436310063 \h </w:instrText>
             </w:r>
             <w:r>
               <w:rPr>
@@ -723,7 +716,7 @@
               <w:lang w:eastAsia="en-GB"/>
             </w:rPr>
           </w:pPr>
-          <w:hyperlink w:anchor="_Toc436136663" w:history="1">
+          <w:hyperlink w:anchor="_Toc436310064" w:history="1">
             <w:r>
               <w:rPr>
                 <w:rStyle w:val="Hyperlink"/>
@@ -750,7 +743,7 @@
                 <w:noProof/>
                 <w:webHidden/>
               </w:rPr>
-              <w:instrText xml:space="preserve"> PAGEREF _Toc436136663 \h </w:instrText>
+              <w:instrText xml:space="preserve"> PAGEREF _Toc436310064 \h </w:instrText>
             </w:r>
             <w:r>
               <w:rPr>
@@ -793,7 +786,7 @@
               <w:lang w:eastAsia="en-GB"/>
             </w:rPr>
           </w:pPr>
-          <w:hyperlink w:anchor="_Toc436136664" w:history="1">
+          <w:hyperlink w:anchor="_Toc436310065" w:history="1">
             <w:r>
               <w:rPr>
                 <w:rStyle w:val="Hyperlink"/>
@@ -820,7 +813,7 @@
                 <w:noProof/>
                 <w:webHidden/>
               </w:rPr>
-              <w:instrText xml:space="preserve"> PAGEREF _Toc436136664 \h </w:instrText>
+              <w:instrText xml:space="preserve"> PAGEREF _Toc436310065 \h </w:instrText>
             </w:r>
             <w:r>
               <w:rPr>
@@ -863,7 +856,7 @@
               <w:lang w:eastAsia="en-GB"/>
             </w:rPr>
           </w:pPr>
-          <w:hyperlink w:anchor="_Toc436136665" w:history="1">
+          <w:hyperlink w:anchor="_Toc436310066" w:history="1">
             <w:r>
               <w:rPr>
                 <w:rStyle w:val="Hyperlink"/>
@@ -890,7 +883,7 @@
                 <w:noProof/>
                 <w:webHidden/>
               </w:rPr>
-              <w:instrText xml:space="preserve"> PAGEREF _Toc436136665 \h </w:instrText>
+              <w:instrText xml:space="preserve"> PAGEREF _Toc436310066 \h </w:instrText>
             </w:r>
             <w:r>
               <w:rPr>
@@ -933,7 +926,7 @@
               <w:lang w:eastAsia="en-GB"/>
             </w:rPr>
           </w:pPr>
-          <w:hyperlink w:anchor="_Toc436136666" w:history="1">
+          <w:hyperlink w:anchor="_Toc436310067" w:history="1">
             <w:r>
               <w:rPr>
                 <w:rStyle w:val="Hyperlink"/>
@@ -960,7 +953,7 @@
                 <w:noProof/>
                 <w:webHidden/>
               </w:rPr>
-              <w:instrText xml:space="preserve"> PAGEREF _Toc436136666 \h </w:instrText>
+              <w:instrText xml:space="preserve"> PAGEREF _Toc436310067 \h </w:instrText>
             </w:r>
             <w:r>
               <w:rPr>
@@ -1003,7 +996,7 @@
               <w:lang w:eastAsia="en-GB"/>
             </w:rPr>
           </w:pPr>
-          <w:hyperlink w:anchor="_Toc436136667" w:history="1">
+          <w:hyperlink w:anchor="_Toc436310068" w:history="1">
             <w:r>
               <w:rPr>
                 <w:rStyle w:val="Hyperlink"/>
@@ -1030,7 +1023,7 @@
                 <w:noProof/>
                 <w:webHidden/>
               </w:rPr>
-              <w:instrText xml:space="preserve"> PAGEREF _Toc436136667 \h </w:instrText>
+              <w:instrText xml:space="preserve"> PAGEREF _Toc436310068 \h </w:instrText>
             </w:r>
             <w:r>
               <w:rPr>
@@ -1073,7 +1066,7 @@
               <w:lang w:eastAsia="en-GB"/>
             </w:rPr>
           </w:pPr>
-          <w:hyperlink w:anchor="_Toc436136668" w:history="1">
+          <w:hyperlink w:anchor="_Toc436310069" w:history="1">
             <w:r>
               <w:rPr>
                 <w:rStyle w:val="Hyperlink"/>
@@ -1100,7 +1093,7 @@
                 <w:noProof/>
                 <w:webHidden/>
               </w:rPr>
-              <w:instrText xml:space="preserve"> PAGEREF _Toc436136668 \h </w:instrText>
+              <w:instrText xml:space="preserve"> PAGEREF _Toc436310069 \h </w:instrText>
             </w:r>
             <w:r>
               <w:rPr>
@@ -1143,7 +1136,7 @@
               <w:lang w:eastAsia="en-GB"/>
             </w:rPr>
           </w:pPr>
-          <w:hyperlink w:anchor="_Toc436136669" w:history="1">
+          <w:hyperlink w:anchor="_Toc436310070" w:history="1">
             <w:r>
               <w:rPr>
                 <w:rStyle w:val="Hyperlink"/>
@@ -1170,7 +1163,7 @@
                 <w:noProof/>
                 <w:webHidden/>
               </w:rPr>
-              <w:instrText xml:space="preserve"> PAGEREF _Toc436136669 \h </w:instrText>
+              <w:instrText xml:space="preserve"> PAGEREF _Toc436310070 \h </w:instrText>
             </w:r>
             <w:r>
               <w:rPr>
@@ -1213,7 +1206,7 @@
               <w:lang w:eastAsia="en-GB"/>
             </w:rPr>
           </w:pPr>
-          <w:hyperlink w:anchor="_Toc436136670" w:history="1">
+          <w:hyperlink w:anchor="_Toc436310071" w:history="1">
             <w:r>
               <w:rPr>
                 <w:rStyle w:val="Hyperlink"/>
@@ -1240,7 +1233,7 @@
                 <w:noProof/>
                 <w:webHidden/>
               </w:rPr>
-              <w:instrText xml:space="preserve"> PAGEREF _Toc436136670 \h </w:instrText>
+              <w:instrText xml:space="preserve"> PAGEREF _Toc436310071 \h </w:instrText>
             </w:r>
             <w:r>
               <w:rPr>
@@ -1283,7 +1276,7 @@
               <w:lang w:eastAsia="en-GB"/>
             </w:rPr>
           </w:pPr>
-          <w:hyperlink w:anchor="_Toc436136671" w:history="1">
+          <w:hyperlink w:anchor="_Toc436310072" w:history="1">
             <w:r>
               <w:rPr>
                 <w:rStyle w:val="Hyperlink"/>
@@ -1310,7 +1303,7 @@
                 <w:noProof/>
                 <w:webHidden/>
               </w:rPr>
-              <w:instrText xml:space="preserve"> PAGEREF _Toc436136671 \h </w:instrText>
+              <w:instrText xml:space="preserve"> PAGEREF _Toc436310072 \h </w:instrText>
             </w:r>
             <w:r>
               <w:rPr>
@@ -1353,7 +1346,7 @@
               <w:lang w:eastAsia="en-GB"/>
             </w:rPr>
           </w:pPr>
-          <w:hyperlink w:anchor="_Toc436136672" w:history="1">
+          <w:hyperlink w:anchor="_Toc436310073" w:history="1">
             <w:r>
               <w:rPr>
                 <w:rStyle w:val="Hyperlink"/>
@@ -1380,7 +1373,7 @@
                 <w:noProof/>
                 <w:webHidden/>
               </w:rPr>
-              <w:instrText xml:space="preserve"> PAGEREF _Toc436136672 \h </w:instrText>
+              <w:instrText xml:space="preserve"> PAGEREF _Toc436310073 \h </w:instrText>
             </w:r>
             <w:r>
               <w:rPr>
@@ -1423,7 +1416,7 @@
               <w:lang w:eastAsia="en-GB"/>
             </w:rPr>
           </w:pPr>
-          <w:hyperlink w:anchor="_Toc436136673" w:history="1">
+          <w:hyperlink w:anchor="_Toc436310074" w:history="1">
             <w:r>
               <w:rPr>
                 <w:rStyle w:val="Hyperlink"/>
@@ -1450,7 +1443,7 @@
                 <w:noProof/>
                 <w:webHidden/>
               </w:rPr>
-              <w:instrText xml:space="preserve"> PAGEREF _Toc436136673 \h </w:instrText>
+              <w:instrText xml:space="preserve"> PAGEREF _Toc436310074 \h </w:instrText>
             </w:r>
             <w:r>
               <w:rPr>
@@ -1493,7 +1486,7 @@
               <w:lang w:eastAsia="en-GB"/>
             </w:rPr>
           </w:pPr>
-          <w:hyperlink w:anchor="_Toc436136674" w:history="1">
+          <w:hyperlink w:anchor="_Toc436310075" w:history="1">
             <w:r>
               <w:rPr>
                 <w:rStyle w:val="Hyperlink"/>
@@ -1501,6 +1494,8 @@
               </w:rPr>
               <w:t>Functional Requirements</w:t>
             </w:r>
+            <w:bookmarkStart w:id="2" w:name="_GoBack"/>
+            <w:bookmarkEnd w:id="2"/>
             <w:r>
               <w:rPr>
                 <w:noProof/>
@@ -1520,7 +1515,7 @@
                 <w:noProof/>
                 <w:webHidden/>
               </w:rPr>
-              <w:instrText xml:space="preserve"> PAGEREF _Toc436136674 \h </w:instrText>
+              <w:instrText xml:space="preserve"> PAGEREF _Toc436310075 \h </w:instrText>
             </w:r>
             <w:r>
               <w:rPr>
@@ -1563,7 +1558,7 @@
               <w:lang w:eastAsia="en-GB"/>
             </w:rPr>
           </w:pPr>
-          <w:hyperlink w:anchor="_Toc436136675" w:history="1">
+          <w:hyperlink w:anchor="_Toc436310076" w:history="1">
             <w:r>
               <w:rPr>
                 <w:rStyle w:val="Hyperlink"/>
@@ -1590,7 +1585,7 @@
                 <w:noProof/>
                 <w:webHidden/>
               </w:rPr>
-              <w:instrText xml:space="preserve"> PAGEREF _Toc436136675 \h </w:instrText>
+              <w:instrText xml:space="preserve"> PAGEREF _Toc436310076 \h </w:instrText>
             </w:r>
             <w:r>
               <w:rPr>
@@ -1633,7 +1628,7 @@
               <w:lang w:eastAsia="en-GB"/>
             </w:rPr>
           </w:pPr>
-          <w:hyperlink w:anchor="_Toc436136676" w:history="1">
+          <w:hyperlink w:anchor="_Toc436310077" w:history="1">
             <w:r>
               <w:rPr>
                 <w:rStyle w:val="Hyperlink"/>
@@ -1660,7 +1655,7 @@
                 <w:noProof/>
                 <w:webHidden/>
               </w:rPr>
-              <w:instrText xml:space="preserve"> PAGEREF _Toc436136676 \h </w:instrText>
+              <w:instrText xml:space="preserve"> PAGEREF _Toc436310077 \h </w:instrText>
             </w:r>
             <w:r>
               <w:rPr>
@@ -1703,7 +1698,7 @@
               <w:lang w:eastAsia="en-GB"/>
             </w:rPr>
           </w:pPr>
-          <w:hyperlink w:anchor="_Toc436136677" w:history="1">
+          <w:hyperlink w:anchor="_Toc436310078" w:history="1">
             <w:r>
               <w:rPr>
                 <w:rStyle w:val="Hyperlink"/>
@@ -1730,7 +1725,7 @@
                 <w:noProof/>
                 <w:webHidden/>
               </w:rPr>
-              <w:instrText xml:space="preserve"> PAGEREF _Toc436136677 \h </w:instrText>
+              <w:instrText xml:space="preserve"> PAGEREF _Toc436310078 \h </w:instrText>
             </w:r>
             <w:r>
               <w:rPr>
@@ -1763,10 +1758,149 @@
         </w:p>
         <w:p>
           <w:pPr>
-            <w:pStyle w:val="NoSpacing"/>
+            <w:pStyle w:val="TOC2"/>
+            <w:tabs>
+              <w:tab w:val="right" w:leader="dot" w:pos="10456"/>
+            </w:tabs>
+            <w:rPr>
+              <w:rFonts w:eastAsiaTheme="minorEastAsia"/>
+              <w:noProof/>
+              <w:lang w:eastAsia="en-GB"/>
+            </w:rPr>
           </w:pPr>
+          <w:hyperlink w:anchor="_Toc436310079" w:history="1">
+            <w:r>
+              <w:rPr>
+                <w:rStyle w:val="Hyperlink"/>
+                <w:noProof/>
+              </w:rPr>
+              <w:t>Relation of the Class diagram</w:t>
+            </w:r>
+            <w:r>
+              <w:rPr>
+                <w:noProof/>
+                <w:webHidden/>
+              </w:rPr>
+              <w:tab/>
+            </w:r>
+            <w:r>
+              <w:rPr>
+                <w:noProof/>
+                <w:webHidden/>
+              </w:rPr>
+              <w:fldChar w:fldCharType="begin"/>
+            </w:r>
+            <w:r>
+              <w:rPr>
+                <w:noProof/>
+                <w:webHidden/>
+              </w:rPr>
+              <w:instrText xml:space="preserve"> PAGEREF _Toc436310079 \h </w:instrText>
+            </w:r>
+            <w:r>
+              <w:rPr>
+                <w:noProof/>
+                <w:webHidden/>
+              </w:rPr>
+            </w:r>
+            <w:r>
+              <w:rPr>
+                <w:noProof/>
+                <w:webHidden/>
+              </w:rPr>
+              <w:fldChar w:fldCharType="separate"/>
+            </w:r>
+            <w:r>
+              <w:rPr>
+                <w:noProof/>
+                <w:webHidden/>
+              </w:rPr>
+              <w:t>12</w:t>
+            </w:r>
+            <w:r>
+              <w:rPr>
+                <w:noProof/>
+                <w:webHidden/>
+              </w:rPr>
+              <w:fldChar w:fldCharType="end"/>
+            </w:r>
+          </w:hyperlink>
+        </w:p>
+        <w:p>
+          <w:pPr>
+            <w:pStyle w:val="TOC2"/>
+            <w:tabs>
+              <w:tab w:val="right" w:leader="dot" w:pos="10456"/>
+            </w:tabs>
+            <w:rPr>
+              <w:rFonts w:eastAsiaTheme="minorEastAsia"/>
+              <w:noProof/>
+              <w:lang w:eastAsia="en-GB"/>
+            </w:rPr>
+          </w:pPr>
+          <w:hyperlink w:anchor="_Toc436310080" w:history="1">
+            <w:r>
+              <w:rPr>
+                <w:rStyle w:val="Hyperlink"/>
+                <w:noProof/>
+              </w:rPr>
+              <w:t>Inclusion of the Classes in the Design</w:t>
+            </w:r>
+            <w:r>
+              <w:rPr>
+                <w:noProof/>
+                <w:webHidden/>
+              </w:rPr>
+              <w:tab/>
+            </w:r>
+            <w:r>
+              <w:rPr>
+                <w:noProof/>
+                <w:webHidden/>
+              </w:rPr>
+              <w:fldChar w:fldCharType="begin"/>
+            </w:r>
+            <w:r>
+              <w:rPr>
+                <w:noProof/>
+                <w:webHidden/>
+              </w:rPr>
+              <w:instrText xml:space="preserve"> PAGEREF _Toc436310080 \h </w:instrText>
+            </w:r>
+            <w:r>
+              <w:rPr>
+                <w:noProof/>
+                <w:webHidden/>
+              </w:rPr>
+            </w:r>
+            <w:r>
+              <w:rPr>
+                <w:noProof/>
+                <w:webHidden/>
+              </w:rPr>
+              <w:fldChar w:fldCharType="separate"/>
+            </w:r>
+            <w:r>
+              <w:rPr>
+                <w:noProof/>
+                <w:webHidden/>
+              </w:rPr>
+              <w:t>12</w:t>
+            </w:r>
+            <w:r>
+              <w:rPr>
+                <w:noProof/>
+                <w:webHidden/>
+              </w:rPr>
+              <w:fldChar w:fldCharType="end"/>
+            </w:r>
+          </w:hyperlink>
+        </w:p>
+        <w:p>
           <w:r>
             <w:rPr>
+              <w:b/>
+              <w:bCs/>
               <w:noProof/>
             </w:rPr>
             <w:fldChar w:fldCharType="end"/>
@@ -1856,41 +1990,16 @@
     </w:p>
     <w:p>
       <w:pPr>
-        <w:pStyle w:val="NoSpacing"/>
-      </w:pPr>
-    </w:p>
-    <w:p>
-      <w:pPr>
-        <w:pStyle w:val="NoSpacing"/>
-      </w:pPr>
-    </w:p>
-    <w:p>
-      <w:pPr>
-        <w:pStyle w:val="NoSpacing"/>
-      </w:pPr>
-    </w:p>
-    <w:p>
-      <w:pPr>
-        <w:pStyle w:val="NoSpacing"/>
-      </w:pPr>
-    </w:p>
-    <w:p>
-      <w:pPr>
-        <w:pStyle w:val="NoSpacing"/>
-      </w:pPr>
-    </w:p>
-    <w:p>
-      <w:pPr>
         <w:pStyle w:val="Heading1"/>
       </w:pPr>
-      <w:bookmarkStart w:id="2" w:name="_Toc436136656"/>
+      <w:bookmarkStart w:id="3" w:name="_Toc436310057"/>
       <w:r>
         <w:t>P</w:t>
       </w:r>
       <w:r>
         <w:t>roblem scope</w:t>
       </w:r>
-      <w:bookmarkEnd w:id="2"/>
+      <w:bookmarkEnd w:id="3"/>
     </w:p>
     <w:p>
       <w:pPr>
@@ -1914,11 +2023,11 @@
       <w:pPr>
         <w:pStyle w:val="Heading2"/>
       </w:pPr>
-      <w:bookmarkStart w:id="3" w:name="_Toc436136657"/>
+      <w:bookmarkStart w:id="4" w:name="_Toc436310058"/>
       <w:r>
         <w:t>Aims</w:t>
       </w:r>
-      <w:bookmarkEnd w:id="3"/>
+      <w:bookmarkEnd w:id="4"/>
     </w:p>
     <w:p>
       <w:pPr>
@@ -1946,14 +2055,35 @@
       <w:pPr>
         <w:pStyle w:val="Heading2"/>
       </w:pPr>
-      <w:bookmarkStart w:id="4" w:name="_Toc436136658"/>
-      <w:r>
-        <w:t>A</w:t>
-      </w:r>
-      <w:r>
-        <w:t>ssumptions of the problem domain and problem scope</w:t>
-      </w:r>
-      <w:bookmarkEnd w:id="4"/>
+      <w:bookmarkStart w:id="5" w:name="_Toc436310059"/>
+      <w:r>
+        <w:t xml:space="preserve">Assumptions of the </w:t>
+      </w:r>
+      <w:r>
+        <w:t>P</w:t>
+      </w:r>
+      <w:r>
+        <w:t xml:space="preserve">roblem </w:t>
+      </w:r>
+      <w:r>
+        <w:t>D</w:t>
+      </w:r>
+      <w:r>
+        <w:t xml:space="preserve">omain and </w:t>
+      </w:r>
+      <w:r>
+        <w:t>P</w:t>
+      </w:r>
+      <w:r>
+        <w:t xml:space="preserve">roblem </w:t>
+      </w:r>
+      <w:r>
+        <w:t>S</w:t>
+      </w:r>
+      <w:r>
+        <w:t>cope</w:t>
+      </w:r>
+      <w:bookmarkEnd w:id="5"/>
     </w:p>
     <w:p>
       <w:pPr>
@@ -1983,6 +2113,182 @@
       <w:pPr>
         <w:pStyle w:val="NoSpacing"/>
       </w:pPr>
+      <w:r>
+        <w:rPr>
+          <w:noProof/>
+          <w:lang w:eastAsia="en-GB"/>
+        </w:rPr>
+        <mc:AlternateContent>
+          <mc:Choice Requires="wps">
+            <w:drawing>
+              <wp:anchor distT="45720" distB="45720" distL="114300" distR="114300" simplePos="0" relativeHeight="251681792" behindDoc="0" locked="0" layoutInCell="1" allowOverlap="1" wp14:anchorId="2C0A931E" wp14:editId="2CBAB22D">
+                <wp:simplePos x="0" y="0"/>
+                <wp:positionH relativeFrom="margin">
+                  <wp:posOffset>4149090</wp:posOffset>
+                </wp:positionH>
+                <wp:positionV relativeFrom="paragraph">
+                  <wp:posOffset>4225290</wp:posOffset>
+                </wp:positionV>
+                <wp:extent cx="2496820" cy="1247775"/>
+                <wp:effectExtent l="0" t="0" r="0" b="9525"/>
+                <wp:wrapSquare wrapText="bothSides"/>
+                <wp:docPr id="217" name="Text Box 2"/>
+                <wp:cNvGraphicFramePr>
+                  <a:graphicFrameLocks xmlns:a="http://schemas.openxmlformats.org/drawingml/2006/main"/>
+                </wp:cNvGraphicFramePr>
+                <a:graphic xmlns:a="http://schemas.openxmlformats.org/drawingml/2006/main">
+                  <a:graphicData uri="http://schemas.microsoft.com/office/word/2010/wordprocessingShape">
+                    <wps:wsp>
+                      <wps:cNvSpPr txBox="1">
+                        <a:spLocks noChangeArrowheads="1"/>
+                      </wps:cNvSpPr>
+                      <wps:spPr bwMode="auto">
+                        <a:xfrm>
+                          <a:off x="0" y="0"/>
+                          <a:ext cx="2496820" cy="1247775"/>
+                        </a:xfrm>
+                        <a:prstGeom prst="rect">
+                          <a:avLst/>
+                        </a:prstGeom>
+                        <a:noFill/>
+                        <a:ln>
+                          <a:noFill/>
+                        </a:ln>
+                      </wps:spPr>
+                      <wps:style>
+                        <a:lnRef idx="0">
+                          <a:scrgbClr r="0" g="0" b="0"/>
+                        </a:lnRef>
+                        <a:fillRef idx="0">
+                          <a:scrgbClr r="0" g="0" b="0"/>
+                        </a:fillRef>
+                        <a:effectRef idx="0">
+                          <a:scrgbClr r="0" g="0" b="0"/>
+                        </a:effectRef>
+                        <a:fontRef idx="minor">
+                          <a:schemeClr val="dk1"/>
+                        </a:fontRef>
+                      </wps:style>
+                      <wps:txbx>
+                        <w:txbxContent>
+                          <w:p>
+                            <w:pPr>
+                              <w:pStyle w:val="NoSpacing"/>
+                            </w:pPr>
+                            <w:r>
+                              <w:t>This diagram is a scope which represents the program. The inner circle represents direct interaction with the program, the outer circle represents indirect influence of the program.</w:t>
+                            </w:r>
+                          </w:p>
+                        </w:txbxContent>
+                      </wps:txbx>
+                      <wps:bodyPr rot="0" vert="horz" wrap="square" lIns="91440" tIns="45720" rIns="91440" bIns="45720" anchor="t" anchorCtr="0">
+                        <a:noAutofit/>
+                      </wps:bodyPr>
+                    </wps:wsp>
+                  </a:graphicData>
+                </a:graphic>
+                <wp14:sizeRelH relativeFrom="margin">
+                  <wp14:pctWidth>0</wp14:pctWidth>
+                </wp14:sizeRelH>
+                <wp14:sizeRelV relativeFrom="margin">
+                  <wp14:pctHeight>0</wp14:pctHeight>
+                </wp14:sizeRelV>
+              </wp:anchor>
+            </w:drawing>
+          </mc:Choice>
+          <mc:Fallback>
+            <w:pict>
+              <v:shapetype w14:anchorId="1086F907" id="_x0000_t202" coordsize="21600,21600" o:spt="202" path="m,l,21600r21600,l21600,xe">
+                <v:stroke joinstyle="miter"/>
+                <v:path gradientshapeok="t" o:connecttype="rect"/>
+              </v:shapetype>
+              <v:shape id="Text Box 2" o:spid="_x0000_s1026" type="#_x0000_t202" style="position:absolute;margin-left:326.7pt;margin-top:332.7pt;width:196.6pt;height:98.25pt;z-index:251681792;visibility:visible;mso-wrap-style:square;mso-width-percent:0;mso-height-percent:0;mso-wrap-distance-left:9pt;mso-wrap-distance-top:3.6pt;mso-wrap-distance-right:9pt;mso-wrap-distance-bottom:3.6pt;mso-position-horizontal:absolute;mso-position-horizontal-relative:margin;mso-position-vertical:absolute;mso-position-vertical-relative:text;mso-width-percent:0;mso-height-percent:0;mso-width-relative:margin;mso-height-relative:margin;v-text-anchor:top" o:gfxdata="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" filled="f" stroked="f">
+                <v:textbox>
+                  <w:txbxContent>
+                    <w:p>
+                      <w:pPr>
+                        <w:pStyle w:val="NoSpacing"/>
+                      </w:pPr>
+                      <w:r>
+                        <w:t>This diagram is a scope which represents the program. The inner circle represents direct interaction with the program, the outer circle represents indirect influence of the program.</w:t>
+                      </w:r>
+                    </w:p>
+                  </w:txbxContent>
+                </v:textbox>
+                <w10:wrap type="square" anchorx="margin"/>
+              </v:shape>
+            </w:pict>
+          </mc:Fallback>
+        </mc:AlternateContent>
+      </w:r>
+      <w:r>
+        <w:rPr>
+          <w:noProof/>
+          <w:lang w:eastAsia="en-GB"/>
+        </w:rPr>
+        <w:drawing>
+          <wp:anchor distT="0" distB="0" distL="114300" distR="114300" simplePos="0" relativeHeight="251679744" behindDoc="0" locked="0" layoutInCell="1" allowOverlap="1" wp14:anchorId="11523EBE" wp14:editId="1B3DC310">
+            <wp:simplePos x="0" y="0"/>
+            <wp:positionH relativeFrom="margin">
+              <wp:posOffset>141605</wp:posOffset>
+            </wp:positionH>
+            <wp:positionV relativeFrom="paragraph">
+              <wp:posOffset>3024505</wp:posOffset>
+            </wp:positionV>
+            <wp:extent cx="3552825" cy="3552825"/>
+            <wp:effectExtent l="0" t="0" r="9525" b="9525"/>
+            <wp:wrapSquare wrapText="bothSides"/>
+            <wp:docPr id="1" name="Picture 1" descr="C:\Users\Reaper\AppData\Local\Microsoft\Windows\INetCache\Content.Word\ScopeDiagram.png"/>
+            <wp:cNvGraphicFramePr>
+              <a:graphicFrameLocks xmlns:a="http://schemas.openxmlformats.org/drawingml/2006/main" noChangeAspect="1"/>
+            </wp:cNvGraphicFramePr>
+            <a:graphic xmlns:a="http://schemas.openxmlformats.org/drawingml/2006/main">
+              <a:graphicData uri="http://schemas.openxmlformats.org/drawingml/2006/picture">
+                <pic:pic xmlns:pic="http://schemas.openxmlformats.org/drawingml/2006/picture">
+                  <pic:nvPicPr>
+                    <pic:cNvPr id="0" name="Picture 3" descr="C:\Users\Reaper\AppData\Local\Microsoft\Windows\INetCache\Content.Word\ScopeDiagram.png"/>
+                    <pic:cNvPicPr>
+                      <a:picLocks noChangeAspect="1" noChangeArrowheads="1"/>
+                    </pic:cNvPicPr>
+                  </pic:nvPicPr>
+                  <pic:blipFill>
+                    <a:blip r:embed="rId9">
+                      <a:extLst>
+                        <a:ext uri="{28A0092B-C50C-407E-A947-70E740481C1C}">
+                          <a14:useLocalDpi xmlns:a14="http://schemas.microsoft.com/office/drawing/2010/main" val="0"/>
+                        </a:ext>
+                      </a:extLst>
+                    </a:blip>
+                    <a:srcRect/>
+                    <a:stretch>
+                      <a:fillRect/>
+                    </a:stretch>
+                  </pic:blipFill>
+                  <pic:spPr bwMode="auto">
+                    <a:xfrm>
+                      <a:off x="0" y="0"/>
+                      <a:ext cx="3552825" cy="3552825"/>
+                    </a:xfrm>
+                    <a:prstGeom prst="rect">
+                      <a:avLst/>
+                    </a:prstGeom>
+                    <a:noFill/>
+                    <a:ln>
+                      <a:noFill/>
+                    </a:ln>
+                  </pic:spPr>
+                </pic:pic>
+              </a:graphicData>
+            </a:graphic>
+            <wp14:sizeRelH relativeFrom="page">
+              <wp14:pctWidth>0</wp14:pctWidth>
+            </wp14:sizeRelH>
+            <wp14:sizeRelV relativeFrom="page">
+              <wp14:pctHeight>0</wp14:pctHeight>
+            </wp14:sizeRelV>
+          </wp:anchor>
+        </w:drawing>
+      </w:r>
       <w:r>
         <w:br w:type="page"/>
       </w:r>
@@ -1995,7 +2301,7 @@
           <w:lang w:eastAsia="en-GB"/>
         </w:rPr>
         <w:sectPr>
-          <w:footerReference w:type="default" r:id="rId9"/>
+          <w:footerReference w:type="default" r:id="rId10"/>
           <w:pgSz w:w="11906" w:h="16838"/>
           <w:pgMar w:top="720" w:right="720" w:bottom="720" w:left="720" w:header="708" w:footer="113" w:gutter="0"/>
           <w:cols w:space="708"/>
@@ -2012,7 +2318,7 @@
           <w:lang w:eastAsia="en-GB"/>
         </w:rPr>
       </w:pPr>
-      <w:bookmarkStart w:id="5" w:name="_Toc436136659"/>
+      <w:bookmarkStart w:id="6" w:name="_Toc436310060"/>
       <w:r>
         <w:rPr>
           <w:noProof/>
@@ -2028,7 +2334,7 @@
         </w:rPr>
         <w:t>m</w:t>
       </w:r>
-      <w:bookmarkEnd w:id="5"/>
+      <w:bookmarkEnd w:id="6"/>
     </w:p>
     <w:p>
       <w:pPr>
@@ -2060,8 +2366,8 @@
             <v:path o:extrusionok="f" gradientshapeok="t" o:connecttype="rect"/>
             <o:lock v:ext="edit" aspectratio="t"/>
           </v:shapetype>
-          <v:shape id="_x0000_s1027" type="#_x0000_t75" style="position:absolute;margin-left:61.5pt;margin-top:8.4pt;width:646.15pt;height:375.45pt;z-index:251673600;mso-position-horizontal-relative:text;mso-position-vertical-relative:text;mso-width-relative:page;mso-height-relative:page">
-            <v:imagedata r:id="rId10" o:title="Context Diagram(1)"/>
+          <v:shape id="_x0000_s1027" type="#_x0000_t75" style="position:absolute;margin-left:61.5pt;margin-top:8.4pt;width:646.15pt;height:375.45pt;z-index:251673600">
+            <v:imagedata r:id="rId11" o:title="Context Diagram(1)"/>
             <w10:wrap type="square"/>
           </v:shape>
         </w:pict>
@@ -2220,12 +2526,12 @@
         <w:pStyle w:val="Heading1"/>
         <w:jc w:val="center"/>
       </w:pPr>
-      <w:bookmarkStart w:id="6" w:name="_Toc436136660"/>
+      <w:bookmarkStart w:id="7" w:name="_Toc436310061"/>
       <w:r>
         <w:lastRenderedPageBreak/>
         <w:t>Use Case Diagram</w:t>
       </w:r>
-      <w:bookmarkEnd w:id="6"/>
+      <w:bookmarkEnd w:id="7"/>
     </w:p>
     <w:p/>
     <w:p>
@@ -2275,7 +2581,7 @@
           <w:lang w:eastAsia="en-GB"/>
         </w:rPr>
       </w:pPr>
-      <w:bookmarkStart w:id="7" w:name="_Toc436136661"/>
+      <w:bookmarkStart w:id="8" w:name="_Toc436310062"/>
       <w:r>
         <w:lastRenderedPageBreak/>
         <w:t xml:space="preserve">Use Case </w:t>
@@ -2283,7 +2589,7 @@
       <w:r>
         <w:t>Scenarios</w:t>
       </w:r>
-      <w:bookmarkEnd w:id="7"/>
+      <w:bookmarkEnd w:id="8"/>
     </w:p>
     <w:p>
       <w:pPr>
@@ -2432,11 +2738,11 @@
       <w:pPr>
         <w:pStyle w:val="Heading2"/>
       </w:pPr>
-      <w:bookmarkStart w:id="8" w:name="_Toc436136662"/>
+      <w:bookmarkStart w:id="9" w:name="_Toc436310063"/>
       <w:r>
         <w:t>Situation Flow</w:t>
       </w:r>
-      <w:bookmarkEnd w:id="8"/>
+      <w:bookmarkEnd w:id="9"/>
     </w:p>
     <w:p>
       <w:pPr>
@@ -2454,6 +2760,7 @@
         <w:tab/>
       </w:r>
     </w:p>
+    <w:bookmarkStart w:id="10" w:name="_Toc436310064"/>
     <w:p>
       <w:pPr>
         <w:pStyle w:val="Heading3"/>
@@ -2461,7 +2768,6 @@
           <w:sz w:val="28"/>
         </w:rPr>
       </w:pPr>
-      <w:bookmarkStart w:id="9" w:name="_Toc436136663"/>
       <w:r>
         <w:rPr>
           <w:noProof/>
@@ -2471,7 +2777,7 @@
         <mc:AlternateContent>
           <mc:Choice Requires="wps">
             <w:drawing>
-              <wp:anchor distT="0" distB="0" distL="114300" distR="114300" simplePos="0" relativeHeight="251659264" behindDoc="0" locked="0" layoutInCell="1" allowOverlap="1" wp14:anchorId="5BEB040F" wp14:editId="6207A0EB">
+              <wp:anchor distT="0" distB="0" distL="114300" distR="114300" simplePos="0" relativeHeight="251659264" behindDoc="0" locked="0" layoutInCell="1" allowOverlap="1" wp14:anchorId="2B70ED98" wp14:editId="26579D36">
                 <wp:simplePos x="0" y="0"/>
                 <wp:positionH relativeFrom="margin">
                   <wp:posOffset>0</wp:posOffset>
@@ -2525,7 +2831,7 @@
           </mc:Choice>
           <mc:Fallback>
             <w:pict>
-              <v:line w14:anchorId="5F67E19A" id="Straight Connector 3" o:spid="_x0000_s1026" style="position:absolute;z-index:251659264;visibility:visible;mso-wrap-style:square;mso-wrap-distance-left:9pt;mso-wrap-distance-top:0;mso-wrap-distance-right:9pt;mso-wrap-distance-bottom:0;mso-position-horizontal:absolute;mso-position-horizontal-relative:margin;mso-position-vertical:absolute;mso-position-vertical-relative:text" from="0,18.55pt" to="518.25pt,18.55pt" o:gfxdata="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" strokecolor="#00b0f0" strokeweight="1.75pt">
+              <v:line w14:anchorId="318977E5" id="Straight Connector 3" o:spid="_x0000_s1026" style="position:absolute;z-index:251659264;visibility:visible;mso-wrap-style:square;mso-wrap-distance-left:9pt;mso-wrap-distance-top:0;mso-wrap-distance-right:9pt;mso-wrap-distance-bottom:0;mso-position-horizontal:absolute;mso-position-horizontal-relative:margin;mso-position-vertical:absolute;mso-position-vertical-relative:text" from="0,18.55pt" to="518.25pt,18.55pt" o:gfxdata="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" strokecolor="#00b0f0" strokeweight="1.75pt">
                 <v:stroke joinstyle="miter"/>
                 <w10:wrap anchorx="margin"/>
               </v:line>
@@ -2539,7 +2845,7 @@
         </w:rPr>
         <w:t>Basic Flow</w:t>
       </w:r>
-      <w:bookmarkEnd w:id="9"/>
+      <w:bookmarkEnd w:id="10"/>
     </w:p>
     <w:p>
       <w:pPr>
@@ -2674,6 +2980,7 @@
         <w:pStyle w:val="NoSpacing"/>
       </w:pPr>
     </w:p>
+    <w:bookmarkStart w:id="11" w:name="_Toc436310065"/>
     <w:p>
       <w:pPr>
         <w:pStyle w:val="Heading3"/>
@@ -2681,7 +2988,6 @@
           <w:sz w:val="28"/>
         </w:rPr>
       </w:pPr>
-      <w:bookmarkStart w:id="10" w:name="_Toc436136664"/>
       <w:r>
         <w:rPr>
           <w:noProof/>
@@ -2691,7 +2997,7 @@
         <mc:AlternateContent>
           <mc:Choice Requires="wps">
             <w:drawing>
-              <wp:anchor distT="0" distB="0" distL="114300" distR="114300" simplePos="0" relativeHeight="251660288" behindDoc="0" locked="0" layoutInCell="1" allowOverlap="1" wp14:anchorId="59B53FAC" wp14:editId="19587D55">
+              <wp:anchor distT="0" distB="0" distL="114300" distR="114300" simplePos="0" relativeHeight="251660288" behindDoc="0" locked="0" layoutInCell="1" allowOverlap="1" wp14:anchorId="0A36F4EA" wp14:editId="795E75BE">
                 <wp:simplePos x="0" y="0"/>
                 <wp:positionH relativeFrom="margin">
                   <wp:posOffset>0</wp:posOffset>
@@ -2745,7 +3051,7 @@
           </mc:Choice>
           <mc:Fallback>
             <w:pict>
-              <v:line w14:anchorId="05427BC4" id="Straight Connector 4" o:spid="_x0000_s1026" style="position:absolute;z-index:251660288;visibility:visible;mso-wrap-style:square;mso-wrap-distance-left:9pt;mso-wrap-distance-top:0;mso-wrap-distance-right:9pt;mso-wrap-distance-bottom:0;mso-position-horizontal:absolute;mso-position-horizontal-relative:margin;mso-position-vertical:absolute;mso-position-vertical-relative:text" from="0,17.8pt" to="518.25pt,17.8pt" o:gfxdata="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" strokecolor="#00b0f0" strokeweight="1.75pt">
+              <v:line w14:anchorId="35D493AF" id="Straight Connector 4" o:spid="_x0000_s1026" style="position:absolute;z-index:251660288;visibility:visible;mso-wrap-style:square;mso-wrap-distance-left:9pt;mso-wrap-distance-top:0;mso-wrap-distance-right:9pt;mso-wrap-distance-bottom:0;mso-position-horizontal:absolute;mso-position-horizontal-relative:margin;mso-position-vertical:absolute;mso-position-vertical-relative:text" from="0,17.8pt" to="518.25pt,17.8pt" o:gfxdata="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" strokecolor="#00b0f0" strokeweight="1.75pt">
                 <v:stroke joinstyle="miter"/>
                 <w10:wrap anchorx="margin"/>
               </v:line>
@@ -2759,7 +3065,7 @@
         </w:rPr>
         <w:t>Alternative Flow</w:t>
       </w:r>
-      <w:bookmarkEnd w:id="10"/>
+      <w:bookmarkEnd w:id="11"/>
     </w:p>
     <w:p>
       <w:pPr>
@@ -2796,21 +3102,22 @@
         <w:pStyle w:val="NoSpacing"/>
       </w:pPr>
     </w:p>
+    <w:bookmarkStart w:id="12" w:name="_Toc436310066"/>
     <w:p>
       <w:pPr>
         <w:pStyle w:val="Heading2"/>
       </w:pPr>
-      <w:bookmarkStart w:id="11" w:name="_Toc436136665"/>
       <w:r>
         <w:rPr>
           <w:noProof/>
           <w:sz w:val="28"/>
           <w:lang w:eastAsia="en-GB"/>
         </w:rPr>
+        <w:lastRenderedPageBreak/>
         <mc:AlternateContent>
           <mc:Choice Requires="wps">
             <w:drawing>
-              <wp:anchor distT="0" distB="0" distL="114300" distR="114300" simplePos="0" relativeHeight="251661312" behindDoc="0" locked="0" layoutInCell="1" allowOverlap="1" wp14:anchorId="72CCE32B" wp14:editId="3933D8CA">
+              <wp:anchor distT="0" distB="0" distL="114300" distR="114300" simplePos="0" relativeHeight="251661312" behindDoc="0" locked="0" layoutInCell="1" allowOverlap="1" wp14:anchorId="37D7F7D4" wp14:editId="734B58F4">
                 <wp:simplePos x="0" y="0"/>
                 <wp:positionH relativeFrom="margin">
                   <wp:posOffset>0</wp:posOffset>
@@ -2864,7 +3171,7 @@
           </mc:Choice>
           <mc:Fallback>
             <w:pict>
-              <v:line w14:anchorId="31AC6DF1" id="Straight Connector 5" o:spid="_x0000_s1026" style="position:absolute;z-index:251661312;visibility:visible;mso-wrap-style:square;mso-wrap-distance-left:9pt;mso-wrap-distance-top:0;mso-wrap-distance-right:9pt;mso-wrap-distance-bottom:0;mso-position-horizontal:absolute;mso-position-horizontal-relative:margin;mso-position-vertical:absolute;mso-position-vertical-relative:text" from="0,17.8pt" to="518.25pt,17.8pt" o:gfxdata="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" strokecolor="#00b0f0" strokeweight="1.75pt">
+              <v:line w14:anchorId="24A3C084" id="Straight Connector 5" o:spid="_x0000_s1026" style="position:absolute;z-index:251661312;visibility:visible;mso-wrap-style:square;mso-wrap-distance-left:9pt;mso-wrap-distance-top:0;mso-wrap-distance-right:9pt;mso-wrap-distance-bottom:0;mso-position-horizontal:absolute;mso-position-horizontal-relative:margin;mso-position-vertical:absolute;mso-position-vertical-relative:text" from="0,17.8pt" to="518.25pt,17.8pt" o:gfxdata="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" strokecolor="#00b0f0" strokeweight="1.75pt">
                 <v:stroke joinstyle="miter"/>
                 <w10:wrap anchorx="margin"/>
               </v:line>
@@ -2878,7 +3185,7 @@
         </w:rPr>
         <w:t>Exception</w:t>
       </w:r>
-      <w:bookmarkEnd w:id="11"/>
+      <w:bookmarkEnd w:id="12"/>
     </w:p>
     <w:p>
       <w:pPr>
@@ -2918,11 +3225,11 @@
         <w:pStyle w:val="NoSpacing"/>
       </w:pPr>
     </w:p>
+    <w:bookmarkStart w:id="13" w:name="_Toc436310067"/>
     <w:p>
       <w:pPr>
         <w:pStyle w:val="Heading2"/>
       </w:pPr>
-      <w:bookmarkStart w:id="12" w:name="_Toc436136666"/>
       <w:r>
         <w:rPr>
           <w:noProof/>
@@ -2931,7 +3238,7 @@
         <mc:AlternateContent>
           <mc:Choice Requires="wps">
             <w:drawing>
-              <wp:anchor distT="0" distB="0" distL="114300" distR="114300" simplePos="0" relativeHeight="251662336" behindDoc="0" locked="0" layoutInCell="1" allowOverlap="1" wp14:anchorId="15109414" wp14:editId="380D7CD0">
+              <wp:anchor distT="0" distB="0" distL="114300" distR="114300" simplePos="0" relativeHeight="251662336" behindDoc="0" locked="0" layoutInCell="1" allowOverlap="1" wp14:anchorId="2CA079C9" wp14:editId="236CD249">
                 <wp:simplePos x="0" y="0"/>
                 <wp:positionH relativeFrom="margin">
                   <wp:posOffset>0</wp:posOffset>
@@ -2985,7 +3292,7 @@
           </mc:Choice>
           <mc:Fallback>
             <w:pict>
-              <v:line w14:anchorId="6E93648A" id="Straight Connector 6" o:spid="_x0000_s1026" style="position:absolute;z-index:251662336;visibility:visible;mso-wrap-style:square;mso-wrap-distance-left:9pt;mso-wrap-distance-top:0;mso-wrap-distance-right:9pt;mso-wrap-distance-bottom:0;mso-position-horizontal:absolute;mso-position-horizontal-relative:margin;mso-position-vertical:absolute;mso-position-vertical-relative:text" from="0,18.55pt" to="518.25pt,18.55pt" o:gfxdata="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" strokecolor="#00b0f0" strokeweight="1.75pt">
+              <v:line w14:anchorId="0D1BE4EA" id="Straight Connector 6" o:spid="_x0000_s1026" style="position:absolute;z-index:251662336;visibility:visible;mso-wrap-style:square;mso-wrap-distance-left:9pt;mso-wrap-distance-top:0;mso-wrap-distance-right:9pt;mso-wrap-distance-bottom:0;mso-position-horizontal:absolute;mso-position-horizontal-relative:margin;mso-position-vertical:absolute;mso-position-vertical-relative:text" from="0,18.55pt" to="518.25pt,18.55pt" o:gfxdata="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" strokecolor="#00b0f0" strokeweight="1.75pt">
                 <v:stroke joinstyle="miter"/>
                 <w10:wrap anchorx="margin"/>
               </v:line>
@@ -3002,7 +3309,7 @@
         </w:rPr>
         <w:t>Conditions</w:t>
       </w:r>
-      <w:bookmarkEnd w:id="12"/>
+      <w:bookmarkEnd w:id="13"/>
     </w:p>
     <w:p>
       <w:pPr>
@@ -3033,11 +3340,11 @@
         <w:pStyle w:val="NoSpacing"/>
       </w:pPr>
     </w:p>
+    <w:bookmarkStart w:id="14" w:name="_Toc436310068"/>
     <w:p>
       <w:pPr>
         <w:pStyle w:val="Heading2"/>
       </w:pPr>
-      <w:bookmarkStart w:id="13" w:name="_Toc436136667"/>
       <w:r>
         <w:rPr>
           <w:noProof/>
@@ -3046,7 +3353,7 @@
         <mc:AlternateContent>
           <mc:Choice Requires="wps">
             <w:drawing>
-              <wp:anchor distT="0" distB="0" distL="114300" distR="114300" simplePos="0" relativeHeight="251671552" behindDoc="0" locked="0" layoutInCell="1" allowOverlap="1" wp14:anchorId="7879FE37" wp14:editId="7B1A8F32">
+              <wp:anchor distT="0" distB="0" distL="114300" distR="114300" simplePos="0" relativeHeight="251671552" behindDoc="0" locked="0" layoutInCell="1" allowOverlap="1" wp14:anchorId="20CC1230" wp14:editId="4FE282D8">
                 <wp:simplePos x="0" y="0"/>
                 <wp:positionH relativeFrom="margin">
                   <wp:posOffset>0</wp:posOffset>
@@ -3100,7 +3407,7 @@
           </mc:Choice>
           <mc:Fallback>
             <w:pict>
-              <v:line w14:anchorId="21F87738" id="Straight Connector 11" o:spid="_x0000_s1026" style="position:absolute;z-index:251671552;visibility:visible;mso-wrap-style:square;mso-wrap-distance-left:9pt;mso-wrap-distance-top:0;mso-wrap-distance-right:9pt;mso-wrap-distance-bottom:0;mso-position-horizontal:absolute;mso-position-horizontal-relative:margin;mso-position-vertical:absolute;mso-position-vertical-relative:text" from="0,20.65pt" to="518.25pt,20.65pt" o:gfxdata="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" strokecolor="#00b0f0" strokeweight="1.75pt">
+              <v:line w14:anchorId="2DA5CEAC" id="Straight Connector 11" o:spid="_x0000_s1026" style="position:absolute;z-index:251671552;visibility:visible;mso-wrap-style:square;mso-wrap-distance-left:9pt;mso-wrap-distance-top:0;mso-wrap-distance-right:9pt;mso-wrap-distance-bottom:0;mso-position-horizontal:absolute;mso-position-horizontal-relative:margin;mso-position-vertical:absolute;mso-position-vertical-relative:text" from="0,20.65pt" to="518.25pt,20.65pt" o:gfxdata="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" strokecolor="#00b0f0" strokeweight="1.75pt">
                 <v:stroke joinstyle="miter"/>
                 <w10:wrap anchorx="margin"/>
               </v:line>
@@ -3117,7 +3424,7 @@
         </w:rPr>
         <w:t>Situations</w:t>
       </w:r>
-      <w:bookmarkEnd w:id="13"/>
+      <w:bookmarkEnd w:id="14"/>
     </w:p>
     <w:p>
       <w:pPr>
@@ -3127,11 +3434,11 @@
         <w:t>Careful consideration of the use case, allows us to identify possible negative situations that could occur at certain crucial moments of the program’s development/ operation.</w:t>
       </w:r>
     </w:p>
+    <w:bookmarkStart w:id="15" w:name="_Toc436310069"/>
     <w:p>
       <w:pPr>
         <w:pStyle w:val="Heading2"/>
       </w:pPr>
-      <w:bookmarkStart w:id="14" w:name="_Toc436136668"/>
       <w:r>
         <w:rPr>
           <w:noProof/>
@@ -3140,7 +3447,7 @@
         <mc:AlternateContent>
           <mc:Choice Requires="wps">
             <w:drawing>
-              <wp:anchor distT="0" distB="0" distL="114300" distR="114300" simplePos="0" relativeHeight="251663360" behindDoc="0" locked="0" layoutInCell="1" allowOverlap="1" wp14:anchorId="44F45DE3" wp14:editId="6DC29684">
+              <wp:anchor distT="0" distB="0" distL="114300" distR="114300" simplePos="0" relativeHeight="251663360" behindDoc="0" locked="0" layoutInCell="1" allowOverlap="1" wp14:anchorId="3FC27648" wp14:editId="22406B85">
                 <wp:simplePos x="0" y="0"/>
                 <wp:positionH relativeFrom="margin">
                   <wp:posOffset>0</wp:posOffset>
@@ -3194,7 +3501,7 @@
           </mc:Choice>
           <mc:Fallback>
             <w:pict>
-              <v:line w14:anchorId="3118541C" id="Straight Connector 7" o:spid="_x0000_s1026" style="position:absolute;z-index:251663360;visibility:visible;mso-wrap-style:square;mso-wrap-distance-left:9pt;mso-wrap-distance-top:0;mso-wrap-distance-right:9pt;mso-wrap-distance-bottom:0;mso-position-horizontal:absolute;mso-position-horizontal-relative:margin;mso-position-vertical:absolute;mso-position-vertical-relative:text" from="0,38.8pt" to="518.25pt,38.8pt" o:gfxdata="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" strokecolor="#00b0f0" strokeweight="1.75pt">
+              <v:line w14:anchorId="0DED8C52" id="Straight Connector 7" o:spid="_x0000_s1026" style="position:absolute;z-index:251663360;visibility:visible;mso-wrap-style:square;mso-wrap-distance-left:9pt;mso-wrap-distance-top:0;mso-wrap-distance-right:9pt;mso-wrap-distance-bottom:0;mso-position-horizontal:absolute;mso-position-horizontal-relative:margin;mso-position-vertical:absolute;mso-position-vertical-relative:text" from="0,38.8pt" to="518.25pt,38.8pt" o:gfxdata="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" strokecolor="#00b0f0" strokeweight="1.75pt">
                 <v:stroke joinstyle="miter"/>
                 <w10:wrap anchorx="margin"/>
               </v:line>
@@ -3214,7 +3521,7 @@
         </w:rPr>
         <w:t>Exceptions</w:t>
       </w:r>
-      <w:bookmarkEnd w:id="14"/>
+      <w:bookmarkEnd w:id="15"/>
     </w:p>
     <w:p>
       <w:pPr>
@@ -3269,11 +3576,11 @@
         <w:pStyle w:val="NoSpacing"/>
       </w:pPr>
     </w:p>
+    <w:bookmarkStart w:id="16" w:name="_Toc436310070"/>
     <w:p>
       <w:pPr>
         <w:pStyle w:val="Heading2"/>
       </w:pPr>
-      <w:bookmarkStart w:id="15" w:name="_Toc436136669"/>
       <w:r>
         <w:rPr>
           <w:noProof/>
@@ -3282,7 +3589,7 @@
         <mc:AlternateContent>
           <mc:Choice Requires="wps">
             <w:drawing>
-              <wp:anchor distT="0" distB="0" distL="114300" distR="114300" simplePos="0" relativeHeight="251664384" behindDoc="0" locked="0" layoutInCell="1" allowOverlap="1" wp14:anchorId="5D1549FA" wp14:editId="14C3D7C3">
+              <wp:anchor distT="0" distB="0" distL="114300" distR="114300" simplePos="0" relativeHeight="251664384" behindDoc="0" locked="0" layoutInCell="1" allowOverlap="1" wp14:anchorId="1C698C1C" wp14:editId="1830C9E4">
                 <wp:simplePos x="0" y="0"/>
                 <wp:positionH relativeFrom="margin">
                   <wp:posOffset>0</wp:posOffset>
@@ -3336,7 +3643,7 @@
           </mc:Choice>
           <mc:Fallback>
             <w:pict>
-              <v:line w14:anchorId="585997BA" id="Straight Connector 8" o:spid="_x0000_s1026" style="position:absolute;z-index:251664384;visibility:visible;mso-wrap-style:square;mso-wrap-distance-left:9pt;mso-wrap-distance-top:0;mso-wrap-distance-right:9pt;mso-wrap-distance-bottom:0;mso-position-horizontal:absolute;mso-position-horizontal-relative:margin;mso-position-vertical:absolute;mso-position-vertical-relative:text" from="0,17.05pt" to="518.25pt,17.05pt" o:gfxdata="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" strokecolor="#00b0f0" strokeweight="1.75pt">
+              <v:line w14:anchorId="24119CC2" id="Straight Connector 8" o:spid="_x0000_s1026" style="position:absolute;z-index:251664384;visibility:visible;mso-wrap-style:square;mso-wrap-distance-left:9pt;mso-wrap-distance-top:0;mso-wrap-distance-right:9pt;mso-wrap-distance-bottom:0;mso-position-horizontal:absolute;mso-position-horizontal-relative:margin;mso-position-vertical:absolute;mso-position-vertical-relative:text" from="0,17.05pt" to="518.25pt,17.05pt" o:gfxdata="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" strokecolor="#00b0f0" strokeweight="1.75pt">
                 <v:stroke joinstyle="miter"/>
                 <w10:wrap anchorx="margin"/>
               </v:line>
@@ -3347,7 +3654,7 @@
       <w:r>
         <w:t>Intentional Threats</w:t>
       </w:r>
-      <w:bookmarkEnd w:id="15"/>
+      <w:bookmarkEnd w:id="16"/>
     </w:p>
     <w:p>
       <w:pPr>
@@ -3378,11 +3685,11 @@
         <w:pStyle w:val="NoSpacing"/>
       </w:pPr>
     </w:p>
+    <w:bookmarkStart w:id="17" w:name="_Toc436310071"/>
     <w:p>
       <w:pPr>
         <w:pStyle w:val="Heading2"/>
       </w:pPr>
-      <w:bookmarkStart w:id="16" w:name="_Toc436136670"/>
       <w:r>
         <w:rPr>
           <w:noProof/>
@@ -3391,7 +3698,7 @@
         <mc:AlternateContent>
           <mc:Choice Requires="wps">
             <w:drawing>
-              <wp:anchor distT="0" distB="0" distL="114300" distR="114300" simplePos="0" relativeHeight="251665408" behindDoc="0" locked="0" layoutInCell="1" allowOverlap="1" wp14:anchorId="38390272" wp14:editId="7E1FA880">
+              <wp:anchor distT="0" distB="0" distL="114300" distR="114300" simplePos="0" relativeHeight="251665408" behindDoc="0" locked="0" layoutInCell="1" allowOverlap="1" wp14:anchorId="22BE00C1" wp14:editId="6E2FA62E">
                 <wp:simplePos x="0" y="0"/>
                 <wp:positionH relativeFrom="margin">
                   <wp:posOffset>0</wp:posOffset>
@@ -3445,7 +3752,7 @@
           </mc:Choice>
           <mc:Fallback>
             <w:pict>
-              <v:line w14:anchorId="12C8932B" id="Straight Connector 9" o:spid="_x0000_s1026" style="position:absolute;z-index:251665408;visibility:visible;mso-wrap-style:square;mso-wrap-distance-left:9pt;mso-wrap-distance-top:0;mso-wrap-distance-right:9pt;mso-wrap-distance-bottom:0;mso-position-horizontal:absolute;mso-position-horizontal-relative:margin;mso-position-vertical:absolute;mso-position-vertical-relative:text" from="0,17.05pt" to="518.25pt,17.05pt" o:gfxdata="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" strokecolor="#00b0f0" strokeweight="1.75pt">
+              <v:line w14:anchorId="204D4ED0" id="Straight Connector 9" o:spid="_x0000_s1026" style="position:absolute;z-index:251665408;visibility:visible;mso-wrap-style:square;mso-wrap-distance-left:9pt;mso-wrap-distance-top:0;mso-wrap-distance-right:9pt;mso-wrap-distance-bottom:0;mso-position-horizontal:absolute;mso-position-horizontal-relative:margin;mso-position-vertical:absolute;mso-position-vertical-relative:text" from="0,17.05pt" to="518.25pt,17.05pt" o:gfxdata="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" strokecolor="#00b0f0" strokeweight="1.75pt">
                 <v:stroke joinstyle="miter"/>
                 <w10:wrap anchorx="margin"/>
               </v:line>
@@ -3462,7 +3769,7 @@
         </w:rPr>
         <w:t>Scenarios</w:t>
       </w:r>
-      <w:bookmarkEnd w:id="16"/>
+      <w:bookmarkEnd w:id="17"/>
     </w:p>
     <w:p>
       <w:pPr>
@@ -3520,7 +3827,7 @@
         <w:pStyle w:val="Heading1"/>
         <w:jc w:val="center"/>
       </w:pPr>
-      <w:bookmarkStart w:id="17" w:name="_Toc436136671"/>
+      <w:bookmarkStart w:id="18" w:name="_Toc436310072"/>
       <w:r>
         <w:lastRenderedPageBreak/>
         <w:t>Sequence Diagram</w:t>
@@ -3528,17 +3835,17 @@
       <w:r>
         <w:t>s</w:t>
       </w:r>
-      <w:bookmarkEnd w:id="17"/>
+      <w:bookmarkEnd w:id="18"/>
     </w:p>
     <w:p>
       <w:pPr>
         <w:pStyle w:val="Heading2"/>
       </w:pPr>
-      <w:bookmarkStart w:id="18" w:name="_Toc436136672"/>
+      <w:bookmarkStart w:id="19" w:name="_Toc436310073"/>
       <w:r>
         <w:t>Standard User - Sequence Diagram</w:t>
       </w:r>
-      <w:bookmarkEnd w:id="18"/>
+      <w:bookmarkEnd w:id="19"/>
     </w:p>
     <w:p>
       <w:r>
@@ -3546,8 +3853,8 @@
           <w:noProof/>
         </w:rPr>
         <w:pict>
-          <v:shape id="_x0000_s1028" type="#_x0000_t75" style="position:absolute;margin-left:.45pt;margin-top:-.3pt;width:769.55pt;height:354.4pt;z-index:251676672;mso-position-horizontal:absolute;mso-position-horizontal-relative:text;mso-position-vertical:absolute;mso-position-vertical-relative:text;mso-width-relative:page;mso-height-relative:page">
-            <v:imagedata r:id="rId11" o:title="SequenceDiagramStandard"/>
+          <v:shape id="_x0000_s1028" type="#_x0000_t75" style="position:absolute;margin-left:.45pt;margin-top:-.3pt;width:769.55pt;height:354.4pt;z-index:251676672">
+            <v:imagedata r:id="rId12" o:title="SequenceDiagramStandard"/>
             <w10:wrap type="square"/>
           </v:shape>
         </w:pict>
@@ -3586,14 +3893,14 @@
       <w:pPr>
         <w:pStyle w:val="Heading2"/>
       </w:pPr>
-      <w:bookmarkStart w:id="19" w:name="_Toc436136673"/>
+      <w:bookmarkStart w:id="20" w:name="_Toc436310074"/>
       <w:r>
         <w:rPr>
           <w:noProof/>
           <w:lang w:eastAsia="en-GB"/>
         </w:rPr>
         <w:drawing>
-          <wp:anchor distT="0" distB="0" distL="114300" distR="114300" simplePos="0" relativeHeight="251674624" behindDoc="0" locked="0" layoutInCell="1" allowOverlap="1" wp14:anchorId="1F903595" wp14:editId="7A644B00">
+          <wp:anchor distT="0" distB="0" distL="114300" distR="114300" simplePos="0" relativeHeight="251674624" behindDoc="0" locked="0" layoutInCell="1" allowOverlap="1" wp14:anchorId="35072A26" wp14:editId="6EE8BBF5">
             <wp:simplePos x="0" y="0"/>
             <wp:positionH relativeFrom="margin">
               <wp:align>right</wp:align>
@@ -3618,7 +3925,7 @@
                     </pic:cNvPicPr>
                   </pic:nvPicPr>
                   <pic:blipFill>
-                    <a:blip r:embed="rId12" cstate="print">
+                    <a:blip r:embed="rId13" cstate="print">
                       <a:extLst>
                         <a:ext uri="{28A0092B-C50C-407E-A947-70E740481C1C}">
                           <a14:useLocalDpi xmlns:a14="http://schemas.microsoft.com/office/drawing/2010/main" val="0"/>
@@ -3658,7 +3965,7 @@
       <w:r>
         <w:t>Advanced User – Sequence Diagram</w:t>
       </w:r>
-      <w:bookmarkEnd w:id="19"/>
+      <w:bookmarkEnd w:id="20"/>
     </w:p>
     <w:p/>
     <w:p/>
@@ -3682,12 +3989,12 @@
       <w:pPr>
         <w:pStyle w:val="Heading1"/>
       </w:pPr>
-      <w:bookmarkStart w:id="20" w:name="_Toc436136674"/>
+      <w:bookmarkStart w:id="21" w:name="_Toc436310075"/>
       <w:r>
         <w:lastRenderedPageBreak/>
         <w:t>Functional Requirements</w:t>
       </w:r>
-      <w:bookmarkEnd w:id="20"/>
+      <w:bookmarkEnd w:id="21"/>
     </w:p>
     <w:p>
       <w:pPr>
@@ -3711,11 +4018,11 @@
       <w:pPr>
         <w:pStyle w:val="Heading2"/>
       </w:pPr>
-      <w:bookmarkStart w:id="21" w:name="_Toc436136675"/>
+      <w:bookmarkStart w:id="22" w:name="_Toc436310076"/>
       <w:r>
         <w:t>Standard</w:t>
       </w:r>
-      <w:bookmarkEnd w:id="21"/>
+      <w:bookmarkEnd w:id="22"/>
     </w:p>
     <w:p>
       <w:pPr>
@@ -3765,11 +4072,11 @@
       <w:pPr>
         <w:pStyle w:val="Heading2"/>
       </w:pPr>
-      <w:bookmarkStart w:id="22" w:name="_Toc436136676"/>
+      <w:bookmarkStart w:id="23" w:name="_Toc436310077"/>
       <w:r>
         <w:t>Admin</w:t>
       </w:r>
-      <w:bookmarkEnd w:id="22"/>
+      <w:bookmarkEnd w:id="23"/>
     </w:p>
     <w:p>
       <w:pPr>
@@ -3841,8 +4148,6 @@
       <w:pPr>
         <w:pStyle w:val="NoSpacing"/>
       </w:pPr>
-      <w:bookmarkStart w:id="23" w:name="_GoBack"/>
-      <w:bookmarkEnd w:id="23"/>
     </w:p>
     <w:p>
       <w:pPr>
@@ -3873,28 +4178,28 @@
         <w:pStyle w:val="Heading1"/>
         <w:jc w:val="center"/>
       </w:pPr>
-      <w:bookmarkStart w:id="24" w:name="_Toc436136677"/>
+      <w:bookmarkStart w:id="24" w:name="_Toc436310078"/>
+      <w:r>
+        <w:lastRenderedPageBreak/>
+        <w:t>Class Diagram</w:t>
+      </w:r>
+      <w:bookmarkEnd w:id="24"/>
+    </w:p>
+    <w:p>
+      <w:pPr>
+        <w:pStyle w:val="NoSpacing"/>
+      </w:pPr>
       <w:r>
         <w:rPr>
           <w:noProof/>
         </w:rPr>
-        <w:lastRenderedPageBreak/>
         <w:pict>
-          <v:shape id="_x0000_s1029" type="#_x0000_t75" style="position:absolute;left:0;text-align:left;margin-left:.55pt;margin-top:33.45pt;width:769.45pt;height:425.55pt;z-index:251678720;mso-position-horizontal-relative:text;mso-position-vertical-relative:text;mso-width-relative:page;mso-height-relative:page">
-            <v:imagedata r:id="rId13" o:title="diagram-class-rev1"/>
+          <v:shape id="_x0000_s1030" type="#_x0000_t75" style="position:absolute;margin-left:0;margin-top:2.9pt;width:617.1pt;height:341.25pt;z-index:251683840">
+            <v:imagedata r:id="rId14" o:title="diagram-class-rev1"/>
             <w10:wrap type="square"/>
           </v:shape>
         </w:pict>
       </w:r>
-      <w:r>
-        <w:t>Class Diagram</w:t>
-      </w:r>
-      <w:bookmarkEnd w:id="24"/>
-    </w:p>
-    <w:p>
-      <w:pPr>
-        <w:pStyle w:val="NoSpacing"/>
-      </w:pPr>
     </w:p>
     <w:p>
       <w:pPr>
@@ -3914,10 +4219,57 @@
     </w:p>
     <w:p>
       <w:pPr>
-        <w:pStyle w:val="NoSpacing"/>
-      </w:pPr>
+        <w:pStyle w:val="Heading2"/>
+      </w:pPr>
+      <w:bookmarkStart w:id="25" w:name="_Toc436310079"/>
       <w:r>
         <w:lastRenderedPageBreak/>
+        <w:t>Relation of the Class diagram</w:t>
+      </w:r>
+      <w:bookmarkEnd w:id="25"/>
+    </w:p>
+    <w:p>
+      <w:pPr>
+        <w:pStyle w:val="NoSpacing"/>
+      </w:pPr>
+      <w:r>
+        <w:t>//Draft</w:t>
+      </w:r>
+    </w:p>
+    <w:p>
+      <w:pPr>
+        <w:pStyle w:val="NoSpacing"/>
+      </w:pPr>
+      <w:r>
+        <w:t>The class diagram, in relevancy to the sequence diagram, shows how the objects of the program will interact with one another. Some of the objects are grouped as they fall under a similar enough category.</w:t>
+      </w:r>
+    </w:p>
+    <w:p>
+      <w:pPr>
+        <w:pStyle w:val="NoSpacing"/>
+      </w:pPr>
+    </w:p>
+    <w:p>
+      <w:pPr>
+        <w:pStyle w:val="Heading2"/>
+      </w:pPr>
+      <w:bookmarkStart w:id="26" w:name="_Toc436310080"/>
+      <w:r>
+        <w:t xml:space="preserve">Inclusion </w:t>
+      </w:r>
+      <w:r>
+        <w:t>of the Classes in the Design</w:t>
+      </w:r>
+      <w:bookmarkEnd w:id="26"/>
+    </w:p>
+    <w:p>
+      <w:pPr>
+        <w:pStyle w:val="NoSpacing"/>
+      </w:pPr>
+      <w:r>
+        <w:t>//TODO</w:t>
+      </w:r>
+      <w:r>
         <w:br w:type="page"/>
       </w:r>
     </w:p>
@@ -3978,7 +4330,7 @@
       <mc:AlternateContent>
         <mc:Choice Requires="wps">
           <w:drawing>
-            <wp:anchor distT="0" distB="0" distL="114300" distR="114300" simplePos="0" relativeHeight="251661312" behindDoc="0" locked="0" layoutInCell="1" allowOverlap="1" wp14:anchorId="349C5DCD" wp14:editId="6DC75CF5">
+            <wp:anchor distT="0" distB="0" distL="114300" distR="114300" simplePos="0" relativeHeight="251661312" behindDoc="0" locked="0" layoutInCell="1" allowOverlap="1" wp14:anchorId="5E403C1F" wp14:editId="614F5032">
               <wp:simplePos x="0" y="0"/>
               <wp:positionH relativeFrom="page">
                 <wp:posOffset>10106025</wp:posOffset>
@@ -4058,7 +4410,7 @@
                               <w:sz w:val="24"/>
                               <w:szCs w:val="24"/>
                             </w:rPr>
-                            <w:t>10</w:t>
+                            <w:t>13</w:t>
                           </w:r>
                           <w:r>
                             <w:rPr>
@@ -4091,7 +4443,7 @@
         </mc:Choice>
         <mc:Fallback>
           <w:pict>
-            <v:oval w14:anchorId="349C5DCD" id="Oval 13" o:spid="_x0000_s1026" style="position:absolute;margin-left:795.75pt;margin-top:549.75pt;width:39pt;height:39pt;z-index:251661312;visibility:visible;mso-wrap-style:square;mso-width-percent:0;mso-height-percent:0;mso-wrap-distance-left:9pt;mso-wrap-distance-top:0;mso-wrap-distance-right:9pt;mso-wrap-distance-bottom:0;mso-position-horizontal:absolute;mso-position-horizontal-relative:page;mso-position-vertical:absolute;mso-position-vertical-relative:page;mso-width-percent:0;mso-height-percent:0;mso-width-relative:page;mso-height-relative:page;v-text-anchor:middle" o:gfxdata="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" fillcolor="#00b0f0" stroked="f">
+            <v:oval w14:anchorId="5E403C1F" id="Oval 13" o:spid="_x0000_s1027" style="position:absolute;margin-left:795.75pt;margin-top:549.75pt;width:39pt;height:39pt;z-index:251661312;visibility:visible;mso-wrap-style:square;mso-width-percent:0;mso-height-percent:0;mso-wrap-distance-left:9pt;mso-wrap-distance-top:0;mso-wrap-distance-right:9pt;mso-wrap-distance-bottom:0;mso-position-horizontal:absolute;mso-position-horizontal-relative:page;mso-position-vertical:absolute;mso-position-vertical-relative:page;mso-width-percent:0;mso-height-percent:0;mso-width-relative:page;mso-height-relative:page;v-text-anchor:middle" o:gfxdata="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" fillcolor="#00b0f0" stroked="f">
               <v:textbox>
                 <w:txbxContent>
                   <w:p>
@@ -4136,7 +4488,7 @@
                         <w:sz w:val="24"/>
                         <w:szCs w:val="24"/>
                       </w:rPr>
-                      <w:t>10</w:t>
+                      <w:t>13</w:t>
                     </w:r>
                     <w:r>
                       <w:rPr>
@@ -4172,7 +4524,7 @@
       <mc:AlternateContent>
         <mc:Choice Requires="wps">
           <w:drawing>
-            <wp:anchor distT="0" distB="0" distL="114300" distR="114300" simplePos="0" relativeHeight="251659264" behindDoc="0" locked="0" layoutInCell="1" allowOverlap="1" wp14:anchorId="14461AE4" wp14:editId="60826847">
+            <wp:anchor distT="0" distB="0" distL="114300" distR="114300" simplePos="0" relativeHeight="251659264" behindDoc="0" locked="0" layoutInCell="1" allowOverlap="1" wp14:anchorId="3AC46D53" wp14:editId="1CA2D6DB">
               <wp:simplePos x="0" y="0"/>
               <wp:positionH relativeFrom="page">
                 <wp:posOffset>6953250</wp:posOffset>
@@ -4252,7 +4604,7 @@
                               <w:sz w:val="24"/>
                               <w:szCs w:val="24"/>
                             </w:rPr>
-                            <w:t>10</w:t>
+                            <w:t>13</w:t>
                           </w:r>
                           <w:r>
                             <w:rPr>
@@ -4285,7 +4637,7 @@
         </mc:Choice>
         <mc:Fallback>
           <w:pict>
-            <v:oval w14:anchorId="14461AE4" id="Oval 10" o:spid="_x0000_s1027" style="position:absolute;margin-left:547.5pt;margin-top:794.25pt;width:39pt;height:39pt;z-index:251659264;visibility:visible;mso-wrap-style:square;mso-width-percent:0;mso-height-percent:0;mso-wrap-distance-left:9pt;mso-wrap-distance-top:0;mso-wrap-distance-right:9pt;mso-wrap-distance-bottom:0;mso-position-horizontal:absolute;mso-position-horizontal-relative:page;mso-position-vertical:absolute;mso-position-vertical-relative:page;mso-width-percent:0;mso-height-percent:0;mso-width-relative:page;mso-height-relative:page;v-text-anchor:middle" o:gfxdata="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" fillcolor="#00b0f0" stroked="f">
+            <v:oval w14:anchorId="3AC46D53" id="Oval 10" o:spid="_x0000_s1028" style="position:absolute;margin-left:547.5pt;margin-top:794.25pt;width:39pt;height:39pt;z-index:251659264;visibility:visible;mso-wrap-style:square;mso-width-percent:0;mso-height-percent:0;mso-wrap-distance-left:9pt;mso-wrap-distance-top:0;mso-wrap-distance-right:9pt;mso-wrap-distance-bottom:0;mso-position-horizontal:absolute;mso-position-horizontal-relative:page;mso-position-vertical:absolute;mso-position-vertical-relative:page;mso-width-percent:0;mso-height-percent:0;mso-width-relative:page;mso-height-relative:page;v-text-anchor:middle" o:gfxdata="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" fillcolor="#00b0f0" stroked="f">
               <v:textbox>
                 <w:txbxContent>
                   <w:p>
@@ -4330,7 +4682,7 @@
                         <w:sz w:val="24"/>
                         <w:szCs w:val="24"/>
                       </w:rPr>
-                      <w:t>10</w:t>
+                      <w:t>13</w:t>
                     </w:r>
                     <w:r>
                       <w:rPr>
@@ -6585,7 +6937,7 @@
     <w:uiPriority w:val="9"/>
     <w:unhideWhenUsed/>
     <w:qFormat/>
-    <w:rsid w:val="0065207B"/>
+    <w:rsid w:val="00EC420C"/>
     <w:pPr>
       <w:keepNext/>
       <w:keepLines/>
@@ -6674,11 +7026,12 @@
     <w:autoRedefine/>
     <w:uiPriority w:val="1"/>
     <w:qFormat/>
-    <w:rsid w:val="0065207B"/>
+    <w:rsid w:val="004E4582"/>
     <w:pPr>
       <w:spacing w:after="0" w:line="240" w:lineRule="auto"/>
     </w:pPr>
     <w:rPr>
+      <w:rFonts w:asciiTheme="majorHAnsi" w:hAnsiTheme="majorHAnsi"/>
       <w:sz w:val="24"/>
     </w:rPr>
   </w:style>
@@ -6710,7 +7063,7 @@
     <w:basedOn w:val="DefaultParagraphFont"/>
     <w:link w:val="Heading2"/>
     <w:uiPriority w:val="9"/>
-    <w:rsid w:val="0065207B"/>
+    <w:rsid w:val="00EC420C"/>
     <w:rPr>
       <w:rFonts w:ascii="Calibri" w:eastAsiaTheme="majorEastAsia" w:hAnsi="Calibri" w:cstheme="majorBidi"/>
       <w:sz w:val="30"/>
@@ -7118,7 +7471,7 @@
 </file>
 
 <file path=customXml/itemProps1.xml><?xml version="1.0" encoding="utf-8"?>
-<ds:datastoreItem xmlns:ds="http://schemas.openxmlformats.org/officeDocument/2006/customXml" ds:itemID="{DC5D9A96-C9C2-42D1-BE6A-A99500D2EC0A}">
+<ds:datastoreItem xmlns:ds="http://schemas.openxmlformats.org/officeDocument/2006/customXml" ds:itemID="{F83874EB-7181-4DA7-891E-A10F7DDA5DAC}">
   <ds:schemaRefs>
     <ds:schemaRef ds:uri="http://schemas.openxmlformats.org/officeDocument/2006/bibliography"/>
   </ds:schemaRefs>

</xml_diff>

<commit_message>
Updated: report, sequence diagrams, presentation
</commit_message>
<xml_diff>
--- a/Report/ECSC503.Y-SoftwareDevelopmentGroupProject-PerformanceMonitor-Group2Report.docx
+++ b/Report/ECSC503.Y-SoftwareDevelopmentGroupProject-PerformanceMonitor-Group2Report.docx
@@ -1,6 +1,6 @@
 
 <file path=word/document.xml><?xml version="1.0" encoding="utf-8"?>
-<w:document xmlns:wpc="http://schemas.microsoft.com/office/word/2010/wordprocessingCanvas" xmlns:cx="http://schemas.microsoft.com/office/drawing/2014/chartex" xmlns:mc="http://schemas.openxmlformats.org/markup-compatibility/2006" xmlns:o="urn:schemas-microsoft-com:office:office" xmlns:r="http://schemas.openxmlformats.org/officeDocument/2006/relationships" xmlns:m="http://schemas.openxmlformats.org/officeDocument/2006/math" xmlns:v="urn:schemas-microsoft-com:vml" xmlns:wp14="http://schemas.microsoft.com/office/word/2010/wordprocessingDrawing" xmlns:wp="http://schemas.openxmlformats.org/drawingml/2006/wordprocessingDrawing" xmlns:w10="urn:schemas-microsoft-com:office:word" xmlns:w="http://schemas.openxmlformats.org/wordprocessingml/2006/main" xmlns:w14="http://schemas.microsoft.com/office/word/2010/wordml" xmlns:w15="http://schemas.microsoft.com/office/word/2012/wordml" xmlns:w16se="http://schemas.microsoft.com/office/word/2015/wordml/symex" xmlns:wpg="http://schemas.microsoft.com/office/word/2010/wordprocessingGroup" xmlns:wpi="http://schemas.microsoft.com/office/word/2010/wordprocessingInk" xmlns:wne="http://schemas.microsoft.com/office/word/2006/wordml" xmlns:wps="http://schemas.microsoft.com/office/word/2010/wordprocessingShape" mc:Ignorable="w14 w15 w16se wp14">
+<w:document xmlns:wpc="http://schemas.microsoft.com/office/word/2010/wordprocessingCanvas" xmlns:mc="http://schemas.openxmlformats.org/markup-compatibility/2006" xmlns:o="urn:schemas-microsoft-com:office:office" xmlns:r="http://schemas.openxmlformats.org/officeDocument/2006/relationships" xmlns:m="http://schemas.openxmlformats.org/officeDocument/2006/math" xmlns:v="urn:schemas-microsoft-com:vml" xmlns:wp14="http://schemas.microsoft.com/office/word/2010/wordprocessingDrawing" xmlns:wp="http://schemas.openxmlformats.org/drawingml/2006/wordprocessingDrawing" xmlns:w10="urn:schemas-microsoft-com:office:word" xmlns:w="http://schemas.openxmlformats.org/wordprocessingml/2006/main" xmlns:w14="http://schemas.microsoft.com/office/word/2010/wordml" xmlns:w15="http://schemas.microsoft.com/office/word/2012/wordml" xmlns:wpg="http://schemas.microsoft.com/office/word/2010/wordprocessingGroup" xmlns:wpi="http://schemas.microsoft.com/office/word/2010/wordprocessingInk" xmlns:wne="http://schemas.microsoft.com/office/word/2006/wordml" xmlns:wps="http://schemas.microsoft.com/office/word/2010/wordprocessingShape" mc:Ignorable="w14 w15 wp14">
   <w:body>
     <w:p>
       <w:pPr>
@@ -13,17 +13,17 @@
         </w:rPr>
       </w:pPr>
       <w:bookmarkStart w:id="0" w:name="_Toc436132123"/>
-      <w:bookmarkStart w:id="1" w:name="_Toc436310056"/>
+      <w:bookmarkStart w:id="1" w:name="_Toc436742455"/>
       <w:r>
         <w:rPr>
           <w:rFonts w:asciiTheme="minorHAnsi" w:hAnsiTheme="minorHAnsi"/>
           <w:noProof/>
           <w:sz w:val="48"/>
           <w:szCs w:val="48"/>
-          <w:lang w:eastAsia="en-GB"/>
+          <w:lang w:eastAsia="zh-CN"/>
         </w:rPr>
         <w:drawing>
-          <wp:anchor distT="0" distB="0" distL="114300" distR="114300" simplePos="0" relativeHeight="251669504" behindDoc="0" locked="0" layoutInCell="1" allowOverlap="1" wp14:anchorId="5CB7B55E" wp14:editId="0EB5C6A5">
+          <wp:anchor distT="0" distB="0" distL="114300" distR="114300" simplePos="0" relativeHeight="251669504" behindDoc="0" locked="0" layoutInCell="1" allowOverlap="1" wp14:anchorId="53B039CE" wp14:editId="2AA68128">
             <wp:simplePos x="0" y="0"/>
             <wp:positionH relativeFrom="margin">
               <wp:align>center</wp:align>
@@ -93,17 +93,14 @@
         </w:rPr>
         <w:t>ECSC503.Y</w:t>
       </w:r>
-    </w:p>
-    <w:p>
-      <w:pPr>
-        <w:pStyle w:val="Heading1"/>
-        <w:jc w:val="center"/>
+      <w:r>
         <w:rPr>
           <w:rFonts w:asciiTheme="minorHAnsi" w:hAnsiTheme="minorHAnsi"/>
           <w:sz w:val="48"/>
           <w:szCs w:val="48"/>
         </w:rPr>
-      </w:pPr>
+        <w:t xml:space="preserve"> </w:t>
+      </w:r>
       <w:r>
         <w:rPr>
           <w:rFonts w:asciiTheme="minorHAnsi" w:hAnsiTheme="minorHAnsi"/>
@@ -120,43 +117,21 @@
         </w:rPr>
         <w:t>ware Development Group Project</w:t>
       </w:r>
-    </w:p>
-    <w:p>
-      <w:pPr>
-        <w:pStyle w:val="Heading1"/>
-        <w:jc w:val="center"/>
+      <w:r>
         <w:rPr>
           <w:rFonts w:asciiTheme="minorHAnsi" w:hAnsiTheme="minorHAnsi"/>
           <w:sz w:val="48"/>
           <w:szCs w:val="48"/>
         </w:rPr>
-      </w:pPr>
+        <w:t xml:space="preserve"> </w:t>
+      </w:r>
       <w:r>
         <w:rPr>
           <w:rFonts w:asciiTheme="minorHAnsi" w:hAnsiTheme="minorHAnsi"/>
           <w:sz w:val="48"/>
           <w:szCs w:val="48"/>
         </w:rPr>
-        <w:t xml:space="preserve"> Performance Monitor </w:t>
-      </w:r>
-    </w:p>
-    <w:p>
-      <w:pPr>
-        <w:pStyle w:val="Heading1"/>
-        <w:jc w:val="center"/>
-        <w:rPr>
-          <w:rFonts w:asciiTheme="minorHAnsi" w:hAnsiTheme="minorHAnsi"/>
-          <w:sz w:val="48"/>
-          <w:szCs w:val="48"/>
-        </w:rPr>
-      </w:pPr>
-      <w:r>
-        <w:rPr>
-          <w:rFonts w:asciiTheme="minorHAnsi" w:hAnsiTheme="minorHAnsi"/>
-          <w:sz w:val="48"/>
-          <w:szCs w:val="48"/>
-        </w:rPr>
-        <w:t>Group 2 Report</w:t>
+        <w:t>Performance Monitor</w:t>
       </w:r>
       <w:bookmarkEnd w:id="0"/>
       <w:bookmarkEnd w:id="1"/>
@@ -214,7 +189,7 @@
             <w:rPr>
               <w:rFonts w:eastAsiaTheme="minorEastAsia"/>
               <w:noProof/>
-              <w:lang w:eastAsia="en-GB"/>
+              <w:lang w:eastAsia="zh-CN"/>
             </w:rPr>
           </w:pPr>
           <w:r>
@@ -226,13 +201,13 @@
           <w:r>
             <w:fldChar w:fldCharType="separate"/>
           </w:r>
-          <w:hyperlink w:anchor="_Toc436310056" w:history="1">
+          <w:hyperlink w:anchor="_Toc436742455" w:history="1">
             <w:r>
               <w:rPr>
                 <w:rStyle w:val="Hyperlink"/>
                 <w:noProof/>
               </w:rPr>
-              <w:t>ECSC503.Y – Software Development Group Project - Performance Monitor - Group 2 Report</w:t>
+              <w:t>ECSC503.Y Software Development Group Project Performance Monitor</w:t>
             </w:r>
             <w:r>
               <w:rPr>
@@ -253,7 +228,7 @@
                 <w:noProof/>
                 <w:webHidden/>
               </w:rPr>
-              <w:instrText xml:space="preserve"> PAGEREF _Toc436310056 \h </w:instrText>
+              <w:instrText xml:space="preserve"> PAGEREF _Toc436742455 \h </w:instrText>
             </w:r>
             <w:r>
               <w:rPr>
@@ -293,10 +268,10 @@
             <w:rPr>
               <w:rFonts w:eastAsiaTheme="minorEastAsia"/>
               <w:noProof/>
-              <w:lang w:eastAsia="en-GB"/>
+              <w:lang w:eastAsia="zh-CN"/>
             </w:rPr>
           </w:pPr>
-          <w:hyperlink w:anchor="_Toc436310057" w:history="1">
+          <w:hyperlink w:anchor="_Toc436742456" w:history="1">
             <w:r>
               <w:rPr>
                 <w:rStyle w:val="Hyperlink"/>
@@ -323,7 +298,7 @@
                 <w:noProof/>
                 <w:webHidden/>
               </w:rPr>
-              <w:instrText xml:space="preserve"> PAGEREF _Toc436310057 \h </w:instrText>
+              <w:instrText xml:space="preserve"> PAGEREF _Toc436742456 \h </w:instrText>
             </w:r>
             <w:r>
               <w:rPr>
@@ -363,10 +338,10 @@
             <w:rPr>
               <w:rFonts w:eastAsiaTheme="minorEastAsia"/>
               <w:noProof/>
-              <w:lang w:eastAsia="en-GB"/>
+              <w:lang w:eastAsia="zh-CN"/>
             </w:rPr>
           </w:pPr>
-          <w:hyperlink w:anchor="_Toc436310058" w:history="1">
+          <w:hyperlink w:anchor="_Toc436742457" w:history="1">
             <w:r>
               <w:rPr>
                 <w:rStyle w:val="Hyperlink"/>
@@ -393,7 +368,7 @@
                 <w:noProof/>
                 <w:webHidden/>
               </w:rPr>
-              <w:instrText xml:space="preserve"> PAGEREF _Toc436310058 \h </w:instrText>
+              <w:instrText xml:space="preserve"> PAGEREF _Toc436742457 \h </w:instrText>
             </w:r>
             <w:r>
               <w:rPr>
@@ -433,16 +408,16 @@
             <w:rPr>
               <w:rFonts w:eastAsiaTheme="minorEastAsia"/>
               <w:noProof/>
-              <w:lang w:eastAsia="en-GB"/>
+              <w:lang w:eastAsia="zh-CN"/>
             </w:rPr>
           </w:pPr>
-          <w:hyperlink w:anchor="_Toc436310059" w:history="1">
+          <w:hyperlink w:anchor="_Toc436742458" w:history="1">
             <w:r>
               <w:rPr>
                 <w:rStyle w:val="Hyperlink"/>
                 <w:noProof/>
               </w:rPr>
-              <w:t>Assumptions of the Problem Domain and Problem Scope</w:t>
+              <w:t>Assumptions of the Problem Domain</w:t>
             </w:r>
             <w:r>
               <w:rPr>
@@ -463,7 +438,7 @@
                 <w:noProof/>
                 <w:webHidden/>
               </w:rPr>
-              <w:instrText xml:space="preserve"> PAGEREF _Toc436310059 \h </w:instrText>
+              <w:instrText xml:space="preserve"> PAGEREF _Toc436742458 \h </w:instrText>
             </w:r>
             <w:r>
               <w:rPr>
@@ -503,10 +478,10 @@
             <w:rPr>
               <w:rFonts w:eastAsiaTheme="minorEastAsia"/>
               <w:noProof/>
-              <w:lang w:eastAsia="en-GB"/>
+              <w:lang w:eastAsia="zh-CN"/>
             </w:rPr>
           </w:pPr>
-          <w:hyperlink w:anchor="_Toc436310060" w:history="1">
+          <w:hyperlink w:anchor="_Toc436742459" w:history="1">
             <w:r>
               <w:rPr>
                 <w:rStyle w:val="Hyperlink"/>
@@ -534,7 +509,7 @@
                 <w:noProof/>
                 <w:webHidden/>
               </w:rPr>
-              <w:instrText xml:space="preserve"> PAGEREF _Toc436310060 \h </w:instrText>
+              <w:instrText xml:space="preserve"> PAGEREF _Toc436742459 \h </w:instrText>
             </w:r>
             <w:r>
               <w:rPr>
@@ -574,10 +549,10 @@
             <w:rPr>
               <w:rFonts w:eastAsiaTheme="minorEastAsia"/>
               <w:noProof/>
-              <w:lang w:eastAsia="en-GB"/>
+              <w:lang w:eastAsia="zh-CN"/>
             </w:rPr>
           </w:pPr>
-          <w:hyperlink w:anchor="_Toc436310061" w:history="1">
+          <w:hyperlink w:anchor="_Toc436742460" w:history="1">
             <w:r>
               <w:rPr>
                 <w:rStyle w:val="Hyperlink"/>
@@ -604,7 +579,7 @@
                 <w:noProof/>
                 <w:webHidden/>
               </w:rPr>
-              <w:instrText xml:space="preserve"> PAGEREF _Toc436310061 \h </w:instrText>
+              <w:instrText xml:space="preserve"> PAGEREF _Toc436742460 \h </w:instrText>
             </w:r>
             <w:r>
               <w:rPr>
@@ -644,10 +619,10 @@
             <w:rPr>
               <w:rFonts w:eastAsiaTheme="minorEastAsia"/>
               <w:noProof/>
-              <w:lang w:eastAsia="en-GB"/>
+              <w:lang w:eastAsia="zh-CN"/>
             </w:rPr>
           </w:pPr>
-          <w:hyperlink w:anchor="_Toc436310062" w:history="1">
+          <w:hyperlink w:anchor="_Toc436742461" w:history="1">
             <w:r>
               <w:rPr>
                 <w:rStyle w:val="Hyperlink"/>
@@ -674,7 +649,7 @@
                 <w:noProof/>
                 <w:webHidden/>
               </w:rPr>
-              <w:instrText xml:space="preserve"> PAGEREF _Toc436310062 \h </w:instrText>
+              <w:instrText xml:space="preserve"> PAGEREF _Toc436742461 \h </w:instrText>
             </w:r>
             <w:r>
               <w:rPr>
@@ -714,10 +689,10 @@
             <w:rPr>
               <w:rFonts w:eastAsiaTheme="minorEastAsia"/>
               <w:noProof/>
-              <w:lang w:eastAsia="en-GB"/>
+              <w:lang w:eastAsia="zh-CN"/>
             </w:rPr>
           </w:pPr>
-          <w:hyperlink w:anchor="_Toc436310063" w:history="1">
+          <w:hyperlink w:anchor="_Toc436742462" w:history="1">
             <w:r>
               <w:rPr>
                 <w:rStyle w:val="Hyperlink"/>
@@ -744,7 +719,7 @@
                 <w:noProof/>
                 <w:webHidden/>
               </w:rPr>
-              <w:instrText xml:space="preserve"> PAGEREF _Toc436310063 \h </w:instrText>
+              <w:instrText xml:space="preserve"> PAGEREF _Toc436742462 \h </w:instrText>
             </w:r>
             <w:r>
               <w:rPr>
@@ -784,10 +759,10 @@
             <w:rPr>
               <w:rFonts w:eastAsiaTheme="minorEastAsia"/>
               <w:noProof/>
-              <w:lang w:eastAsia="en-GB"/>
+              <w:lang w:eastAsia="zh-CN"/>
             </w:rPr>
           </w:pPr>
-          <w:hyperlink w:anchor="_Toc436310064" w:history="1">
+          <w:hyperlink w:anchor="_Toc436742463" w:history="1">
             <w:r>
               <w:rPr>
                 <w:rStyle w:val="Hyperlink"/>
@@ -814,7 +789,7 @@
                 <w:noProof/>
                 <w:webHidden/>
               </w:rPr>
-              <w:instrText xml:space="preserve"> PAGEREF _Toc436310064 \h </w:instrText>
+              <w:instrText xml:space="preserve"> PAGEREF _Toc436742463 \h </w:instrText>
             </w:r>
             <w:r>
               <w:rPr>
@@ -854,10 +829,10 @@
             <w:rPr>
               <w:rFonts w:eastAsiaTheme="minorEastAsia"/>
               <w:noProof/>
-              <w:lang w:eastAsia="en-GB"/>
+              <w:lang w:eastAsia="zh-CN"/>
             </w:rPr>
           </w:pPr>
-          <w:hyperlink w:anchor="_Toc436310065" w:history="1">
+          <w:hyperlink w:anchor="_Toc436742464" w:history="1">
             <w:r>
               <w:rPr>
                 <w:rStyle w:val="Hyperlink"/>
@@ -884,7 +859,7 @@
                 <w:noProof/>
                 <w:webHidden/>
               </w:rPr>
-              <w:instrText xml:space="preserve"> PAGEREF _Toc436310065 \h </w:instrText>
+              <w:instrText xml:space="preserve"> PAGEREF _Toc436742464 \h </w:instrText>
             </w:r>
             <w:r>
               <w:rPr>
@@ -924,10 +899,10 @@
             <w:rPr>
               <w:rFonts w:eastAsiaTheme="minorEastAsia"/>
               <w:noProof/>
-              <w:lang w:eastAsia="en-GB"/>
+              <w:lang w:eastAsia="zh-CN"/>
             </w:rPr>
           </w:pPr>
-          <w:hyperlink w:anchor="_Toc436310066" w:history="1">
+          <w:hyperlink w:anchor="_Toc436742465" w:history="1">
             <w:r>
               <w:rPr>
                 <w:rStyle w:val="Hyperlink"/>
@@ -954,7 +929,7 @@
                 <w:noProof/>
                 <w:webHidden/>
               </w:rPr>
-              <w:instrText xml:space="preserve"> PAGEREF _Toc436310066 \h </w:instrText>
+              <w:instrText xml:space="preserve"> PAGEREF _Toc436742465 \h </w:instrText>
             </w:r>
             <w:r>
               <w:rPr>
@@ -994,10 +969,10 @@
             <w:rPr>
               <w:rFonts w:eastAsiaTheme="minorEastAsia"/>
               <w:noProof/>
-              <w:lang w:eastAsia="en-GB"/>
+              <w:lang w:eastAsia="zh-CN"/>
             </w:rPr>
           </w:pPr>
-          <w:hyperlink w:anchor="_Toc436310067" w:history="1">
+          <w:hyperlink w:anchor="_Toc436742466" w:history="1">
             <w:r>
               <w:rPr>
                 <w:rStyle w:val="Hyperlink"/>
@@ -1024,7 +999,7 @@
                 <w:noProof/>
                 <w:webHidden/>
               </w:rPr>
-              <w:instrText xml:space="preserve"> PAGEREF _Toc436310067 \h </w:instrText>
+              <w:instrText xml:space="preserve"> PAGEREF _Toc436742466 \h </w:instrText>
             </w:r>
             <w:r>
               <w:rPr>
@@ -1064,10 +1039,10 @@
             <w:rPr>
               <w:rFonts w:eastAsiaTheme="minorEastAsia"/>
               <w:noProof/>
-              <w:lang w:eastAsia="en-GB"/>
+              <w:lang w:eastAsia="zh-CN"/>
             </w:rPr>
           </w:pPr>
-          <w:hyperlink w:anchor="_Toc436310068" w:history="1">
+          <w:hyperlink w:anchor="_Toc436742467" w:history="1">
             <w:r>
               <w:rPr>
                 <w:rStyle w:val="Hyperlink"/>
@@ -1094,7 +1069,7 @@
                 <w:noProof/>
                 <w:webHidden/>
               </w:rPr>
-              <w:instrText xml:space="preserve"> PAGEREF _Toc436310068 \h </w:instrText>
+              <w:instrText xml:space="preserve"> PAGEREF _Toc436742467 \h </w:instrText>
             </w:r>
             <w:r>
               <w:rPr>
@@ -1134,10 +1109,10 @@
             <w:rPr>
               <w:rFonts w:eastAsiaTheme="minorEastAsia"/>
               <w:noProof/>
-              <w:lang w:eastAsia="en-GB"/>
+              <w:lang w:eastAsia="zh-CN"/>
             </w:rPr>
           </w:pPr>
-          <w:hyperlink w:anchor="_Toc436310069" w:history="1">
+          <w:hyperlink w:anchor="_Toc436742468" w:history="1">
             <w:r>
               <w:rPr>
                 <w:rStyle w:val="Hyperlink"/>
@@ -1164,7 +1139,7 @@
                 <w:noProof/>
                 <w:webHidden/>
               </w:rPr>
-              <w:instrText xml:space="preserve"> PAGEREF _Toc436310069 \h </w:instrText>
+              <w:instrText xml:space="preserve"> PAGEREF _Toc436742468 \h </w:instrText>
             </w:r>
             <w:r>
               <w:rPr>
@@ -1204,10 +1179,10 @@
             <w:rPr>
               <w:rFonts w:eastAsiaTheme="minorEastAsia"/>
               <w:noProof/>
-              <w:lang w:eastAsia="en-GB"/>
+              <w:lang w:eastAsia="zh-CN"/>
             </w:rPr>
           </w:pPr>
-          <w:hyperlink w:anchor="_Toc436310070" w:history="1">
+          <w:hyperlink w:anchor="_Toc436742469" w:history="1">
             <w:r>
               <w:rPr>
                 <w:rStyle w:val="Hyperlink"/>
@@ -1234,7 +1209,7 @@
                 <w:noProof/>
                 <w:webHidden/>
               </w:rPr>
-              <w:instrText xml:space="preserve"> PAGEREF _Toc436310070 \h </w:instrText>
+              <w:instrText xml:space="preserve"> PAGEREF _Toc436742469 \h </w:instrText>
             </w:r>
             <w:r>
               <w:rPr>
@@ -1274,10 +1249,10 @@
             <w:rPr>
               <w:rFonts w:eastAsiaTheme="minorEastAsia"/>
               <w:noProof/>
-              <w:lang w:eastAsia="en-GB"/>
+              <w:lang w:eastAsia="zh-CN"/>
             </w:rPr>
           </w:pPr>
-          <w:hyperlink w:anchor="_Toc436310071" w:history="1">
+          <w:hyperlink w:anchor="_Toc436742470" w:history="1">
             <w:r>
               <w:rPr>
                 <w:rStyle w:val="Hyperlink"/>
@@ -1304,7 +1279,7 @@
                 <w:noProof/>
                 <w:webHidden/>
               </w:rPr>
-              <w:instrText xml:space="preserve"> PAGEREF _Toc436310071 \h </w:instrText>
+              <w:instrText xml:space="preserve"> PAGEREF _Toc436742470 \h </w:instrText>
             </w:r>
             <w:r>
               <w:rPr>
@@ -1344,10 +1319,10 @@
             <w:rPr>
               <w:rFonts w:eastAsiaTheme="minorEastAsia"/>
               <w:noProof/>
-              <w:lang w:eastAsia="en-GB"/>
+              <w:lang w:eastAsia="zh-CN"/>
             </w:rPr>
           </w:pPr>
-          <w:hyperlink w:anchor="_Toc436310072" w:history="1">
+          <w:hyperlink w:anchor="_Toc436742471" w:history="1">
             <w:r>
               <w:rPr>
                 <w:rStyle w:val="Hyperlink"/>
@@ -1374,7 +1349,7 @@
                 <w:noProof/>
                 <w:webHidden/>
               </w:rPr>
-              <w:instrText xml:space="preserve"> PAGEREF _Toc436310072 \h </w:instrText>
+              <w:instrText xml:space="preserve"> PAGEREF _Toc436742471 \h </w:instrText>
             </w:r>
             <w:r>
               <w:rPr>
@@ -1414,10 +1389,10 @@
             <w:rPr>
               <w:rFonts w:eastAsiaTheme="minorEastAsia"/>
               <w:noProof/>
-              <w:lang w:eastAsia="en-GB"/>
+              <w:lang w:eastAsia="zh-CN"/>
             </w:rPr>
           </w:pPr>
-          <w:hyperlink w:anchor="_Toc436310073" w:history="1">
+          <w:hyperlink w:anchor="_Toc436742472" w:history="1">
             <w:r>
               <w:rPr>
                 <w:rStyle w:val="Hyperlink"/>
@@ -1444,7 +1419,7 @@
                 <w:noProof/>
                 <w:webHidden/>
               </w:rPr>
-              <w:instrText xml:space="preserve"> PAGEREF _Toc436310073 \h </w:instrText>
+              <w:instrText xml:space="preserve"> PAGEREF _Toc436742472 \h </w:instrText>
             </w:r>
             <w:r>
               <w:rPr>
@@ -1484,10 +1459,10 @@
             <w:rPr>
               <w:rFonts w:eastAsiaTheme="minorEastAsia"/>
               <w:noProof/>
-              <w:lang w:eastAsia="en-GB"/>
+              <w:lang w:eastAsia="zh-CN"/>
             </w:rPr>
           </w:pPr>
-          <w:hyperlink w:anchor="_Toc436310074" w:history="1">
+          <w:hyperlink w:anchor="_Toc436742473" w:history="1">
             <w:r>
               <w:rPr>
                 <w:rStyle w:val="Hyperlink"/>
@@ -1514,7 +1489,7 @@
                 <w:noProof/>
                 <w:webHidden/>
               </w:rPr>
-              <w:instrText xml:space="preserve"> PAGEREF _Toc436310074 \h </w:instrText>
+              <w:instrText xml:space="preserve"> PAGEREF _Toc436742473 \h </w:instrText>
             </w:r>
             <w:r>
               <w:rPr>
@@ -1554,10 +1529,10 @@
             <w:rPr>
               <w:rFonts w:eastAsiaTheme="minorEastAsia"/>
               <w:noProof/>
-              <w:lang w:eastAsia="en-GB"/>
+              <w:lang w:eastAsia="zh-CN"/>
             </w:rPr>
           </w:pPr>
-          <w:hyperlink w:anchor="_Toc436310075" w:history="1">
+          <w:hyperlink w:anchor="_Toc436742474" w:history="1">
             <w:r>
               <w:rPr>
                 <w:rStyle w:val="Hyperlink"/>
@@ -1584,7 +1559,7 @@
                 <w:noProof/>
                 <w:webHidden/>
               </w:rPr>
-              <w:instrText xml:space="preserve"> PAGEREF _Toc436310075 \h </w:instrText>
+              <w:instrText xml:space="preserve"> PAGEREF _Toc436742474 \h </w:instrText>
             </w:r>
             <w:r>
               <w:rPr>
@@ -1624,10 +1599,10 @@
             <w:rPr>
               <w:rFonts w:eastAsiaTheme="minorEastAsia"/>
               <w:noProof/>
-              <w:lang w:eastAsia="en-GB"/>
+              <w:lang w:eastAsia="zh-CN"/>
             </w:rPr>
           </w:pPr>
-          <w:hyperlink w:anchor="_Toc436310076" w:history="1">
+          <w:hyperlink w:anchor="_Toc436742475" w:history="1">
             <w:r>
               <w:rPr>
                 <w:rStyle w:val="Hyperlink"/>
@@ -1654,7 +1629,7 @@
                 <w:noProof/>
                 <w:webHidden/>
               </w:rPr>
-              <w:instrText xml:space="preserve"> PAGEREF _Toc436310076 \h </w:instrText>
+              <w:instrText xml:space="preserve"> PAGEREF _Toc436742475 \h </w:instrText>
             </w:r>
             <w:r>
               <w:rPr>
@@ -1694,10 +1669,10 @@
             <w:rPr>
               <w:rFonts w:eastAsiaTheme="minorEastAsia"/>
               <w:noProof/>
-              <w:lang w:eastAsia="en-GB"/>
+              <w:lang w:eastAsia="zh-CN"/>
             </w:rPr>
           </w:pPr>
-          <w:hyperlink w:anchor="_Toc436310077" w:history="1">
+          <w:hyperlink w:anchor="_Toc436742476" w:history="1">
             <w:r>
               <w:rPr>
                 <w:rStyle w:val="Hyperlink"/>
@@ -1724,7 +1699,7 @@
                 <w:noProof/>
                 <w:webHidden/>
               </w:rPr>
-              <w:instrText xml:space="preserve"> PAGEREF _Toc436310077 \h </w:instrText>
+              <w:instrText xml:space="preserve"> PAGEREF _Toc436742476 \h </w:instrText>
             </w:r>
             <w:r>
               <w:rPr>
@@ -1764,10 +1739,10 @@
             <w:rPr>
               <w:rFonts w:eastAsiaTheme="minorEastAsia"/>
               <w:noProof/>
-              <w:lang w:eastAsia="en-GB"/>
+              <w:lang w:eastAsia="zh-CN"/>
             </w:rPr>
           </w:pPr>
-          <w:hyperlink w:anchor="_Toc436310078" w:history="1">
+          <w:hyperlink w:anchor="_Toc436742477" w:history="1">
             <w:r>
               <w:rPr>
                 <w:rStyle w:val="Hyperlink"/>
@@ -1794,7 +1769,7 @@
                 <w:noProof/>
                 <w:webHidden/>
               </w:rPr>
-              <w:instrText xml:space="preserve"> PAGEREF _Toc436310078 \h </w:instrText>
+              <w:instrText xml:space="preserve"> PAGEREF _Toc436742477 \h </w:instrText>
             </w:r>
             <w:r>
               <w:rPr>
@@ -1834,16 +1809,16 @@
             <w:rPr>
               <w:rFonts w:eastAsiaTheme="minorEastAsia"/>
               <w:noProof/>
-              <w:lang w:eastAsia="en-GB"/>
+              <w:lang w:eastAsia="zh-CN"/>
             </w:rPr>
           </w:pPr>
-          <w:hyperlink w:anchor="_Toc436310079" w:history="1">
+          <w:hyperlink w:anchor="_Toc436742478" w:history="1">
             <w:r>
               <w:rPr>
                 <w:rStyle w:val="Hyperlink"/>
                 <w:noProof/>
               </w:rPr>
-              <w:t>Relation of the Class diagram</w:t>
+              <w:t>Inclusion of the Classes in the Design</w:t>
             </w:r>
             <w:r>
               <w:rPr>
@@ -1864,77 +1839,7 @@
                 <w:noProof/>
                 <w:webHidden/>
               </w:rPr>
-              <w:instrText xml:space="preserve"> PAGEREF _Toc436310079 \h </w:instrText>
-            </w:r>
-            <w:r>
-              <w:rPr>
-                <w:noProof/>
-                <w:webHidden/>
-              </w:rPr>
-            </w:r>
-            <w:r>
-              <w:rPr>
-                <w:noProof/>
-                <w:webHidden/>
-              </w:rPr>
-              <w:fldChar w:fldCharType="separate"/>
-            </w:r>
-            <w:r>
-              <w:rPr>
-                <w:noProof/>
-                <w:webHidden/>
-              </w:rPr>
-              <w:t>12</w:t>
-            </w:r>
-            <w:r>
-              <w:rPr>
-                <w:noProof/>
-                <w:webHidden/>
-              </w:rPr>
-              <w:fldChar w:fldCharType="end"/>
-            </w:r>
-          </w:hyperlink>
-        </w:p>
-        <w:p>
-          <w:pPr>
-            <w:pStyle w:val="TOC2"/>
-            <w:tabs>
-              <w:tab w:val="right" w:leader="dot" w:pos="10456"/>
-            </w:tabs>
-            <w:rPr>
-              <w:rFonts w:eastAsiaTheme="minorEastAsia"/>
-              <w:noProof/>
-              <w:lang w:eastAsia="en-GB"/>
-            </w:rPr>
-          </w:pPr>
-          <w:hyperlink w:anchor="_Toc436310080" w:history="1">
-            <w:r>
-              <w:rPr>
-                <w:rStyle w:val="Hyperlink"/>
-                <w:noProof/>
-              </w:rPr>
-              <w:t>Inclusion of the Classes in the Design</w:t>
-            </w:r>
-            <w:r>
-              <w:rPr>
-                <w:noProof/>
-                <w:webHidden/>
-              </w:rPr>
-              <w:tab/>
-            </w:r>
-            <w:r>
-              <w:rPr>
-                <w:noProof/>
-                <w:webHidden/>
-              </w:rPr>
-              <w:fldChar w:fldCharType="begin"/>
-            </w:r>
-            <w:r>
-              <w:rPr>
-                <w:noProof/>
-                <w:webHidden/>
-              </w:rPr>
-              <w:instrText xml:space="preserve"> PAGEREF _Toc436310080 \h </w:instrText>
+              <w:instrText xml:space="preserve"> PAGEREF _Toc436742478 \h </w:instrText>
             </w:r>
             <w:r>
               <w:rPr>
@@ -1996,6 +1901,8 @@
       <w:pPr>
         <w:pStyle w:val="NoSpacing"/>
       </w:pPr>
+      <w:bookmarkStart w:id="2" w:name="_GoBack"/>
+      <w:bookmarkEnd w:id="2"/>
     </w:p>
     <w:p>
       <w:pPr>
@@ -2061,14 +1968,15 @@
       <w:pPr>
         <w:pStyle w:val="Heading1"/>
       </w:pPr>
-      <w:bookmarkStart w:id="2" w:name="_Toc436310057"/>
-      <w:r>
+      <w:bookmarkStart w:id="3" w:name="_Toc436742456"/>
+      <w:r>
+        <w:lastRenderedPageBreak/>
         <w:t>P</w:t>
       </w:r>
       <w:r>
         <w:t>roblem scope</w:t>
       </w:r>
-      <w:bookmarkEnd w:id="2"/>
+      <w:bookmarkEnd w:id="3"/>
     </w:p>
     <w:p>
       <w:pPr>
@@ -2092,11 +2000,11 @@
       <w:pPr>
         <w:pStyle w:val="Heading2"/>
       </w:pPr>
-      <w:bookmarkStart w:id="3" w:name="_Toc436310058"/>
+      <w:bookmarkStart w:id="4" w:name="_Toc436742457"/>
       <w:r>
         <w:t>Aims</w:t>
       </w:r>
-      <w:bookmarkEnd w:id="3"/>
+      <w:bookmarkEnd w:id="4"/>
     </w:p>
     <w:p>
       <w:pPr>
@@ -2124,7 +2032,7 @@
       <w:pPr>
         <w:pStyle w:val="Heading2"/>
       </w:pPr>
-      <w:bookmarkStart w:id="4" w:name="_Toc436310059"/>
+      <w:bookmarkStart w:id="5" w:name="_Toc436742458"/>
       <w:r>
         <w:t xml:space="preserve">Assumptions of the </w:t>
       </w:r>
@@ -2140,7 +2048,7 @@
       <w:r>
         <w:t>omain</w:t>
       </w:r>
-      <w:bookmarkEnd w:id="4"/>
+      <w:bookmarkEnd w:id="5"/>
     </w:p>
     <w:p>
       <w:pPr>
@@ -2249,7 +2157,7 @@
       <w:r>
         <w:rPr>
           <w:noProof/>
-          <w:lang w:eastAsia="en-GB"/>
+          <w:lang w:eastAsia="zh-CN"/>
         </w:rPr>
         <mc:AlternateContent>
           <mc:Choice Requires="wps">
@@ -2309,7 +2217,15 @@
                               <w:pStyle w:val="NoSpacing"/>
                             </w:pPr>
                             <w:r>
-                              <w:t>This diagram is a scope which represents the program. The inner circle represents direct interaction with the program, the outer circle represents indirect influence of the program.</w:t>
+                              <w:t xml:space="preserve">This diagram is a </w:t>
+                            </w:r>
+                            <w:proofErr w:type="gramStart"/>
+                            <w:r>
+                              <w:t>scope which</w:t>
+                            </w:r>
+                            <w:proofErr w:type="gramEnd"/>
+                            <w:r>
+                              <w:t xml:space="preserve"> represents the program. The inner circle represents direct interaction with the program, the outer circle represents indirect influence of the program.</w:t>
                             </w:r>
                           </w:p>
                         </w:txbxContent>
@@ -2329,7 +2245,7 @@
               </wp:anchor>
             </w:drawing>
           </mc:Choice>
-          <mc:Fallback>
+          <mc:Fallback xmlns:w16se="http://schemas.microsoft.com/office/word/2015/wordml/symex" xmlns:cx="http://schemas.microsoft.com/office/drawing/2014/chartex">
             <w:pict>
               <v:shapetype w14:anchorId="2658F080" id="_x0000_t202" coordsize="21600,21600" o:spt="202" path="m,l,21600r21600,l21600,xe">
                 <v:stroke joinstyle="miter"/>
@@ -2357,7 +2273,7 @@
       <w:r>
         <w:rPr>
           <w:noProof/>
-          <w:lang w:eastAsia="en-GB"/>
+          <w:lang w:eastAsia="zh-CN"/>
         </w:rPr>
         <w:drawing>
           <wp:anchor distT="0" distB="0" distL="114300" distR="114300" simplePos="0" relativeHeight="251679744" behindDoc="0" locked="0" layoutInCell="1" allowOverlap="1" wp14:anchorId="07034C0E" wp14:editId="24896E2F">
@@ -2448,7 +2364,7 @@
           <w:lang w:eastAsia="en-GB"/>
         </w:rPr>
       </w:pPr>
-      <w:bookmarkStart w:id="5" w:name="_Toc436310060"/>
+      <w:bookmarkStart w:id="6" w:name="_Toc436742459"/>
       <w:r>
         <w:rPr>
           <w:noProof/>
@@ -2464,7 +2380,7 @@
         </w:rPr>
         <w:t>m</w:t>
       </w:r>
-      <w:bookmarkEnd w:id="5"/>
+      <w:bookmarkEnd w:id="6"/>
     </w:p>
     <w:p>
       <w:pPr>
@@ -2656,7 +2572,7 @@
         <w:pStyle w:val="Heading1"/>
         <w:jc w:val="center"/>
       </w:pPr>
-      <w:bookmarkStart w:id="6" w:name="_Toc436310061"/>
+      <w:bookmarkStart w:id="7" w:name="_Toc436742460"/>
       <w:r>
         <w:rPr>
           <w:noProof/>
@@ -2672,7 +2588,7 @@
       <w:r>
         <w:t>Use Case Diagram</w:t>
       </w:r>
-      <w:bookmarkEnd w:id="6"/>
+      <w:bookmarkEnd w:id="7"/>
     </w:p>
     <w:p/>
     <w:p/>
@@ -2717,7 +2633,7 @@
           <w:lang w:eastAsia="en-GB"/>
         </w:rPr>
       </w:pPr>
-      <w:bookmarkStart w:id="7" w:name="_Toc436310062"/>
+      <w:bookmarkStart w:id="8" w:name="_Toc436742461"/>
       <w:r>
         <w:lastRenderedPageBreak/>
         <w:t xml:space="preserve">Use Case </w:t>
@@ -2725,7 +2641,7 @@
       <w:r>
         <w:t>Scenarios</w:t>
       </w:r>
-      <w:bookmarkEnd w:id="7"/>
+      <w:bookmarkEnd w:id="8"/>
     </w:p>
     <w:p>
       <w:pPr>
@@ -2874,11 +2790,11 @@
       <w:pPr>
         <w:pStyle w:val="Heading2"/>
       </w:pPr>
-      <w:bookmarkStart w:id="8" w:name="_Toc436310063"/>
+      <w:bookmarkStart w:id="9" w:name="_Toc436742462"/>
       <w:r>
         <w:t>Situation Flow</w:t>
       </w:r>
-      <w:bookmarkEnd w:id="8"/>
+      <w:bookmarkEnd w:id="9"/>
     </w:p>
     <w:p>
       <w:pPr>
@@ -2896,7 +2812,7 @@
         <w:tab/>
       </w:r>
     </w:p>
-    <w:bookmarkStart w:id="9" w:name="_Toc436310064"/>
+    <w:bookmarkStart w:id="10" w:name="_Toc436742463"/>
     <w:p>
       <w:pPr>
         <w:pStyle w:val="Heading3"/>
@@ -2908,7 +2824,7 @@
         <w:rPr>
           <w:noProof/>
           <w:sz w:val="28"/>
-          <w:lang w:eastAsia="en-GB"/>
+          <w:lang w:eastAsia="zh-CN"/>
         </w:rPr>
         <mc:AlternateContent>
           <mc:Choice Requires="wps">
@@ -2965,7 +2881,7 @@
               </wp:anchor>
             </w:drawing>
           </mc:Choice>
-          <mc:Fallback xmlns:cx1="http://schemas.microsoft.com/office/drawing/2015/9/8/chartex">
+          <mc:Fallback xmlns:cx1="http://schemas.microsoft.com/office/drawing/2015/9/8/chartex" xmlns:w16se="http://schemas.microsoft.com/office/word/2015/wordml/symex" xmlns:cx="http://schemas.microsoft.com/office/drawing/2014/chartex">
             <w:pict>
               <v:line w14:anchorId="318977E5" id="Straight Connector 3" o:spid="_x0000_s1026" style="position:absolute;z-index:251659264;visibility:visible;mso-wrap-style:square;mso-wrap-distance-left:9pt;mso-wrap-distance-top:0;mso-wrap-distance-right:9pt;mso-wrap-distance-bottom:0;mso-position-horizontal:absolute;mso-position-horizontal-relative:margin;mso-position-vertical:absolute;mso-position-vertical-relative:text" from="0,18.55pt" to="518.25pt,18.55pt" o:gfxdata="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" strokecolor="#00b0f0" strokeweight="1.75pt">
                 <v:stroke joinstyle="miter"/>
@@ -2981,7 +2897,7 @@
         </w:rPr>
         <w:t>Basic Flow</w:t>
       </w:r>
-      <w:bookmarkEnd w:id="9"/>
+      <w:bookmarkEnd w:id="10"/>
     </w:p>
     <w:p>
       <w:pPr>
@@ -3116,7 +3032,7 @@
         <w:pStyle w:val="NoSpacing"/>
       </w:pPr>
     </w:p>
-    <w:bookmarkStart w:id="10" w:name="_Toc436310065"/>
+    <w:bookmarkStart w:id="11" w:name="_Toc436742464"/>
     <w:p>
       <w:pPr>
         <w:pStyle w:val="Heading3"/>
@@ -3128,7 +3044,7 @@
         <w:rPr>
           <w:noProof/>
           <w:sz w:val="28"/>
-          <w:lang w:eastAsia="en-GB"/>
+          <w:lang w:eastAsia="zh-CN"/>
         </w:rPr>
         <mc:AlternateContent>
           <mc:Choice Requires="wps">
@@ -3185,7 +3101,7 @@
               </wp:anchor>
             </w:drawing>
           </mc:Choice>
-          <mc:Fallback xmlns:cx1="http://schemas.microsoft.com/office/drawing/2015/9/8/chartex">
+          <mc:Fallback xmlns:cx1="http://schemas.microsoft.com/office/drawing/2015/9/8/chartex" xmlns:w16se="http://schemas.microsoft.com/office/word/2015/wordml/symex" xmlns:cx="http://schemas.microsoft.com/office/drawing/2014/chartex">
             <w:pict>
               <v:line w14:anchorId="35D493AF" id="Straight Connector 4" o:spid="_x0000_s1026" style="position:absolute;z-index:251660288;visibility:visible;mso-wrap-style:square;mso-wrap-distance-left:9pt;mso-wrap-distance-top:0;mso-wrap-distance-right:9pt;mso-wrap-distance-bottom:0;mso-position-horizontal:absolute;mso-position-horizontal-relative:margin;mso-position-vertical:absolute;mso-position-vertical-relative:text" from="0,17.8pt" to="518.25pt,17.8pt" o:gfxdata="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" strokecolor="#00b0f0" strokeweight="1.75pt">
                 <v:stroke joinstyle="miter"/>
@@ -3201,7 +3117,7 @@
         </w:rPr>
         <w:t>Alternative Flow</w:t>
       </w:r>
-      <w:bookmarkEnd w:id="10"/>
+      <w:bookmarkEnd w:id="11"/>
     </w:p>
     <w:p>
       <w:pPr>
@@ -3238,7 +3154,7 @@
         <w:pStyle w:val="NoSpacing"/>
       </w:pPr>
     </w:p>
-    <w:bookmarkStart w:id="11" w:name="_Toc436310066"/>
+    <w:bookmarkStart w:id="12" w:name="_Toc436742465"/>
     <w:p>
       <w:pPr>
         <w:pStyle w:val="Heading2"/>
@@ -3247,7 +3163,7 @@
         <w:rPr>
           <w:noProof/>
           <w:sz w:val="28"/>
-          <w:lang w:eastAsia="en-GB"/>
+          <w:lang w:eastAsia="zh-CN"/>
         </w:rPr>
         <w:lastRenderedPageBreak/>
         <mc:AlternateContent>
@@ -3305,7 +3221,7 @@
               </wp:anchor>
             </w:drawing>
           </mc:Choice>
-          <mc:Fallback xmlns:cx1="http://schemas.microsoft.com/office/drawing/2015/9/8/chartex">
+          <mc:Fallback xmlns:cx1="http://schemas.microsoft.com/office/drawing/2015/9/8/chartex" xmlns:w16se="http://schemas.microsoft.com/office/word/2015/wordml/symex" xmlns:cx="http://schemas.microsoft.com/office/drawing/2014/chartex">
             <w:pict>
               <v:line w14:anchorId="24A3C084" id="Straight Connector 5" o:spid="_x0000_s1026" style="position:absolute;z-index:251661312;visibility:visible;mso-wrap-style:square;mso-wrap-distance-left:9pt;mso-wrap-distance-top:0;mso-wrap-distance-right:9pt;mso-wrap-distance-bottom:0;mso-position-horizontal:absolute;mso-position-horizontal-relative:margin;mso-position-vertical:absolute;mso-position-vertical-relative:text" from="0,17.8pt" to="518.25pt,17.8pt" o:gfxdata="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" strokecolor="#00b0f0" strokeweight="1.75pt">
                 <v:stroke joinstyle="miter"/>
@@ -3321,7 +3237,7 @@
         </w:rPr>
         <w:t>Exception</w:t>
       </w:r>
-      <w:bookmarkEnd w:id="11"/>
+      <w:bookmarkEnd w:id="12"/>
     </w:p>
     <w:p>
       <w:pPr>
@@ -3361,7 +3277,7 @@
         <w:pStyle w:val="NoSpacing"/>
       </w:pPr>
     </w:p>
-    <w:bookmarkStart w:id="12" w:name="_Toc436310067"/>
+    <w:bookmarkStart w:id="13" w:name="_Toc436742466"/>
     <w:p>
       <w:pPr>
         <w:pStyle w:val="Heading2"/>
@@ -3369,7 +3285,7 @@
       <w:r>
         <w:rPr>
           <w:noProof/>
-          <w:lang w:eastAsia="en-GB"/>
+          <w:lang w:eastAsia="zh-CN"/>
         </w:rPr>
         <mc:AlternateContent>
           <mc:Choice Requires="wps">
@@ -3426,7 +3342,7 @@
               </wp:anchor>
             </w:drawing>
           </mc:Choice>
-          <mc:Fallback xmlns:cx1="http://schemas.microsoft.com/office/drawing/2015/9/8/chartex">
+          <mc:Fallback xmlns:cx1="http://schemas.microsoft.com/office/drawing/2015/9/8/chartex" xmlns:w16se="http://schemas.microsoft.com/office/word/2015/wordml/symex" xmlns:cx="http://schemas.microsoft.com/office/drawing/2014/chartex">
             <w:pict>
               <v:line w14:anchorId="0D1BE4EA" id="Straight Connector 6" o:spid="_x0000_s1026" style="position:absolute;z-index:251662336;visibility:visible;mso-wrap-style:square;mso-wrap-distance-left:9pt;mso-wrap-distance-top:0;mso-wrap-distance-right:9pt;mso-wrap-distance-bottom:0;mso-position-horizontal:absolute;mso-position-horizontal-relative:margin;mso-position-vertical:absolute;mso-position-vertical-relative:text" from="0,18.55pt" to="518.25pt,18.55pt" o:gfxdata="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" strokecolor="#00b0f0" strokeweight="1.75pt">
                 <v:stroke joinstyle="miter"/>
@@ -3445,7 +3361,7 @@
         </w:rPr>
         <w:t>Conditions</w:t>
       </w:r>
-      <w:bookmarkEnd w:id="12"/>
+      <w:bookmarkEnd w:id="13"/>
     </w:p>
     <w:p>
       <w:pPr>
@@ -3476,7 +3392,7 @@
         <w:pStyle w:val="NoSpacing"/>
       </w:pPr>
     </w:p>
-    <w:bookmarkStart w:id="13" w:name="_Toc436310068"/>
+    <w:bookmarkStart w:id="14" w:name="_Toc436742467"/>
     <w:p>
       <w:pPr>
         <w:pStyle w:val="Heading2"/>
@@ -3484,7 +3400,7 @@
       <w:r>
         <w:rPr>
           <w:noProof/>
-          <w:lang w:eastAsia="en-GB"/>
+          <w:lang w:eastAsia="zh-CN"/>
         </w:rPr>
         <mc:AlternateContent>
           <mc:Choice Requires="wps">
@@ -3541,7 +3457,7 @@
               </wp:anchor>
             </w:drawing>
           </mc:Choice>
-          <mc:Fallback xmlns:cx1="http://schemas.microsoft.com/office/drawing/2015/9/8/chartex">
+          <mc:Fallback xmlns:cx1="http://schemas.microsoft.com/office/drawing/2015/9/8/chartex" xmlns:w16se="http://schemas.microsoft.com/office/word/2015/wordml/symex" xmlns:cx="http://schemas.microsoft.com/office/drawing/2014/chartex">
             <w:pict>
               <v:line w14:anchorId="2DA5CEAC" id="Straight Connector 11" o:spid="_x0000_s1026" style="position:absolute;z-index:251671552;visibility:visible;mso-wrap-style:square;mso-wrap-distance-left:9pt;mso-wrap-distance-top:0;mso-wrap-distance-right:9pt;mso-wrap-distance-bottom:0;mso-position-horizontal:absolute;mso-position-horizontal-relative:margin;mso-position-vertical:absolute;mso-position-vertical-relative:text" from="0,20.65pt" to="518.25pt,20.65pt" o:gfxdata="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" strokecolor="#00b0f0" strokeweight="1.75pt">
                 <v:stroke joinstyle="miter"/>
@@ -3560,7 +3476,7 @@
         </w:rPr>
         <w:t>Situations</w:t>
       </w:r>
-      <w:bookmarkEnd w:id="13"/>
+      <w:bookmarkEnd w:id="14"/>
     </w:p>
     <w:p>
       <w:pPr>
@@ -3570,7 +3486,7 @@
         <w:t>Careful consideration of the use case, allows us to identify possible negative situations that could occur at certain crucial moments of the program’s development/ operation.</w:t>
       </w:r>
     </w:p>
-    <w:bookmarkStart w:id="14" w:name="_Toc436310069"/>
+    <w:bookmarkStart w:id="15" w:name="_Toc436742468"/>
     <w:p>
       <w:pPr>
         <w:pStyle w:val="Heading2"/>
@@ -3578,7 +3494,7 @@
       <w:r>
         <w:rPr>
           <w:noProof/>
-          <w:lang w:eastAsia="en-GB"/>
+          <w:lang w:eastAsia="zh-CN"/>
         </w:rPr>
         <mc:AlternateContent>
           <mc:Choice Requires="wps">
@@ -3635,7 +3551,7 @@
               </wp:anchor>
             </w:drawing>
           </mc:Choice>
-          <mc:Fallback xmlns:cx1="http://schemas.microsoft.com/office/drawing/2015/9/8/chartex">
+          <mc:Fallback xmlns:cx1="http://schemas.microsoft.com/office/drawing/2015/9/8/chartex" xmlns:w16se="http://schemas.microsoft.com/office/word/2015/wordml/symex" xmlns:cx="http://schemas.microsoft.com/office/drawing/2014/chartex">
             <w:pict>
               <v:line w14:anchorId="0DED8C52" id="Straight Connector 7" o:spid="_x0000_s1026" style="position:absolute;z-index:251663360;visibility:visible;mso-wrap-style:square;mso-wrap-distance-left:9pt;mso-wrap-distance-top:0;mso-wrap-distance-right:9pt;mso-wrap-distance-bottom:0;mso-position-horizontal:absolute;mso-position-horizontal-relative:margin;mso-position-vertical:absolute;mso-position-vertical-relative:text" from="0,38.8pt" to="518.25pt,38.8pt" o:gfxdata="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" strokecolor="#00b0f0" strokeweight="1.75pt">
                 <v:stroke joinstyle="miter"/>
@@ -3657,7 +3573,7 @@
         </w:rPr>
         <w:t>Exceptions</w:t>
       </w:r>
-      <w:bookmarkEnd w:id="14"/>
+      <w:bookmarkEnd w:id="15"/>
     </w:p>
     <w:p>
       <w:pPr>
@@ -3712,7 +3628,7 @@
         <w:pStyle w:val="NoSpacing"/>
       </w:pPr>
     </w:p>
-    <w:bookmarkStart w:id="15" w:name="_Toc436310070"/>
+    <w:bookmarkStart w:id="16" w:name="_Toc436742469"/>
     <w:p>
       <w:pPr>
         <w:pStyle w:val="Heading2"/>
@@ -3720,7 +3636,7 @@
       <w:r>
         <w:rPr>
           <w:noProof/>
-          <w:lang w:eastAsia="en-GB"/>
+          <w:lang w:eastAsia="zh-CN"/>
         </w:rPr>
         <mc:AlternateContent>
           <mc:Choice Requires="wps">
@@ -3777,7 +3693,7 @@
               </wp:anchor>
             </w:drawing>
           </mc:Choice>
-          <mc:Fallback xmlns:cx1="http://schemas.microsoft.com/office/drawing/2015/9/8/chartex">
+          <mc:Fallback xmlns:cx1="http://schemas.microsoft.com/office/drawing/2015/9/8/chartex" xmlns:w16se="http://schemas.microsoft.com/office/word/2015/wordml/symex" xmlns:cx="http://schemas.microsoft.com/office/drawing/2014/chartex">
             <w:pict>
               <v:line w14:anchorId="24119CC2" id="Straight Connector 8" o:spid="_x0000_s1026" style="position:absolute;z-index:251664384;visibility:visible;mso-wrap-style:square;mso-wrap-distance-left:9pt;mso-wrap-distance-top:0;mso-wrap-distance-right:9pt;mso-wrap-distance-bottom:0;mso-position-horizontal:absolute;mso-position-horizontal-relative:margin;mso-position-vertical:absolute;mso-position-vertical-relative:text" from="0,17.05pt" to="518.25pt,17.05pt" o:gfxdata="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" strokecolor="#00b0f0" strokeweight="1.75pt">
                 <v:stroke joinstyle="miter"/>
@@ -3790,7 +3706,7 @@
       <w:r>
         <w:t>Intentional Threats</w:t>
       </w:r>
-      <w:bookmarkEnd w:id="15"/>
+      <w:bookmarkEnd w:id="16"/>
     </w:p>
     <w:p>
       <w:pPr>
@@ -3821,7 +3737,7 @@
         <w:pStyle w:val="NoSpacing"/>
       </w:pPr>
     </w:p>
-    <w:bookmarkStart w:id="16" w:name="_Toc436310071"/>
+    <w:bookmarkStart w:id="17" w:name="_Toc436742470"/>
     <w:p>
       <w:pPr>
         <w:pStyle w:val="Heading2"/>
@@ -3829,7 +3745,7 @@
       <w:r>
         <w:rPr>
           <w:noProof/>
-          <w:lang w:eastAsia="en-GB"/>
+          <w:lang w:eastAsia="zh-CN"/>
         </w:rPr>
         <mc:AlternateContent>
           <mc:Choice Requires="wps">
@@ -3886,7 +3802,7 @@
               </wp:anchor>
             </w:drawing>
           </mc:Choice>
-          <mc:Fallback xmlns:cx1="http://schemas.microsoft.com/office/drawing/2015/9/8/chartex">
+          <mc:Fallback xmlns:cx1="http://schemas.microsoft.com/office/drawing/2015/9/8/chartex" xmlns:w16se="http://schemas.microsoft.com/office/word/2015/wordml/symex" xmlns:cx="http://schemas.microsoft.com/office/drawing/2014/chartex">
             <w:pict>
               <v:line w14:anchorId="204D4ED0" id="Straight Connector 9" o:spid="_x0000_s1026" style="position:absolute;z-index:251665408;visibility:visible;mso-wrap-style:square;mso-wrap-distance-left:9pt;mso-wrap-distance-top:0;mso-wrap-distance-right:9pt;mso-wrap-distance-bottom:0;mso-position-horizontal:absolute;mso-position-horizontal-relative:margin;mso-position-vertical:absolute;mso-position-vertical-relative:text" from="0,17.05pt" to="518.25pt,17.05pt" o:gfxdata="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" strokecolor="#00b0f0" strokeweight="1.75pt">
                 <v:stroke joinstyle="miter"/>
@@ -3905,7 +3821,7 @@
         </w:rPr>
         <w:t>Scenarios</w:t>
       </w:r>
-      <w:bookmarkEnd w:id="16"/>
+      <w:bookmarkEnd w:id="17"/>
     </w:p>
     <w:p>
       <w:pPr>
@@ -3963,7 +3879,7 @@
         <w:pStyle w:val="Heading1"/>
         <w:jc w:val="center"/>
       </w:pPr>
-      <w:bookmarkStart w:id="17" w:name="_Toc436310072"/>
+      <w:bookmarkStart w:id="18" w:name="_Toc436742471"/>
       <w:r>
         <w:lastRenderedPageBreak/>
         <w:t>Sequence Diagram</w:t>
@@ -3971,83 +3887,29 @@
       <w:r>
         <w:t>s</w:t>
       </w:r>
-      <w:bookmarkEnd w:id="17"/>
+      <w:bookmarkEnd w:id="18"/>
     </w:p>
     <w:p>
       <w:pPr>
         <w:pStyle w:val="Heading2"/>
       </w:pPr>
-      <w:bookmarkStart w:id="18" w:name="_Toc436310073"/>
+      <w:bookmarkStart w:id="19" w:name="_Toc436742472"/>
       <w:r>
         <w:t>Standard User - Sequence Diagram</w:t>
       </w:r>
-      <w:bookmarkEnd w:id="18"/>
+      <w:bookmarkEnd w:id="19"/>
     </w:p>
     <w:p>
       <w:r>
         <w:rPr>
           <w:noProof/>
-        </w:rPr>
-        <w:pict>
-          <v:shape id="_x0000_s1028" type="#_x0000_t75" style="position:absolute;margin-left:.45pt;margin-top:-.3pt;width:769.55pt;height:354.4pt;z-index:251676672">
-            <v:imagedata r:id="rId13" o:title="SequenceDiagramStandard"/>
-            <w10:wrap type="square"/>
-          </v:shape>
-        </w:pict>
-      </w:r>
-    </w:p>
-    <w:p>
-      <w:r>
-        <w:t>This sequence diagram illustrates how the system and environment will operate with one another</w:t>
-      </w:r>
-      <w:r>
-        <w:t>, for a standard user</w:t>
-      </w:r>
-      <w:r>
-        <w:t>. The standard user will only need to see overal</w:t>
-      </w:r>
-      <w:r>
-        <w:t xml:space="preserve">l system performance and send feedback to the </w:t>
-      </w:r>
-      <w:r>
-        <w:t>a</w:t>
-      </w:r>
-      <w:r>
-        <w:t>dministrator</w:t>
-      </w:r>
-      <w:r>
-        <w:t>.</w:t>
-      </w:r>
-      <w:r>
-        <w:t xml:space="preserve"> </w:t>
-      </w:r>
-    </w:p>
-    <w:p/>
-    <w:p/>
-    <w:p/>
-    <w:p>
-      <w:pPr>
-        <w:pStyle w:val="Heading2"/>
-      </w:pPr>
-      <w:bookmarkStart w:id="19" w:name="_Toc436310074"/>
-      <w:r>
-        <w:rPr>
-          <w:noProof/>
-          <w:lang w:eastAsia="en-GB"/>
+          <w:lang w:eastAsia="zh-CN"/>
         </w:rPr>
         <w:drawing>
-          <wp:anchor distT="0" distB="0" distL="114300" distR="114300" simplePos="0" relativeHeight="251674624" behindDoc="0" locked="0" layoutInCell="1" allowOverlap="1" wp14:anchorId="13D23480" wp14:editId="0234E0E1">
-            <wp:simplePos x="0" y="0"/>
-            <wp:positionH relativeFrom="margin">
-              <wp:align>right</wp:align>
-            </wp:positionH>
-            <wp:positionV relativeFrom="paragraph">
-              <wp:posOffset>561975</wp:posOffset>
-            </wp:positionV>
-            <wp:extent cx="9768840" cy="3686175"/>
-            <wp:effectExtent l="0" t="0" r="3810" b="9525"/>
-            <wp:wrapSquare wrapText="bothSides"/>
-            <wp:docPr id="12" name="Picture 12" descr="C:\Users\Reaper\AppData\Local\Microsoft\Windows\INetCache\Content.Word\SequenceDiagramAdministrator.png"/>
+          <wp:inline distT="0" distB="0" distL="0" distR="0">
+            <wp:extent cx="9763125" cy="4495800"/>
+            <wp:effectExtent l="0" t="0" r="9525" b="0"/>
+            <wp:docPr id="14" name="Picture 14" descr="C:\Users\w1492046\Downloads\SequenceDiagramStandard.png"/>
             <wp:cNvGraphicFramePr>
               <a:graphicFrameLocks xmlns:a="http://schemas.openxmlformats.org/drawingml/2006/main" noChangeAspect="1"/>
             </wp:cNvGraphicFramePr>
@@ -4055,13 +3917,13 @@
               <a:graphicData uri="http://schemas.openxmlformats.org/drawingml/2006/picture">
                 <pic:pic xmlns:pic="http://schemas.openxmlformats.org/drawingml/2006/picture">
                   <pic:nvPicPr>
-                    <pic:cNvPr id="0" name="Picture 12" descr="C:\Users\Reaper\AppData\Local\Microsoft\Windows\INetCache\Content.Word\SequenceDiagramAdministrator.png"/>
+                    <pic:cNvPr id="0" name="Picture 1" descr="C:\Users\w1492046\Downloads\SequenceDiagramStandard.png"/>
                     <pic:cNvPicPr>
                       <a:picLocks noChangeAspect="1" noChangeArrowheads="1"/>
                     </pic:cNvPicPr>
                   </pic:nvPicPr>
                   <pic:blipFill>
-                    <a:blip r:embed="rId14" cstate="print">
+                    <a:blip r:embed="rId13">
                       <a:extLst>
                         <a:ext uri="{28A0092B-C50C-407E-A947-70E740481C1C}">
                           <a14:useLocalDpi xmlns:a14="http://schemas.microsoft.com/office/drawing/2010/main" val="0"/>
@@ -4076,7 +3938,111 @@
                   <pic:spPr bwMode="auto">
                     <a:xfrm>
                       <a:off x="0" y="0"/>
-                      <a:ext cx="9768840" cy="3686175"/>
+                      <a:ext cx="9763125" cy="4495800"/>
+                    </a:xfrm>
+                    <a:prstGeom prst="rect">
+                      <a:avLst/>
+                    </a:prstGeom>
+                    <a:noFill/>
+                    <a:ln>
+                      <a:noFill/>
+                    </a:ln>
+                  </pic:spPr>
+                </pic:pic>
+              </a:graphicData>
+            </a:graphic>
+          </wp:inline>
+        </w:drawing>
+      </w:r>
+    </w:p>
+    <w:p/>
+    <w:p>
+      <w:r>
+        <w:t>This sequence diagram illustrates how the system and environment will operate with one another</w:t>
+      </w:r>
+      <w:r>
+        <w:t>, for a standard user</w:t>
+      </w:r>
+      <w:r>
+        <w:t>. The standard user will only need to see overal</w:t>
+      </w:r>
+      <w:r>
+        <w:t xml:space="preserve">l system performance and send feedback to the </w:t>
+      </w:r>
+      <w:r>
+        <w:t>a</w:t>
+      </w:r>
+      <w:r>
+        <w:t>dministrator</w:t>
+      </w:r>
+      <w:r>
+        <w:t>.</w:t>
+      </w:r>
+      <w:r>
+        <w:t xml:space="preserve"> </w:t>
+      </w:r>
+    </w:p>
+    <w:p/>
+    <w:p/>
+    <w:p/>
+    <w:p>
+      <w:pPr>
+        <w:pStyle w:val="Heading2"/>
+      </w:pPr>
+      <w:bookmarkStart w:id="20" w:name="_Toc436742473"/>
+      <w:r>
+        <w:t>Advanced User – Sequence Diagram</w:t>
+      </w:r>
+      <w:bookmarkEnd w:id="20"/>
+    </w:p>
+    <w:p>
+      <w:r>
+        <w:rPr>
+          <w:noProof/>
+          <w:lang w:eastAsia="zh-CN"/>
+        </w:rPr>
+        <w:drawing>
+          <wp:anchor distT="0" distB="0" distL="114300" distR="114300" simplePos="0" relativeHeight="251686912" behindDoc="0" locked="0" layoutInCell="1" allowOverlap="1" wp14:anchorId="1DAECA22" wp14:editId="558D3AF1">
+            <wp:simplePos x="0" y="0"/>
+            <wp:positionH relativeFrom="column">
+              <wp:posOffset>0</wp:posOffset>
+            </wp:positionH>
+            <wp:positionV relativeFrom="paragraph">
+              <wp:posOffset>196850</wp:posOffset>
+            </wp:positionV>
+            <wp:extent cx="9763125" cy="3676650"/>
+            <wp:effectExtent l="0" t="0" r="9525" b="0"/>
+            <wp:wrapSquare wrapText="bothSides"/>
+            <wp:docPr id="15" name="Picture 15" descr="C:\Users\w1492046\Downloads\SequenceDiagramAdministrator.png"/>
+            <wp:cNvGraphicFramePr>
+              <a:graphicFrameLocks xmlns:a="http://schemas.openxmlformats.org/drawingml/2006/main" noChangeAspect="1"/>
+            </wp:cNvGraphicFramePr>
+            <a:graphic xmlns:a="http://schemas.openxmlformats.org/drawingml/2006/main">
+              <a:graphicData uri="http://schemas.openxmlformats.org/drawingml/2006/picture">
+                <pic:pic xmlns:pic="http://schemas.openxmlformats.org/drawingml/2006/picture">
+                  <pic:nvPicPr>
+                    <pic:cNvPr id="0" name="Picture 2" descr="C:\Users\w1492046\Downloads\SequenceDiagramAdministrator.png"/>
+                    <pic:cNvPicPr>
+                      <a:picLocks noChangeAspect="1" noChangeArrowheads="1"/>
+                    </pic:cNvPicPr>
+                  </pic:nvPicPr>
+                  <pic:blipFill>
+                    <a:blip r:embed="rId14">
+                      <a:extLst>
+                        <a:ext uri="{28A0092B-C50C-407E-A947-70E740481C1C}">
+                          <a14:useLocalDpi xmlns:a14="http://schemas.microsoft.com/office/drawing/2010/main" val="0"/>
+                        </a:ext>
+                      </a:extLst>
+                    </a:blip>
+                    <a:srcRect/>
+                    <a:stretch>
+                      <a:fillRect/>
+                    </a:stretch>
+                  </pic:blipFill>
+                  <pic:spPr bwMode="auto">
+                    <a:xfrm>
+                      <a:off x="0" y="0"/>
+                      <a:ext cx="9763125" cy="3676650"/>
                     </a:xfrm>
                     <a:prstGeom prst="rect">
                       <a:avLst/>
@@ -4098,12 +4064,7 @@
           </wp:anchor>
         </w:drawing>
       </w:r>
-      <w:r>
-        <w:t>Advanced User – Sequence Diagram</w:t>
-      </w:r>
-      <w:bookmarkEnd w:id="19"/>
-    </w:p>
-    <w:p/>
+    </w:p>
     <w:p/>
     <w:p>
       <w:pPr>
@@ -4125,12 +4086,12 @@
       <w:pPr>
         <w:pStyle w:val="Heading1"/>
       </w:pPr>
-      <w:bookmarkStart w:id="20" w:name="_Toc436310075"/>
+      <w:bookmarkStart w:id="21" w:name="_Toc436742474"/>
       <w:r>
         <w:lastRenderedPageBreak/>
         <w:t>Functional Requirements</w:t>
       </w:r>
-      <w:bookmarkEnd w:id="20"/>
+      <w:bookmarkEnd w:id="21"/>
     </w:p>
     <w:p>
       <w:pPr>
@@ -4154,11 +4115,11 @@
       <w:pPr>
         <w:pStyle w:val="Heading2"/>
       </w:pPr>
-      <w:bookmarkStart w:id="21" w:name="_Toc436310076"/>
+      <w:bookmarkStart w:id="22" w:name="_Toc436742475"/>
       <w:r>
         <w:t>Standard</w:t>
       </w:r>
-      <w:bookmarkEnd w:id="21"/>
+      <w:bookmarkEnd w:id="22"/>
     </w:p>
     <w:p>
       <w:pPr>
@@ -4214,11 +4175,11 @@
       <w:pPr>
         <w:pStyle w:val="Heading2"/>
       </w:pPr>
-      <w:bookmarkStart w:id="22" w:name="_Toc436310077"/>
+      <w:bookmarkStart w:id="23" w:name="_Toc436742476"/>
       <w:r>
         <w:t>Admin</w:t>
       </w:r>
-      <w:bookmarkEnd w:id="22"/>
+      <w:bookmarkEnd w:id="23"/>
     </w:p>
     <w:p>
       <w:pPr>
@@ -4338,12 +4299,12 @@
         <w:pStyle w:val="Heading1"/>
         <w:jc w:val="center"/>
       </w:pPr>
-      <w:bookmarkStart w:id="23" w:name="_Toc436310078"/>
+      <w:bookmarkStart w:id="24" w:name="_Toc436742477"/>
       <w:r>
         <w:lastRenderedPageBreak/>
         <w:t>Class Diagram</w:t>
       </w:r>
-      <w:bookmarkEnd w:id="23"/>
+      <w:bookmarkEnd w:id="24"/>
     </w:p>
     <w:p>
       <w:pPr>
@@ -4381,32 +4342,9 @@
       <w:pPr>
         <w:pStyle w:val="Heading2"/>
       </w:pPr>
-      <w:bookmarkStart w:id="24" w:name="_Toc436310079"/>
+      <w:bookmarkStart w:id="25" w:name="_Toc436742478"/>
       <w:r>
         <w:lastRenderedPageBreak/>
-        <w:t>Relation of the Class diagram</w:t>
-      </w:r>
-      <w:bookmarkEnd w:id="24"/>
-    </w:p>
-    <w:p>
-      <w:pPr>
-        <w:pStyle w:val="NoSpacing"/>
-      </w:pPr>
-      <w:r>
-        <w:t>The class diagram, in relevancy to the sequence diagram, shows how the objects of the program will interact with one another. Some of the objects are grouped as they fall under a similar enough category.</w:t>
-      </w:r>
-    </w:p>
-    <w:p>
-      <w:pPr>
-        <w:pStyle w:val="NoSpacing"/>
-      </w:pPr>
-    </w:p>
-    <w:p>
-      <w:pPr>
-        <w:pStyle w:val="Heading2"/>
-      </w:pPr>
-      <w:bookmarkStart w:id="25" w:name="_Toc436310080"/>
-      <w:r>
         <w:t xml:space="preserve">Inclusion </w:t>
       </w:r>
       <w:r>
@@ -4437,13 +4375,7 @@
         <w:ind w:firstLine="720"/>
       </w:pPr>
       <w:r>
-        <w:t xml:space="preserve">The second top-level item is the Dashboard. This will be a separate program used to actually display the gathered data. </w:t>
-      </w:r>
-      <w:r>
-        <w:t>Its</w:t>
-      </w:r>
-      <w:r>
-        <w:t xml:space="preserve"> structure isn’t absolutely clear at this point as we have multiple third-party libraries and various designs on the table.</w:t>
+        <w:t>The second top-level item is the Dashboard. This will be a separate program used to actually display the gathered data. Its structure isn’t absolutely clear at this point as we have multiple third-party libraries and various designs on the table.</w:t>
       </w:r>
     </w:p>
     <w:p>
@@ -4451,16 +4383,8 @@
         <w:pStyle w:val="NoSpacing"/>
         <w:ind w:firstLine="720"/>
       </w:pPr>
-      <w:bookmarkStart w:id="26" w:name="_GoBack"/>
-      <w:bookmarkEnd w:id="26"/>
-      <w:r>
-        <w:t xml:space="preserve">Both the Agents and the Dashboard will use a database wrapper, each a customized one for </w:t>
-      </w:r>
-      <w:r>
-        <w:t>its</w:t>
-      </w:r>
-      <w:r>
-        <w:t xml:space="preserve"> use case. This means that Dashboard’s database wrapper will contain methods mostly for retrieving data, while the Agent’s one will contain mainly data-inserting ones.</w:t>
+      <w:r>
+        <w:t>Both the Agents and the Dashboard will use a database wrapper, each a customized one for its use case. This means that Dashboard’s database wrapper will contain methods mostly for retrieving data, while the Agent’s one will contain mainly data-inserting ones.</w:t>
       </w:r>
     </w:p>
     <w:sectPr>
@@ -4474,7 +4398,7 @@
 </file>
 
 <file path=word/endnotes.xml><?xml version="1.0" encoding="utf-8"?>
-<w:endnotes xmlns:wpc="http://schemas.microsoft.com/office/word/2010/wordprocessingCanvas" xmlns:cx="http://schemas.microsoft.com/office/drawing/2014/chartex" xmlns:mc="http://schemas.openxmlformats.org/markup-compatibility/2006" xmlns:o="urn:schemas-microsoft-com:office:office" xmlns:r="http://schemas.openxmlformats.org/officeDocument/2006/relationships" xmlns:m="http://schemas.openxmlformats.org/officeDocument/2006/math" xmlns:v="urn:schemas-microsoft-com:vml" xmlns:wp14="http://schemas.microsoft.com/office/word/2010/wordprocessingDrawing" xmlns:wp="http://schemas.openxmlformats.org/drawingml/2006/wordprocessingDrawing" xmlns:w10="urn:schemas-microsoft-com:office:word" xmlns:w="http://schemas.openxmlformats.org/wordprocessingml/2006/main" xmlns:w14="http://schemas.microsoft.com/office/word/2010/wordml" xmlns:w15="http://schemas.microsoft.com/office/word/2012/wordml" xmlns:w16se="http://schemas.microsoft.com/office/word/2015/wordml/symex" xmlns:wpg="http://schemas.microsoft.com/office/word/2010/wordprocessingGroup" xmlns:wpi="http://schemas.microsoft.com/office/word/2010/wordprocessingInk" xmlns:wne="http://schemas.microsoft.com/office/word/2006/wordml" xmlns:wps="http://schemas.microsoft.com/office/word/2010/wordprocessingShape" mc:Ignorable="w14 w15 w16se wp14">
+<w:endnotes xmlns:wpc="http://schemas.microsoft.com/office/word/2010/wordprocessingCanvas" xmlns:mc="http://schemas.openxmlformats.org/markup-compatibility/2006" xmlns:o="urn:schemas-microsoft-com:office:office" xmlns:r="http://schemas.openxmlformats.org/officeDocument/2006/relationships" xmlns:m="http://schemas.openxmlformats.org/officeDocument/2006/math" xmlns:v="urn:schemas-microsoft-com:vml" xmlns:wp14="http://schemas.microsoft.com/office/word/2010/wordprocessingDrawing" xmlns:wp="http://schemas.openxmlformats.org/drawingml/2006/wordprocessingDrawing" xmlns:w10="urn:schemas-microsoft-com:office:word" xmlns:w="http://schemas.openxmlformats.org/wordprocessingml/2006/main" xmlns:w14="http://schemas.microsoft.com/office/word/2010/wordml" xmlns:w15="http://schemas.microsoft.com/office/word/2012/wordml" xmlns:wpg="http://schemas.microsoft.com/office/word/2010/wordprocessingGroup" xmlns:wpi="http://schemas.microsoft.com/office/word/2010/wordprocessingInk" xmlns:wne="http://schemas.microsoft.com/office/word/2006/wordml" xmlns:wps="http://schemas.microsoft.com/office/word/2010/wordprocessingShape" mc:Ignorable="w14 w15 wp14">
   <w:endnote w:type="separator" w:id="-1">
     <w:p>
       <w:pPr>
@@ -4499,7 +4423,7 @@
 </file>
 
 <file path=word/footer1.xml><?xml version="1.0" encoding="utf-8"?>
-<w:ftr xmlns:wpc="http://schemas.microsoft.com/office/word/2010/wordprocessingCanvas" xmlns:cx="http://schemas.microsoft.com/office/drawing/2014/chartex" xmlns:mc="http://schemas.openxmlformats.org/markup-compatibility/2006" xmlns:o="urn:schemas-microsoft-com:office:office" xmlns:r="http://schemas.openxmlformats.org/officeDocument/2006/relationships" xmlns:m="http://schemas.openxmlformats.org/officeDocument/2006/math" xmlns:v="urn:schemas-microsoft-com:vml" xmlns:wp14="http://schemas.microsoft.com/office/word/2010/wordprocessingDrawing" xmlns:wp="http://schemas.openxmlformats.org/drawingml/2006/wordprocessingDrawing" xmlns:w10="urn:schemas-microsoft-com:office:word" xmlns:w="http://schemas.openxmlformats.org/wordprocessingml/2006/main" xmlns:w14="http://schemas.microsoft.com/office/word/2010/wordml" xmlns:w15="http://schemas.microsoft.com/office/word/2012/wordml" xmlns:w16se="http://schemas.microsoft.com/office/word/2015/wordml/symex" xmlns:wpg="http://schemas.microsoft.com/office/word/2010/wordprocessingGroup" xmlns:wpi="http://schemas.microsoft.com/office/word/2010/wordprocessingInk" xmlns:wne="http://schemas.microsoft.com/office/word/2006/wordml" xmlns:wps="http://schemas.microsoft.com/office/word/2010/wordprocessingShape" mc:Ignorable="w14 w15 w16se wp14">
+<w:ftr xmlns:wpc="http://schemas.microsoft.com/office/word/2010/wordprocessingCanvas" xmlns:mc="http://schemas.openxmlformats.org/markup-compatibility/2006" xmlns:o="urn:schemas-microsoft-com:office:office" xmlns:r="http://schemas.openxmlformats.org/officeDocument/2006/relationships" xmlns:m="http://schemas.openxmlformats.org/officeDocument/2006/math" xmlns:v="urn:schemas-microsoft-com:vml" xmlns:wp14="http://schemas.microsoft.com/office/word/2010/wordprocessingDrawing" xmlns:wp="http://schemas.openxmlformats.org/drawingml/2006/wordprocessingDrawing" xmlns:w10="urn:schemas-microsoft-com:office:word" xmlns:w="http://schemas.openxmlformats.org/wordprocessingml/2006/main" xmlns:w14="http://schemas.microsoft.com/office/word/2010/wordml" xmlns:w15="http://schemas.microsoft.com/office/word/2012/wordml" xmlns:wpg="http://schemas.microsoft.com/office/word/2010/wordprocessingGroup" xmlns:wpi="http://schemas.microsoft.com/office/word/2010/wordprocessingInk" xmlns:wne="http://schemas.microsoft.com/office/word/2006/wordml" xmlns:wps="http://schemas.microsoft.com/office/word/2010/wordprocessingShape" mc:Ignorable="w14 w15 wp14">
   <w:p>
     <w:pPr>
       <w:rPr>
@@ -4510,7 +4434,7 @@
       <w:rPr>
         <w:rFonts w:asciiTheme="majorHAnsi" w:eastAsiaTheme="majorEastAsia" w:hAnsiTheme="majorHAnsi" w:cstheme="majorBidi"/>
         <w:noProof/>
-        <w:lang w:eastAsia="en-GB"/>
+        <w:lang w:eastAsia="zh-CN"/>
       </w:rPr>
       <mc:AlternateContent>
         <mc:Choice Requires="wps">
@@ -4595,7 +4519,7 @@
                               <w:sz w:val="24"/>
                               <w:szCs w:val="24"/>
                             </w:rPr>
-                            <w:t>11</w:t>
+                            <w:t>3</w:t>
                           </w:r>
                           <w:r>
                             <w:rPr>
@@ -4673,7 +4597,7 @@
                         <w:sz w:val="24"/>
                         <w:szCs w:val="24"/>
                       </w:rPr>
-                      <w:t>11</w:t>
+                      <w:t>3</w:t>
                     </w:r>
                     <w:r>
                       <w:rPr>
@@ -4704,7 +4628,7 @@
       <w:rPr>
         <w:rFonts w:asciiTheme="majorHAnsi" w:eastAsiaTheme="majorEastAsia" w:hAnsiTheme="majorHAnsi" w:cstheme="majorBidi"/>
         <w:noProof/>
-        <w:lang w:eastAsia="en-GB"/>
+        <w:lang w:eastAsia="zh-CN"/>
       </w:rPr>
       <mc:AlternateContent>
         <mc:Choice Requires="wps">
@@ -4789,7 +4713,7 @@
                               <w:sz w:val="24"/>
                               <w:szCs w:val="24"/>
                             </w:rPr>
-                            <w:t>11</w:t>
+                            <w:t>3</w:t>
                           </w:r>
                           <w:r>
                             <w:rPr>
@@ -4867,7 +4791,7 @@
                         <w:sz w:val="24"/>
                         <w:szCs w:val="24"/>
                       </w:rPr>
-                      <w:t>11</w:t>
+                      <w:t>3</w:t>
                     </w:r>
                     <w:r>
                       <w:rPr>
@@ -4894,7 +4818,7 @@
 </file>
 
 <file path=word/footnotes.xml><?xml version="1.0" encoding="utf-8"?>
-<w:footnotes xmlns:wpc="http://schemas.microsoft.com/office/word/2010/wordprocessingCanvas" xmlns:cx="http://schemas.microsoft.com/office/drawing/2014/chartex" xmlns:mc="http://schemas.openxmlformats.org/markup-compatibility/2006" xmlns:o="urn:schemas-microsoft-com:office:office" xmlns:r="http://schemas.openxmlformats.org/officeDocument/2006/relationships" xmlns:m="http://schemas.openxmlformats.org/officeDocument/2006/math" xmlns:v="urn:schemas-microsoft-com:vml" xmlns:wp14="http://schemas.microsoft.com/office/word/2010/wordprocessingDrawing" xmlns:wp="http://schemas.openxmlformats.org/drawingml/2006/wordprocessingDrawing" xmlns:w10="urn:schemas-microsoft-com:office:word" xmlns:w="http://schemas.openxmlformats.org/wordprocessingml/2006/main" xmlns:w14="http://schemas.microsoft.com/office/word/2010/wordml" xmlns:w15="http://schemas.microsoft.com/office/word/2012/wordml" xmlns:w16se="http://schemas.microsoft.com/office/word/2015/wordml/symex" xmlns:wpg="http://schemas.microsoft.com/office/word/2010/wordprocessingGroup" xmlns:wpi="http://schemas.microsoft.com/office/word/2010/wordprocessingInk" xmlns:wne="http://schemas.microsoft.com/office/word/2006/wordml" xmlns:wps="http://schemas.microsoft.com/office/word/2010/wordprocessingShape" mc:Ignorable="w14 w15 w16se wp14">
+<w:footnotes xmlns:wpc="http://schemas.microsoft.com/office/word/2010/wordprocessingCanvas" xmlns:mc="http://schemas.openxmlformats.org/markup-compatibility/2006" xmlns:o="urn:schemas-microsoft-com:office:office" xmlns:r="http://schemas.openxmlformats.org/officeDocument/2006/relationships" xmlns:m="http://schemas.openxmlformats.org/officeDocument/2006/math" xmlns:v="urn:schemas-microsoft-com:vml" xmlns:wp14="http://schemas.microsoft.com/office/word/2010/wordprocessingDrawing" xmlns:wp="http://schemas.openxmlformats.org/drawingml/2006/wordprocessingDrawing" xmlns:w10="urn:schemas-microsoft-com:office:word" xmlns:w="http://schemas.openxmlformats.org/wordprocessingml/2006/main" xmlns:w14="http://schemas.microsoft.com/office/word/2010/wordml" xmlns:w15="http://schemas.microsoft.com/office/word/2012/wordml" xmlns:wpg="http://schemas.microsoft.com/office/word/2010/wordprocessingGroup" xmlns:wpi="http://schemas.microsoft.com/office/word/2010/wordprocessingInk" xmlns:wne="http://schemas.microsoft.com/office/word/2006/wordml" xmlns:wps="http://schemas.microsoft.com/office/word/2010/wordprocessingShape" mc:Ignorable="w14 w15 wp14">
   <w:footnote w:type="separator" w:id="-1">
     <w:p>
       <w:pPr>
@@ -4919,7 +4843,7 @@
 </file>
 
 <file path=word/numbering.xml><?xml version="1.0" encoding="utf-8"?>
-<w:numbering xmlns:wpc="http://schemas.microsoft.com/office/word/2010/wordprocessingCanvas" xmlns:cx="http://schemas.microsoft.com/office/drawing/2014/chartex" xmlns:mc="http://schemas.openxmlformats.org/markup-compatibility/2006" xmlns:o="urn:schemas-microsoft-com:office:office" xmlns:r="http://schemas.openxmlformats.org/officeDocument/2006/relationships" xmlns:m="http://schemas.openxmlformats.org/officeDocument/2006/math" xmlns:v="urn:schemas-microsoft-com:vml" xmlns:wp14="http://schemas.microsoft.com/office/word/2010/wordprocessingDrawing" xmlns:wp="http://schemas.openxmlformats.org/drawingml/2006/wordprocessingDrawing" xmlns:w10="urn:schemas-microsoft-com:office:word" xmlns:w="http://schemas.openxmlformats.org/wordprocessingml/2006/main" xmlns:w14="http://schemas.microsoft.com/office/word/2010/wordml" xmlns:w15="http://schemas.microsoft.com/office/word/2012/wordml" xmlns:w16se="http://schemas.microsoft.com/office/word/2015/wordml/symex" xmlns:wpg="http://schemas.microsoft.com/office/word/2010/wordprocessingGroup" xmlns:wpi="http://schemas.microsoft.com/office/word/2010/wordprocessingInk" xmlns:wne="http://schemas.microsoft.com/office/word/2006/wordml" xmlns:wps="http://schemas.microsoft.com/office/word/2010/wordprocessingShape" mc:Ignorable="w14 w15 w16se wp14">
+<w:numbering xmlns:wpc="http://schemas.microsoft.com/office/word/2010/wordprocessingCanvas" xmlns:mc="http://schemas.openxmlformats.org/markup-compatibility/2006" xmlns:o="urn:schemas-microsoft-com:office:office" xmlns:r="http://schemas.openxmlformats.org/officeDocument/2006/relationships" xmlns:m="http://schemas.openxmlformats.org/officeDocument/2006/math" xmlns:v="urn:schemas-microsoft-com:vml" xmlns:wp14="http://schemas.microsoft.com/office/word/2010/wordprocessingDrawing" xmlns:wp="http://schemas.openxmlformats.org/drawingml/2006/wordprocessingDrawing" xmlns:w10="urn:schemas-microsoft-com:office:word" xmlns:w="http://schemas.openxmlformats.org/wordprocessingml/2006/main" xmlns:w14="http://schemas.microsoft.com/office/word/2010/wordml" xmlns:w15="http://schemas.microsoft.com/office/word/2012/wordml" xmlns:wpg="http://schemas.microsoft.com/office/word/2010/wordprocessingGroup" xmlns:wpi="http://schemas.microsoft.com/office/word/2010/wordprocessingInk" xmlns:wne="http://schemas.microsoft.com/office/word/2006/wordml" xmlns:wps="http://schemas.microsoft.com/office/word/2010/wordprocessingShape" mc:Ignorable="w14 w15 wp14">
   <w:abstractNum w:abstractNumId="0" w15:restartNumberingAfterBreak="0">
     <w:nsid w:val="02465C91"/>
     <w:multiLevelType w:val="hybridMultilevel"/>
@@ -6815,7 +6739,7 @@
 </file>
 
 <file path=word/styles.xml><?xml version="1.0" encoding="utf-8"?>
-<w:styles xmlns:mc="http://schemas.openxmlformats.org/markup-compatibility/2006" xmlns:r="http://schemas.openxmlformats.org/officeDocument/2006/relationships" xmlns:w="http://schemas.openxmlformats.org/wordprocessingml/2006/main" xmlns:w14="http://schemas.microsoft.com/office/word/2010/wordml" xmlns:w15="http://schemas.microsoft.com/office/word/2012/wordml" xmlns:w16se="http://schemas.microsoft.com/office/word/2015/wordml/symex" mc:Ignorable="w14 w15 w16se">
+<w:styles xmlns:mc="http://schemas.openxmlformats.org/markup-compatibility/2006" xmlns:r="http://schemas.openxmlformats.org/officeDocument/2006/relationships" xmlns:w="http://schemas.openxmlformats.org/wordprocessingml/2006/main" xmlns:w14="http://schemas.microsoft.com/office/word/2010/wordml" xmlns:w15="http://schemas.microsoft.com/office/word/2012/wordml" mc:Ignorable="w14 w15">
   <w:docDefaults>
     <w:rPrDefault>
       <w:rPr>
@@ -7789,7 +7713,7 @@
 </file>
 
 <file path=customXml/itemProps1.xml><?xml version="1.0" encoding="utf-8"?>
-<ds:datastoreItem xmlns:ds="http://schemas.openxmlformats.org/officeDocument/2006/customXml" ds:itemID="{2E70B985-59AE-41E6-B6F0-CC5CC8DB2BF1}">
+<ds:datastoreItem xmlns:ds="http://schemas.openxmlformats.org/officeDocument/2006/customXml" ds:itemID="{4A942BBB-9E55-4D43-85A6-3D271CAF878E}">
   <ds:schemaRefs>
     <ds:schemaRef ds:uri="http://schemas.openxmlformats.org/officeDocument/2006/bibliography"/>
   </ds:schemaRefs>

</xml_diff>

<commit_message>
Updated: Report, Presentation, Logo
</commit_message>
<xml_diff>
--- a/Report/ECSC503.Y-SoftwareDevelopmentGroupProject-PerformanceMonitor-Group2Report.docx
+++ b/Report/ECSC503.Y-SoftwareDevelopmentGroupProject-PerformanceMonitor-Group2Report.docx
@@ -1,6 +1,6 @@
 
 <file path=word/document.xml><?xml version="1.0" encoding="utf-8"?>
-<w:document xmlns:wpc="http://schemas.microsoft.com/office/word/2010/wordprocessingCanvas" xmlns:mc="http://schemas.openxmlformats.org/markup-compatibility/2006" xmlns:o="urn:schemas-microsoft-com:office:office" xmlns:r="http://schemas.openxmlformats.org/officeDocument/2006/relationships" xmlns:m="http://schemas.openxmlformats.org/officeDocument/2006/math" xmlns:v="urn:schemas-microsoft-com:vml" xmlns:wp14="http://schemas.microsoft.com/office/word/2010/wordprocessingDrawing" xmlns:wp="http://schemas.openxmlformats.org/drawingml/2006/wordprocessingDrawing" xmlns:w10="urn:schemas-microsoft-com:office:word" xmlns:w="http://schemas.openxmlformats.org/wordprocessingml/2006/main" xmlns:w14="http://schemas.microsoft.com/office/word/2010/wordml" xmlns:w15="http://schemas.microsoft.com/office/word/2012/wordml" xmlns:wpg="http://schemas.microsoft.com/office/word/2010/wordprocessingGroup" xmlns:wpi="http://schemas.microsoft.com/office/word/2010/wordprocessingInk" xmlns:wne="http://schemas.microsoft.com/office/word/2006/wordml" xmlns:wps="http://schemas.microsoft.com/office/word/2010/wordprocessingShape" mc:Ignorable="w14 w15 wp14">
+<w:document xmlns:wpc="http://schemas.microsoft.com/office/word/2010/wordprocessingCanvas" xmlns:cx="http://schemas.microsoft.com/office/drawing/2014/chartex" xmlns:mc="http://schemas.openxmlformats.org/markup-compatibility/2006" xmlns:o="urn:schemas-microsoft-com:office:office" xmlns:r="http://schemas.openxmlformats.org/officeDocument/2006/relationships" xmlns:m="http://schemas.openxmlformats.org/officeDocument/2006/math" xmlns:v="urn:schemas-microsoft-com:vml" xmlns:wp14="http://schemas.microsoft.com/office/word/2010/wordprocessingDrawing" xmlns:wp="http://schemas.openxmlformats.org/drawingml/2006/wordprocessingDrawing" xmlns:w10="urn:schemas-microsoft-com:office:word" xmlns:w="http://schemas.openxmlformats.org/wordprocessingml/2006/main" xmlns:w14="http://schemas.microsoft.com/office/word/2010/wordml" xmlns:w15="http://schemas.microsoft.com/office/word/2012/wordml" xmlns:w16se="http://schemas.microsoft.com/office/word/2015/wordml/symex" xmlns:wpg="http://schemas.microsoft.com/office/word/2010/wordprocessingGroup" xmlns:wpi="http://schemas.microsoft.com/office/word/2010/wordprocessingInk" xmlns:wne="http://schemas.microsoft.com/office/word/2006/wordml" xmlns:wps="http://schemas.microsoft.com/office/word/2010/wordprocessingShape" mc:Ignorable="w14 w15 w16se wp14">
   <w:body>
     <w:p>
       <w:pPr>
@@ -13,77 +13,36 @@
         </w:rPr>
       </w:pPr>
       <w:bookmarkStart w:id="0" w:name="_Toc436132123"/>
-      <w:bookmarkStart w:id="1" w:name="_Toc436742455"/>
+      <w:bookmarkStart w:id="1" w:name="_Toc437024732"/>
       <w:r>
         <w:rPr>
-          <w:rFonts w:asciiTheme="minorHAnsi" w:hAnsiTheme="minorHAnsi"/>
           <w:noProof/>
-          <w:sz w:val="48"/>
-          <w:szCs w:val="48"/>
-          <w:lang w:eastAsia="zh-CN"/>
         </w:rPr>
-        <w:drawing>
-          <wp:anchor distT="0" distB="0" distL="114300" distR="114300" simplePos="0" relativeHeight="251669504" behindDoc="0" locked="0" layoutInCell="1" allowOverlap="1" wp14:anchorId="53B039CE" wp14:editId="2AA68128">
-            <wp:simplePos x="0" y="0"/>
-            <wp:positionH relativeFrom="margin">
-              <wp:align>center</wp:align>
-            </wp:positionH>
-            <wp:positionV relativeFrom="paragraph">
-              <wp:posOffset>2388815</wp:posOffset>
-            </wp:positionV>
-            <wp:extent cx="4991735" cy="4991735"/>
-            <wp:effectExtent l="0" t="0" r="0" b="0"/>
-            <wp:wrapSquare wrapText="bothSides"/>
-            <wp:docPr id="2" name="Picture 2" descr="C:\Users\Reaper\Dropbox\westminster\YearTwo\Semester1\ecsc503.y-SoftwareDevelopmentGroupProject\uow-gp-1\Logo\GroupLogo.png"/>
-            <wp:cNvGraphicFramePr>
-              <a:graphicFrameLocks xmlns:a="http://schemas.openxmlformats.org/drawingml/2006/main" noChangeAspect="1"/>
-            </wp:cNvGraphicFramePr>
-            <a:graphic xmlns:a="http://schemas.openxmlformats.org/drawingml/2006/main">
-              <a:graphicData uri="http://schemas.openxmlformats.org/drawingml/2006/picture">
-                <pic:pic xmlns:pic="http://schemas.openxmlformats.org/drawingml/2006/picture">
-                  <pic:nvPicPr>
-                    <pic:cNvPr id="0" name="Picture 1" descr="C:\Users\Reaper\Dropbox\westminster\YearTwo\Semester1\ecsc503.y-SoftwareDevelopmentGroupProject\uow-gp-1\Logo\GroupLogo.png"/>
-                    <pic:cNvPicPr>
-                      <a:picLocks noChangeAspect="1" noChangeArrowheads="1"/>
-                    </pic:cNvPicPr>
-                  </pic:nvPicPr>
-                  <pic:blipFill>
-                    <a:blip r:embed="rId8">
-                      <a:extLst>
-                        <a:ext uri="{28A0092B-C50C-407E-A947-70E740481C1C}">
-                          <a14:useLocalDpi xmlns:a14="http://schemas.microsoft.com/office/drawing/2010/main" val="0"/>
-                        </a:ext>
-                      </a:extLst>
-                    </a:blip>
-                    <a:srcRect/>
-                    <a:stretch>
-                      <a:fillRect/>
-                    </a:stretch>
-                  </pic:blipFill>
-                  <pic:spPr bwMode="auto">
-                    <a:xfrm>
-                      <a:off x="0" y="0"/>
-                      <a:ext cx="4991735" cy="4991735"/>
-                    </a:xfrm>
-                    <a:prstGeom prst="rect">
-                      <a:avLst/>
-                    </a:prstGeom>
-                    <a:noFill/>
-                    <a:ln>
-                      <a:noFill/>
-                    </a:ln>
-                  </pic:spPr>
-                </pic:pic>
-              </a:graphicData>
-            </a:graphic>
-            <wp14:sizeRelH relativeFrom="margin">
-              <wp14:pctWidth>0</wp14:pctWidth>
-            </wp14:sizeRelH>
-            <wp14:sizeRelV relativeFrom="margin">
-              <wp14:pctHeight>0</wp14:pctHeight>
-            </wp14:sizeRelV>
-          </wp:anchor>
-        </w:drawing>
+        <w:pict>
+          <v:shapetype id="_x0000_t75" coordsize="21600,21600" o:spt="75" o:preferrelative="t" path="m@4@5l@4@11@9@11@9@5xe" filled="f" stroked="f">
+            <v:stroke joinstyle="miter"/>
+            <v:formulas>
+              <v:f eqn="if lineDrawn pixelLineWidth 0"/>
+              <v:f eqn="sum @0 1 0"/>
+              <v:f eqn="sum 0 0 @1"/>
+              <v:f eqn="prod @2 1 2"/>
+              <v:f eqn="prod @3 21600 pixelWidth"/>
+              <v:f eqn="prod @3 21600 pixelHeight"/>
+              <v:f eqn="sum @0 0 1"/>
+              <v:f eqn="prod @6 1 2"/>
+              <v:f eqn="prod @7 21600 pixelWidth"/>
+              <v:f eqn="sum @8 21600 0"/>
+              <v:f eqn="prod @7 21600 pixelHeight"/>
+              <v:f eqn="sum @10 21600 0"/>
+            </v:formulas>
+            <v:path o:extrusionok="f" gradientshapeok="t" o:connecttype="rect"/>
+            <o:lock v:ext="edit" aspectratio="t"/>
+          </v:shapetype>
+          <v:shape id="_x0000_s1032" type="#_x0000_t75" style="position:absolute;left:0;text-align:left;margin-left:0;margin-top:103.5pt;width:523.5pt;height:523.5pt;z-index:251688960;mso-position-horizontal-relative:text;mso-position-vertical-relative:text;mso-width-relative:page;mso-height-relative:page">
+            <v:imagedata r:id="rId8" o:title="GroupLogo"/>
+            <w10:wrap type="square"/>
+          </v:shape>
+        </w:pict>
       </w:r>
       <w:r>
         <w:rPr>
@@ -189,7 +148,7 @@
             <w:rPr>
               <w:rFonts w:eastAsiaTheme="minorEastAsia"/>
               <w:noProof/>
-              <w:lang w:eastAsia="zh-CN"/>
+              <w:lang w:eastAsia="en-GB"/>
             </w:rPr>
           </w:pPr>
           <w:r>
@@ -201,7 +160,7 @@
           <w:r>
             <w:fldChar w:fldCharType="separate"/>
           </w:r>
-          <w:hyperlink w:anchor="_Toc436742455" w:history="1">
+          <w:hyperlink w:anchor="_Toc437024732" w:history="1">
             <w:r>
               <w:rPr>
                 <w:rStyle w:val="Hyperlink"/>
@@ -228,7 +187,7 @@
                 <w:noProof/>
                 <w:webHidden/>
               </w:rPr>
-              <w:instrText xml:space="preserve"> PAGEREF _Toc436742455 \h </w:instrText>
+              <w:instrText xml:space="preserve"> PAGEREF _Toc437024732 \h </w:instrText>
             </w:r>
             <w:r>
               <w:rPr>
@@ -268,15 +227,85 @@
             <w:rPr>
               <w:rFonts w:eastAsiaTheme="minorEastAsia"/>
               <w:noProof/>
-              <w:lang w:eastAsia="zh-CN"/>
+              <w:lang w:eastAsia="en-GB"/>
             </w:rPr>
           </w:pPr>
-          <w:hyperlink w:anchor="_Toc436742456" w:history="1">
+          <w:hyperlink w:anchor="_Toc437024733" w:history="1">
             <w:r>
               <w:rPr>
                 <w:rStyle w:val="Hyperlink"/>
                 <w:noProof/>
               </w:rPr>
+              <w:t>Abstract</w:t>
+            </w:r>
+            <w:r>
+              <w:rPr>
+                <w:noProof/>
+                <w:webHidden/>
+              </w:rPr>
+              <w:tab/>
+            </w:r>
+            <w:r>
+              <w:rPr>
+                <w:noProof/>
+                <w:webHidden/>
+              </w:rPr>
+              <w:fldChar w:fldCharType="begin"/>
+            </w:r>
+            <w:r>
+              <w:rPr>
+                <w:noProof/>
+                <w:webHidden/>
+              </w:rPr>
+              <w:instrText xml:space="preserve"> PAGEREF _Toc437024733 \h </w:instrText>
+            </w:r>
+            <w:r>
+              <w:rPr>
+                <w:noProof/>
+                <w:webHidden/>
+              </w:rPr>
+            </w:r>
+            <w:r>
+              <w:rPr>
+                <w:noProof/>
+                <w:webHidden/>
+              </w:rPr>
+              <w:fldChar w:fldCharType="separate"/>
+            </w:r>
+            <w:r>
+              <w:rPr>
+                <w:noProof/>
+                <w:webHidden/>
+              </w:rPr>
+              <w:t>3</w:t>
+            </w:r>
+            <w:r>
+              <w:rPr>
+                <w:noProof/>
+                <w:webHidden/>
+              </w:rPr>
+              <w:fldChar w:fldCharType="end"/>
+            </w:r>
+          </w:hyperlink>
+        </w:p>
+        <w:p>
+          <w:pPr>
+            <w:pStyle w:val="TOC1"/>
+            <w:tabs>
+              <w:tab w:val="right" w:leader="dot" w:pos="10456"/>
+            </w:tabs>
+            <w:rPr>
+              <w:rFonts w:eastAsiaTheme="minorEastAsia"/>
+              <w:noProof/>
+              <w:lang w:eastAsia="en-GB"/>
+            </w:rPr>
+          </w:pPr>
+          <w:hyperlink w:anchor="_Toc437024734" w:history="1">
+            <w:r>
+              <w:rPr>
+                <w:rStyle w:val="Hyperlink"/>
+                <w:noProof/>
+              </w:rPr>
               <w:t>Problem scope</w:t>
             </w:r>
             <w:r>
@@ -298,7 +327,7 @@
                 <w:noProof/>
                 <w:webHidden/>
               </w:rPr>
-              <w:instrText xml:space="preserve"> PAGEREF _Toc436742456 \h </w:instrText>
+              <w:instrText xml:space="preserve"> PAGEREF _Toc437024734 \h </w:instrText>
             </w:r>
             <w:r>
               <w:rPr>
@@ -338,10 +367,10 @@
             <w:rPr>
               <w:rFonts w:eastAsiaTheme="minorEastAsia"/>
               <w:noProof/>
-              <w:lang w:eastAsia="zh-CN"/>
+              <w:lang w:eastAsia="en-GB"/>
             </w:rPr>
           </w:pPr>
-          <w:hyperlink w:anchor="_Toc436742457" w:history="1">
+          <w:hyperlink w:anchor="_Toc437024735" w:history="1">
             <w:r>
               <w:rPr>
                 <w:rStyle w:val="Hyperlink"/>
@@ -368,7 +397,7 @@
                 <w:noProof/>
                 <w:webHidden/>
               </w:rPr>
-              <w:instrText xml:space="preserve"> PAGEREF _Toc436742457 \h </w:instrText>
+              <w:instrText xml:space="preserve"> PAGEREF _Toc437024735 \h </w:instrText>
             </w:r>
             <w:r>
               <w:rPr>
@@ -408,10 +437,10 @@
             <w:rPr>
               <w:rFonts w:eastAsiaTheme="minorEastAsia"/>
               <w:noProof/>
-              <w:lang w:eastAsia="zh-CN"/>
+              <w:lang w:eastAsia="en-GB"/>
             </w:rPr>
           </w:pPr>
-          <w:hyperlink w:anchor="_Toc436742458" w:history="1">
+          <w:hyperlink w:anchor="_Toc437024736" w:history="1">
             <w:r>
               <w:rPr>
                 <w:rStyle w:val="Hyperlink"/>
@@ -438,7 +467,7 @@
                 <w:noProof/>
                 <w:webHidden/>
               </w:rPr>
-              <w:instrText xml:space="preserve"> PAGEREF _Toc436742458 \h </w:instrText>
+              <w:instrText xml:space="preserve"> PAGEREF _Toc437024736 \h </w:instrText>
             </w:r>
             <w:r>
               <w:rPr>
@@ -478,10 +507,10 @@
             <w:rPr>
               <w:rFonts w:eastAsiaTheme="minorEastAsia"/>
               <w:noProof/>
-              <w:lang w:eastAsia="zh-CN"/>
+              <w:lang w:eastAsia="en-GB"/>
             </w:rPr>
           </w:pPr>
-          <w:hyperlink w:anchor="_Toc436742459" w:history="1">
+          <w:hyperlink w:anchor="_Toc437024737" w:history="1">
             <w:r>
               <w:rPr>
                 <w:rStyle w:val="Hyperlink"/>
@@ -509,7 +538,7 @@
                 <w:noProof/>
                 <w:webHidden/>
               </w:rPr>
-              <w:instrText xml:space="preserve"> PAGEREF _Toc436742459 \h </w:instrText>
+              <w:instrText xml:space="preserve"> PAGEREF _Toc437024737 \h </w:instrText>
             </w:r>
             <w:r>
               <w:rPr>
@@ -549,10 +578,10 @@
             <w:rPr>
               <w:rFonts w:eastAsiaTheme="minorEastAsia"/>
               <w:noProof/>
-              <w:lang w:eastAsia="zh-CN"/>
+              <w:lang w:eastAsia="en-GB"/>
             </w:rPr>
           </w:pPr>
-          <w:hyperlink w:anchor="_Toc436742460" w:history="1">
+          <w:hyperlink w:anchor="_Toc437024738" w:history="1">
             <w:r>
               <w:rPr>
                 <w:rStyle w:val="Hyperlink"/>
@@ -579,7 +608,7 @@
                 <w:noProof/>
                 <w:webHidden/>
               </w:rPr>
-              <w:instrText xml:space="preserve"> PAGEREF _Toc436742460 \h </w:instrText>
+              <w:instrText xml:space="preserve"> PAGEREF _Toc437024738 \h </w:instrText>
             </w:r>
             <w:r>
               <w:rPr>
@@ -619,10 +648,10 @@
             <w:rPr>
               <w:rFonts w:eastAsiaTheme="minorEastAsia"/>
               <w:noProof/>
-              <w:lang w:eastAsia="zh-CN"/>
+              <w:lang w:eastAsia="en-GB"/>
             </w:rPr>
           </w:pPr>
-          <w:hyperlink w:anchor="_Toc436742461" w:history="1">
+          <w:hyperlink w:anchor="_Toc437024739" w:history="1">
             <w:r>
               <w:rPr>
                 <w:rStyle w:val="Hyperlink"/>
@@ -649,7 +678,7 @@
                 <w:noProof/>
                 <w:webHidden/>
               </w:rPr>
-              <w:instrText xml:space="preserve"> PAGEREF _Toc436742461 \h </w:instrText>
+              <w:instrText xml:space="preserve"> PAGEREF _Toc437024739 \h </w:instrText>
             </w:r>
             <w:r>
               <w:rPr>
@@ -689,10 +718,10 @@
             <w:rPr>
               <w:rFonts w:eastAsiaTheme="minorEastAsia"/>
               <w:noProof/>
-              <w:lang w:eastAsia="zh-CN"/>
+              <w:lang w:eastAsia="en-GB"/>
             </w:rPr>
           </w:pPr>
-          <w:hyperlink w:anchor="_Toc436742462" w:history="1">
+          <w:hyperlink w:anchor="_Toc437024740" w:history="1">
             <w:r>
               <w:rPr>
                 <w:rStyle w:val="Hyperlink"/>
@@ -719,7 +748,7 @@
                 <w:noProof/>
                 <w:webHidden/>
               </w:rPr>
-              <w:instrText xml:space="preserve"> PAGEREF _Toc436742462 \h </w:instrText>
+              <w:instrText xml:space="preserve"> PAGEREF _Toc437024740 \h </w:instrText>
             </w:r>
             <w:r>
               <w:rPr>
@@ -759,10 +788,10 @@
             <w:rPr>
               <w:rFonts w:eastAsiaTheme="minorEastAsia"/>
               <w:noProof/>
-              <w:lang w:eastAsia="zh-CN"/>
+              <w:lang w:eastAsia="en-GB"/>
             </w:rPr>
           </w:pPr>
-          <w:hyperlink w:anchor="_Toc436742463" w:history="1">
+          <w:hyperlink w:anchor="_Toc437024741" w:history="1">
             <w:r>
               <w:rPr>
                 <w:rStyle w:val="Hyperlink"/>
@@ -789,7 +818,7 @@
                 <w:noProof/>
                 <w:webHidden/>
               </w:rPr>
-              <w:instrText xml:space="preserve"> PAGEREF _Toc436742463 \h </w:instrText>
+              <w:instrText xml:space="preserve"> PAGEREF _Toc437024741 \h </w:instrText>
             </w:r>
             <w:r>
               <w:rPr>
@@ -829,10 +858,10 @@
             <w:rPr>
               <w:rFonts w:eastAsiaTheme="minorEastAsia"/>
               <w:noProof/>
-              <w:lang w:eastAsia="zh-CN"/>
+              <w:lang w:eastAsia="en-GB"/>
             </w:rPr>
           </w:pPr>
-          <w:hyperlink w:anchor="_Toc436742464" w:history="1">
+          <w:hyperlink w:anchor="_Toc437024742" w:history="1">
             <w:r>
               <w:rPr>
                 <w:rStyle w:val="Hyperlink"/>
@@ -859,7 +888,7 @@
                 <w:noProof/>
                 <w:webHidden/>
               </w:rPr>
-              <w:instrText xml:space="preserve"> PAGEREF _Toc436742464 \h </w:instrText>
+              <w:instrText xml:space="preserve"> PAGEREF _Toc437024742 \h </w:instrText>
             </w:r>
             <w:r>
               <w:rPr>
@@ -899,10 +928,10 @@
             <w:rPr>
               <w:rFonts w:eastAsiaTheme="minorEastAsia"/>
               <w:noProof/>
-              <w:lang w:eastAsia="zh-CN"/>
+              <w:lang w:eastAsia="en-GB"/>
             </w:rPr>
           </w:pPr>
-          <w:hyperlink w:anchor="_Toc436742465" w:history="1">
+          <w:hyperlink w:anchor="_Toc437024743" w:history="1">
             <w:r>
               <w:rPr>
                 <w:rStyle w:val="Hyperlink"/>
@@ -929,7 +958,7 @@
                 <w:noProof/>
                 <w:webHidden/>
               </w:rPr>
-              <w:instrText xml:space="preserve"> PAGEREF _Toc436742465 \h </w:instrText>
+              <w:instrText xml:space="preserve"> PAGEREF _Toc437024743 \h </w:instrText>
             </w:r>
             <w:r>
               <w:rPr>
@@ -969,10 +998,10 @@
             <w:rPr>
               <w:rFonts w:eastAsiaTheme="minorEastAsia"/>
               <w:noProof/>
-              <w:lang w:eastAsia="zh-CN"/>
+              <w:lang w:eastAsia="en-GB"/>
             </w:rPr>
           </w:pPr>
-          <w:hyperlink w:anchor="_Toc436742466" w:history="1">
+          <w:hyperlink w:anchor="_Toc437024744" w:history="1">
             <w:r>
               <w:rPr>
                 <w:rStyle w:val="Hyperlink"/>
@@ -999,7 +1028,7 @@
                 <w:noProof/>
                 <w:webHidden/>
               </w:rPr>
-              <w:instrText xml:space="preserve"> PAGEREF _Toc436742466 \h </w:instrText>
+              <w:instrText xml:space="preserve"> PAGEREF _Toc437024744 \h </w:instrText>
             </w:r>
             <w:r>
               <w:rPr>
@@ -1039,10 +1068,10 @@
             <w:rPr>
               <w:rFonts w:eastAsiaTheme="minorEastAsia"/>
               <w:noProof/>
-              <w:lang w:eastAsia="zh-CN"/>
+              <w:lang w:eastAsia="en-GB"/>
             </w:rPr>
           </w:pPr>
-          <w:hyperlink w:anchor="_Toc436742467" w:history="1">
+          <w:hyperlink w:anchor="_Toc437024745" w:history="1">
             <w:r>
               <w:rPr>
                 <w:rStyle w:val="Hyperlink"/>
@@ -1069,7 +1098,7 @@
                 <w:noProof/>
                 <w:webHidden/>
               </w:rPr>
-              <w:instrText xml:space="preserve"> PAGEREF _Toc436742467 \h </w:instrText>
+              <w:instrText xml:space="preserve"> PAGEREF _Toc437024745 \h </w:instrText>
             </w:r>
             <w:r>
               <w:rPr>
@@ -1109,10 +1138,10 @@
             <w:rPr>
               <w:rFonts w:eastAsiaTheme="minorEastAsia"/>
               <w:noProof/>
-              <w:lang w:eastAsia="zh-CN"/>
+              <w:lang w:eastAsia="en-GB"/>
             </w:rPr>
           </w:pPr>
-          <w:hyperlink w:anchor="_Toc436742468" w:history="1">
+          <w:hyperlink w:anchor="_Toc437024746" w:history="1">
             <w:r>
               <w:rPr>
                 <w:rStyle w:val="Hyperlink"/>
@@ -1139,7 +1168,7 @@
                 <w:noProof/>
                 <w:webHidden/>
               </w:rPr>
-              <w:instrText xml:space="preserve"> PAGEREF _Toc436742468 \h </w:instrText>
+              <w:instrText xml:space="preserve"> PAGEREF _Toc437024746 \h </w:instrText>
             </w:r>
             <w:r>
               <w:rPr>
@@ -1179,10 +1208,10 @@
             <w:rPr>
               <w:rFonts w:eastAsiaTheme="minorEastAsia"/>
               <w:noProof/>
-              <w:lang w:eastAsia="zh-CN"/>
+              <w:lang w:eastAsia="en-GB"/>
             </w:rPr>
           </w:pPr>
-          <w:hyperlink w:anchor="_Toc436742469" w:history="1">
+          <w:hyperlink w:anchor="_Toc437024747" w:history="1">
             <w:r>
               <w:rPr>
                 <w:rStyle w:val="Hyperlink"/>
@@ -1209,7 +1238,7 @@
                 <w:noProof/>
                 <w:webHidden/>
               </w:rPr>
-              <w:instrText xml:space="preserve"> PAGEREF _Toc436742469 \h </w:instrText>
+              <w:instrText xml:space="preserve"> PAGEREF _Toc437024747 \h </w:instrText>
             </w:r>
             <w:r>
               <w:rPr>
@@ -1249,10 +1278,10 @@
             <w:rPr>
               <w:rFonts w:eastAsiaTheme="minorEastAsia"/>
               <w:noProof/>
-              <w:lang w:eastAsia="zh-CN"/>
+              <w:lang w:eastAsia="en-GB"/>
             </w:rPr>
           </w:pPr>
-          <w:hyperlink w:anchor="_Toc436742470" w:history="1">
+          <w:hyperlink w:anchor="_Toc437024748" w:history="1">
             <w:r>
               <w:rPr>
                 <w:rStyle w:val="Hyperlink"/>
@@ -1279,7 +1308,7 @@
                 <w:noProof/>
                 <w:webHidden/>
               </w:rPr>
-              <w:instrText xml:space="preserve"> PAGEREF _Toc436742470 \h </w:instrText>
+              <w:instrText xml:space="preserve"> PAGEREF _Toc437024748 \h </w:instrText>
             </w:r>
             <w:r>
               <w:rPr>
@@ -1319,10 +1348,10 @@
             <w:rPr>
               <w:rFonts w:eastAsiaTheme="minorEastAsia"/>
               <w:noProof/>
-              <w:lang w:eastAsia="zh-CN"/>
+              <w:lang w:eastAsia="en-GB"/>
             </w:rPr>
           </w:pPr>
-          <w:hyperlink w:anchor="_Toc436742471" w:history="1">
+          <w:hyperlink w:anchor="_Toc437024749" w:history="1">
             <w:r>
               <w:rPr>
                 <w:rStyle w:val="Hyperlink"/>
@@ -1349,7 +1378,7 @@
                 <w:noProof/>
                 <w:webHidden/>
               </w:rPr>
-              <w:instrText xml:space="preserve"> PAGEREF _Toc436742471 \h </w:instrText>
+              <w:instrText xml:space="preserve"> PAGEREF _Toc437024749 \h </w:instrText>
             </w:r>
             <w:r>
               <w:rPr>
@@ -1389,10 +1418,10 @@
             <w:rPr>
               <w:rFonts w:eastAsiaTheme="minorEastAsia"/>
               <w:noProof/>
-              <w:lang w:eastAsia="zh-CN"/>
+              <w:lang w:eastAsia="en-GB"/>
             </w:rPr>
           </w:pPr>
-          <w:hyperlink w:anchor="_Toc436742472" w:history="1">
+          <w:hyperlink w:anchor="_Toc437024750" w:history="1">
             <w:r>
               <w:rPr>
                 <w:rStyle w:val="Hyperlink"/>
@@ -1419,7 +1448,7 @@
                 <w:noProof/>
                 <w:webHidden/>
               </w:rPr>
-              <w:instrText xml:space="preserve"> PAGEREF _Toc436742472 \h </w:instrText>
+              <w:instrText xml:space="preserve"> PAGEREF _Toc437024750 \h </w:instrText>
             </w:r>
             <w:r>
               <w:rPr>
@@ -1459,10 +1488,10 @@
             <w:rPr>
               <w:rFonts w:eastAsiaTheme="minorEastAsia"/>
               <w:noProof/>
-              <w:lang w:eastAsia="zh-CN"/>
+              <w:lang w:eastAsia="en-GB"/>
             </w:rPr>
           </w:pPr>
-          <w:hyperlink w:anchor="_Toc436742473" w:history="1">
+          <w:hyperlink w:anchor="_Toc437024751" w:history="1">
             <w:r>
               <w:rPr>
                 <w:rStyle w:val="Hyperlink"/>
@@ -1489,7 +1518,7 @@
                 <w:noProof/>
                 <w:webHidden/>
               </w:rPr>
-              <w:instrText xml:space="preserve"> PAGEREF _Toc436742473 \h </w:instrText>
+              <w:instrText xml:space="preserve"> PAGEREF _Toc437024751 \h </w:instrText>
             </w:r>
             <w:r>
               <w:rPr>
@@ -1529,10 +1558,10 @@
             <w:rPr>
               <w:rFonts w:eastAsiaTheme="minorEastAsia"/>
               <w:noProof/>
-              <w:lang w:eastAsia="zh-CN"/>
+              <w:lang w:eastAsia="en-GB"/>
             </w:rPr>
           </w:pPr>
-          <w:hyperlink w:anchor="_Toc436742474" w:history="1">
+          <w:hyperlink w:anchor="_Toc437024752" w:history="1">
             <w:r>
               <w:rPr>
                 <w:rStyle w:val="Hyperlink"/>
@@ -1559,7 +1588,7 @@
                 <w:noProof/>
                 <w:webHidden/>
               </w:rPr>
-              <w:instrText xml:space="preserve"> PAGEREF _Toc436742474 \h </w:instrText>
+              <w:instrText xml:space="preserve"> PAGEREF _Toc437024752 \h </w:instrText>
             </w:r>
             <w:r>
               <w:rPr>
@@ -1599,10 +1628,10 @@
             <w:rPr>
               <w:rFonts w:eastAsiaTheme="minorEastAsia"/>
               <w:noProof/>
-              <w:lang w:eastAsia="zh-CN"/>
+              <w:lang w:eastAsia="en-GB"/>
             </w:rPr>
           </w:pPr>
-          <w:hyperlink w:anchor="_Toc436742475" w:history="1">
+          <w:hyperlink w:anchor="_Toc437024753" w:history="1">
             <w:r>
               <w:rPr>
                 <w:rStyle w:val="Hyperlink"/>
@@ -1629,7 +1658,7 @@
                 <w:noProof/>
                 <w:webHidden/>
               </w:rPr>
-              <w:instrText xml:space="preserve"> PAGEREF _Toc436742475 \h </w:instrText>
+              <w:instrText xml:space="preserve"> PAGEREF _Toc437024753 \h </w:instrText>
             </w:r>
             <w:r>
               <w:rPr>
@@ -1669,10 +1698,10 @@
             <w:rPr>
               <w:rFonts w:eastAsiaTheme="minorEastAsia"/>
               <w:noProof/>
-              <w:lang w:eastAsia="zh-CN"/>
+              <w:lang w:eastAsia="en-GB"/>
             </w:rPr>
           </w:pPr>
-          <w:hyperlink w:anchor="_Toc436742476" w:history="1">
+          <w:hyperlink w:anchor="_Toc437024754" w:history="1">
             <w:r>
               <w:rPr>
                 <w:rStyle w:val="Hyperlink"/>
@@ -1699,7 +1728,7 @@
                 <w:noProof/>
                 <w:webHidden/>
               </w:rPr>
-              <w:instrText xml:space="preserve"> PAGEREF _Toc436742476 \h </w:instrText>
+              <w:instrText xml:space="preserve"> PAGEREF _Toc437024754 \h </w:instrText>
             </w:r>
             <w:r>
               <w:rPr>
@@ -1739,10 +1768,10 @@
             <w:rPr>
               <w:rFonts w:eastAsiaTheme="minorEastAsia"/>
               <w:noProof/>
-              <w:lang w:eastAsia="zh-CN"/>
+              <w:lang w:eastAsia="en-GB"/>
             </w:rPr>
           </w:pPr>
-          <w:hyperlink w:anchor="_Toc436742477" w:history="1">
+          <w:hyperlink w:anchor="_Toc437024755" w:history="1">
             <w:r>
               <w:rPr>
                 <w:rStyle w:val="Hyperlink"/>
@@ -1769,7 +1798,7 @@
                 <w:noProof/>
                 <w:webHidden/>
               </w:rPr>
-              <w:instrText xml:space="preserve"> PAGEREF _Toc436742477 \h </w:instrText>
+              <w:instrText xml:space="preserve"> PAGEREF _Toc437024755 \h </w:instrText>
             </w:r>
             <w:r>
               <w:rPr>
@@ -1809,10 +1838,10 @@
             <w:rPr>
               <w:rFonts w:eastAsiaTheme="minorEastAsia"/>
               <w:noProof/>
-              <w:lang w:eastAsia="zh-CN"/>
+              <w:lang w:eastAsia="en-GB"/>
             </w:rPr>
           </w:pPr>
-          <w:hyperlink w:anchor="_Toc436742478" w:history="1">
+          <w:hyperlink w:anchor="_Toc437024756" w:history="1">
             <w:r>
               <w:rPr>
                 <w:rStyle w:val="Hyperlink"/>
@@ -1839,7 +1868,7 @@
                 <w:noProof/>
                 <w:webHidden/>
               </w:rPr>
-              <w:instrText xml:space="preserve"> PAGEREF _Toc436742478 \h </w:instrText>
+              <w:instrText xml:space="preserve"> PAGEREF _Toc437024756 \h </w:instrText>
             </w:r>
             <w:r>
               <w:rPr>
@@ -1901,76 +1930,97 @@
       <w:pPr>
         <w:pStyle w:val="NoSpacing"/>
       </w:pPr>
-      <w:bookmarkStart w:id="2" w:name="_GoBack"/>
+    </w:p>
+    <w:p>
+      <w:pPr>
+        <w:pStyle w:val="NoSpacing"/>
+      </w:pPr>
+    </w:p>
+    <w:p>
+      <w:pPr>
+        <w:pStyle w:val="NoSpacing"/>
+      </w:pPr>
+    </w:p>
+    <w:p>
+      <w:pPr>
+        <w:pStyle w:val="NoSpacing"/>
+      </w:pPr>
+      <w:r>
+        <w:t xml:space="preserve"> </w:t>
+      </w:r>
+    </w:p>
+    <w:p>
+      <w:pPr>
+        <w:pStyle w:val="NoSpacing"/>
+      </w:pPr>
+    </w:p>
+    <w:p>
+      <w:pPr>
+        <w:pStyle w:val="NoSpacing"/>
+      </w:pPr>
+    </w:p>
+    <w:p>
+      <w:pPr>
+        <w:pStyle w:val="NoSpacing"/>
+      </w:pPr>
+    </w:p>
+    <w:p>
+      <w:pPr>
+        <w:pStyle w:val="NoSpacing"/>
+      </w:pPr>
+    </w:p>
+    <w:p>
+      <w:pPr>
+        <w:pStyle w:val="NoSpacing"/>
+      </w:pPr>
+    </w:p>
+    <w:p>
+      <w:pPr>
+        <w:pStyle w:val="NoSpacing"/>
+      </w:pPr>
+    </w:p>
+    <w:p>
+      <w:pPr>
+        <w:pStyle w:val="NoSpacing"/>
+      </w:pPr>
+    </w:p>
+    <w:p>
+      <w:pPr>
+        <w:pStyle w:val="Heading1"/>
+      </w:pPr>
+      <w:bookmarkStart w:id="2" w:name="_Toc437024733"/>
+      <w:r>
+        <w:lastRenderedPageBreak/>
+        <w:t>Abstract</w:t>
+      </w:r>
       <w:bookmarkEnd w:id="2"/>
     </w:p>
     <w:p>
       <w:pPr>
         <w:pStyle w:val="NoSpacing"/>
       </w:pPr>
-    </w:p>
-    <w:p>
-      <w:pPr>
-        <w:pStyle w:val="NoSpacing"/>
-      </w:pPr>
-    </w:p>
-    <w:p>
-      <w:pPr>
-        <w:pStyle w:val="NoSpacing"/>
-      </w:pPr>
-    </w:p>
-    <w:p>
-      <w:pPr>
-        <w:pStyle w:val="NoSpacing"/>
-      </w:pPr>
-    </w:p>
-    <w:p>
-      <w:pPr>
-        <w:pStyle w:val="NoSpacing"/>
-      </w:pPr>
-    </w:p>
-    <w:p>
-      <w:pPr>
-        <w:pStyle w:val="NoSpacing"/>
-      </w:pPr>
-    </w:p>
-    <w:p>
-      <w:pPr>
-        <w:pStyle w:val="NoSpacing"/>
-      </w:pPr>
-    </w:p>
-    <w:p>
-      <w:pPr>
-        <w:pStyle w:val="NoSpacing"/>
-      </w:pPr>
-    </w:p>
-    <w:p>
-      <w:pPr>
-        <w:pStyle w:val="NoSpacing"/>
-      </w:pPr>
-    </w:p>
-    <w:p>
-      <w:pPr>
-        <w:pStyle w:val="NoSpacing"/>
-      </w:pPr>
-    </w:p>
-    <w:p>
-      <w:pPr>
-        <w:pStyle w:val="NoSpacing"/>
-      </w:pPr>
-    </w:p>
-    <w:p>
-      <w:pPr>
-        <w:pStyle w:val="NoSpacing"/>
-      </w:pPr>
+      <w:r>
+        <w:t>We were assigned the role of creating an expert system; as our project we chose to create a performance/network monitor</w:t>
+      </w:r>
+      <w:r>
+        <w:t xml:space="preserve">. We wanted to create a unique application that allowed users to have </w:t>
+      </w:r>
+      <w:r>
+        <w:t>the opportunity to use said</w:t>
+      </w:r>
+      <w:r>
+        <w:t xml:space="preserve"> monitor. </w:t>
+      </w:r>
+      <w:r>
+        <w:t>In order to create a structured environment for our program, we first evaluated who the potential stakeholders may be. Following this, we used: scope, context, use case and sequence diagrams in order to assess the needs and requirements that our potential stakeholders may request.</w:t>
+      </w:r>
     </w:p>
     <w:p>
       <w:pPr>
         <w:pStyle w:val="Heading1"/>
       </w:pPr>
-      <w:bookmarkStart w:id="3" w:name="_Toc436742456"/>
-      <w:r>
-        <w:lastRenderedPageBreak/>
+      <w:bookmarkStart w:id="3" w:name="_Toc437024734"/>
+      <w:r>
         <w:t>P</w:t>
       </w:r>
       <w:r>
@@ -1982,11 +2032,6 @@
       <w:pPr>
         <w:pStyle w:val="NoSpacing"/>
       </w:pPr>
-    </w:p>
-    <w:p>
-      <w:pPr>
-        <w:pStyle w:val="NoSpacing"/>
-      </w:pPr>
       <w:r>
         <w:t xml:space="preserve">This report is to detail how our group came to include the aspects in our Network/ Performance Monitor. </w:t>
       </w:r>
@@ -2000,7 +2045,7 @@
       <w:pPr>
         <w:pStyle w:val="Heading2"/>
       </w:pPr>
-      <w:bookmarkStart w:id="4" w:name="_Toc436742457"/>
+      <w:bookmarkStart w:id="4" w:name="_Toc437024735"/>
       <w:r>
         <w:t>Aims</w:t>
       </w:r>
@@ -2032,7 +2077,7 @@
       <w:pPr>
         <w:pStyle w:val="Heading2"/>
       </w:pPr>
-      <w:bookmarkStart w:id="5" w:name="_Toc436742458"/>
+      <w:bookmarkStart w:id="5" w:name="_Toc437024736"/>
       <w:r>
         <w:t xml:space="preserve">Assumptions of the </w:t>
       </w:r>
@@ -2157,18 +2202,18 @@
       <w:r>
         <w:rPr>
           <w:noProof/>
-          <w:lang w:eastAsia="zh-CN"/>
+          <w:lang w:eastAsia="en-GB"/>
         </w:rPr>
         <mc:AlternateContent>
           <mc:Choice Requires="wps">
             <w:drawing>
-              <wp:anchor distT="45720" distB="45720" distL="114300" distR="114300" simplePos="0" relativeHeight="251681792" behindDoc="0" locked="0" layoutInCell="1" allowOverlap="1" wp14:anchorId="2658F080" wp14:editId="3D0F1772">
+              <wp:anchor distT="45720" distB="45720" distL="114300" distR="114300" simplePos="0" relativeHeight="251681792" behindDoc="0" locked="0" layoutInCell="1" allowOverlap="1" wp14:anchorId="35155896" wp14:editId="0EF433D5">
                 <wp:simplePos x="0" y="0"/>
                 <wp:positionH relativeFrom="margin">
-                  <wp:posOffset>3983990</wp:posOffset>
+                  <wp:posOffset>2936240</wp:posOffset>
                 </wp:positionH>
                 <wp:positionV relativeFrom="paragraph">
-                  <wp:posOffset>1367790</wp:posOffset>
+                  <wp:posOffset>758190</wp:posOffset>
                 </wp:positionV>
                 <wp:extent cx="2496820" cy="1247775"/>
                 <wp:effectExtent l="0" t="0" r="0" b="9525"/>
@@ -2217,15 +2262,7 @@
                               <w:pStyle w:val="NoSpacing"/>
                             </w:pPr>
                             <w:r>
-                              <w:t xml:space="preserve">This diagram is a </w:t>
-                            </w:r>
-                            <w:proofErr w:type="gramStart"/>
-                            <w:r>
-                              <w:t>scope which</w:t>
-                            </w:r>
-                            <w:proofErr w:type="gramEnd"/>
-                            <w:r>
-                              <w:t xml:space="preserve"> represents the program. The inner circle represents direct interaction with the program, the outer circle represents indirect influence of the program.</w:t>
+                              <w:t>This diagram is a scope which represents the program. The inner circle represents direct interaction with the program, the outer circle represents indirect influence of the program.</w:t>
                             </w:r>
                           </w:p>
                         </w:txbxContent>
@@ -2245,13 +2282,13 @@
               </wp:anchor>
             </w:drawing>
           </mc:Choice>
-          <mc:Fallback xmlns:w16se="http://schemas.microsoft.com/office/word/2015/wordml/symex" xmlns:cx="http://schemas.microsoft.com/office/drawing/2014/chartex">
+          <mc:Fallback>
             <w:pict>
-              <v:shapetype w14:anchorId="2658F080" id="_x0000_t202" coordsize="21600,21600" o:spt="202" path="m,l,21600r21600,l21600,xe">
+              <v:shapetype w14:anchorId="35155896" id="_x0000_t202" coordsize="21600,21600" o:spt="202" path="m,l,21600r21600,l21600,xe">
                 <v:stroke joinstyle="miter"/>
                 <v:path gradientshapeok="t" o:connecttype="rect"/>
               </v:shapetype>
-              <v:shape id="Text Box 2" o:spid="_x0000_s1026" type="#_x0000_t202" style="position:absolute;margin-left:313.7pt;margin-top:107.7pt;width:196.6pt;height:98.25pt;z-index:251681792;visibility:visible;mso-wrap-style:square;mso-width-percent:0;mso-height-percent:0;mso-wrap-distance-left:9pt;mso-wrap-distance-top:3.6pt;mso-wrap-distance-right:9pt;mso-wrap-distance-bottom:3.6pt;mso-position-horizontal:absolute;mso-position-horizontal-relative:margin;mso-position-vertical:absolute;mso-position-vertical-relative:text;mso-width-percent:0;mso-height-percent:0;mso-width-relative:margin;mso-height-relative:margin;v-text-anchor:top" o:gfxdata="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" filled="f" stroked="f">
+              <v:shape id="Text Box 2" o:spid="_x0000_s1026" type="#_x0000_t202" style="position:absolute;margin-left:231.2pt;margin-top:59.7pt;width:196.6pt;height:98.25pt;z-index:251681792;visibility:visible;mso-wrap-style:square;mso-width-percent:0;mso-height-percent:0;mso-wrap-distance-left:9pt;mso-wrap-distance-top:3.6pt;mso-wrap-distance-right:9pt;mso-wrap-distance-bottom:3.6pt;mso-position-horizontal:absolute;mso-position-horizontal-relative:margin;mso-position-vertical:absolute;mso-position-vertical-relative:text;mso-width-percent:0;mso-height-percent:0;mso-width-relative:margin;mso-height-relative:margin;v-text-anchor:top" o:gfxdata="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" filled="f" stroked="f">
                 <v:textbox>
                   <w:txbxContent>
                     <w:p>
@@ -2273,19 +2310,19 @@
       <w:r>
         <w:rPr>
           <w:noProof/>
-          <w:lang w:eastAsia="zh-CN"/>
+          <w:lang w:eastAsia="en-GB"/>
         </w:rPr>
         <w:drawing>
-          <wp:anchor distT="0" distB="0" distL="114300" distR="114300" simplePos="0" relativeHeight="251679744" behindDoc="0" locked="0" layoutInCell="1" allowOverlap="1" wp14:anchorId="07034C0E" wp14:editId="24896E2F">
+          <wp:anchor distT="0" distB="0" distL="114300" distR="114300" simplePos="0" relativeHeight="251679744" behindDoc="0" locked="0" layoutInCell="1" allowOverlap="1" wp14:anchorId="497534D7" wp14:editId="3078FA5E">
             <wp:simplePos x="0" y="0"/>
             <wp:positionH relativeFrom="margin">
-              <wp:posOffset>141605</wp:posOffset>
+              <wp:align>left</wp:align>
             </wp:positionH>
             <wp:positionV relativeFrom="paragraph">
-              <wp:posOffset>3024505</wp:posOffset>
+              <wp:posOffset>41910</wp:posOffset>
             </wp:positionV>
-            <wp:extent cx="3552825" cy="3552825"/>
-            <wp:effectExtent l="0" t="0" r="9525" b="9525"/>
+            <wp:extent cx="2800350" cy="2800350"/>
+            <wp:effectExtent l="0" t="0" r="0" b="0"/>
             <wp:wrapSquare wrapText="bothSides"/>
             <wp:docPr id="1" name="Picture 1" descr="C:\Users\Reaper\AppData\Local\Microsoft\Windows\INetCache\Content.Word\ScopeDiagram.png"/>
             <wp:cNvGraphicFramePr>
@@ -2316,7 +2353,7 @@
                   <pic:spPr bwMode="auto">
                     <a:xfrm>
                       <a:off x="0" y="0"/>
-                      <a:ext cx="3552825" cy="3552825"/>
+                      <a:ext cx="2800350" cy="2800350"/>
                     </a:xfrm>
                     <a:prstGeom prst="rect">
                       <a:avLst/>
@@ -2364,7 +2401,7 @@
           <w:lang w:eastAsia="en-GB"/>
         </w:rPr>
       </w:pPr>
-      <w:bookmarkStart w:id="6" w:name="_Toc436742459"/>
+      <w:bookmarkStart w:id="6" w:name="_Toc437024737"/>
       <w:r>
         <w:rPr>
           <w:noProof/>
@@ -2393,25 +2430,6 @@
           <w:noProof/>
         </w:rPr>
         <w:pict>
-          <v:shapetype id="_x0000_t75" coordsize="21600,21600" o:spt="75" o:preferrelative="t" path="m@4@5l@4@11@9@11@9@5xe" filled="f" stroked="f">
-            <v:stroke joinstyle="miter"/>
-            <v:formulas>
-              <v:f eqn="if lineDrawn pixelLineWidth 0"/>
-              <v:f eqn="sum @0 1 0"/>
-              <v:f eqn="sum 0 0 @1"/>
-              <v:f eqn="prod @2 1 2"/>
-              <v:f eqn="prod @3 21600 pixelWidth"/>
-              <v:f eqn="prod @3 21600 pixelHeight"/>
-              <v:f eqn="sum @0 0 1"/>
-              <v:f eqn="prod @6 1 2"/>
-              <v:f eqn="prod @7 21600 pixelWidth"/>
-              <v:f eqn="sum @8 21600 0"/>
-              <v:f eqn="prod @7 21600 pixelHeight"/>
-              <v:f eqn="sum @10 21600 0"/>
-            </v:formulas>
-            <v:path o:extrusionok="f" gradientshapeok="t" o:connecttype="rect"/>
-            <o:lock v:ext="edit" aspectratio="t"/>
-          </v:shapetype>
           <v:shape id="_x0000_s1027" type="#_x0000_t75" style="position:absolute;margin-left:61.5pt;margin-top:8.4pt;width:646.15pt;height:375.45pt;z-index:251673600">
             <v:imagedata r:id="rId11" o:title="Context Diagram(1)"/>
             <w10:wrap type="square"/>
@@ -2572,23 +2590,25 @@
         <w:pStyle w:val="Heading1"/>
         <w:jc w:val="center"/>
       </w:pPr>
-      <w:bookmarkStart w:id="7" w:name="_Toc436742460"/>
+      <w:bookmarkStart w:id="7" w:name="_Toc437024738"/>
+      <w:r>
+        <w:lastRenderedPageBreak/>
+        <w:t>Use Case Diagram</w:t>
+      </w:r>
+      <w:bookmarkEnd w:id="7"/>
+    </w:p>
+    <w:p>
       <w:r>
         <w:rPr>
           <w:noProof/>
         </w:rPr>
-        <w:lastRenderedPageBreak/>
         <w:pict>
-          <v:shape id="_x0000_s1031" type="#_x0000_t75" style="position:absolute;left:0;text-align:left;margin-left:68.55pt;margin-top:36.3pt;width:644.85pt;height:475.25pt;z-index:251685888;mso-position-horizontal-relative:text;mso-position-vertical-relative:text;mso-width-relative:page;mso-height-relative:page">
+          <v:shape id="_x0000_s1031" type="#_x0000_t75" style="position:absolute;margin-left:50.7pt;margin-top:15.2pt;width:644.85pt;height:475.25pt;z-index:251685888;mso-position-horizontal-relative:text;mso-position-vertical-relative:text;mso-width-relative:page;mso-height-relative:page">
             <v:imagedata r:id="rId12" o:title="Use Case Diagram"/>
             <w10:wrap type="square"/>
           </v:shape>
         </w:pict>
       </w:r>
-      <w:r>
-        <w:t>Use Case Diagram</w:t>
-      </w:r>
-      <w:bookmarkEnd w:id="7"/>
     </w:p>
     <w:p/>
     <w:p/>
@@ -2601,9 +2621,208 @@
     <w:p/>
     <w:p/>
     <w:p/>
-    <w:p/>
-    <w:p/>
-    <w:p/>
+    <w:p>
+      <w:r>
+        <w:rPr>
+          <w:noProof/>
+          <w:lang w:eastAsia="en-GB"/>
+        </w:rPr>
+        <mc:AlternateContent>
+          <mc:Choice Requires="wps">
+            <w:drawing>
+              <wp:anchor distT="45720" distB="45720" distL="114300" distR="114300" simplePos="0" relativeHeight="251691008" behindDoc="0" locked="0" layoutInCell="1" allowOverlap="1" wp14:anchorId="4B647288" wp14:editId="678A96EF">
+                <wp:simplePos x="0" y="0"/>
+                <wp:positionH relativeFrom="margin">
+                  <wp:align>right</wp:align>
+                </wp:positionH>
+                <wp:positionV relativeFrom="paragraph">
+                  <wp:posOffset>100330</wp:posOffset>
+                </wp:positionV>
+                <wp:extent cx="2858135" cy="2693035"/>
+                <wp:effectExtent l="0" t="0" r="0" b="0"/>
+                <wp:wrapSquare wrapText="bothSides"/>
+                <wp:docPr id="12" name="Text Box 2"/>
+                <wp:cNvGraphicFramePr>
+                  <a:graphicFrameLocks xmlns:a="http://schemas.openxmlformats.org/drawingml/2006/main"/>
+                </wp:cNvGraphicFramePr>
+                <a:graphic xmlns:a="http://schemas.openxmlformats.org/drawingml/2006/main">
+                  <a:graphicData uri="http://schemas.microsoft.com/office/word/2010/wordprocessingShape">
+                    <wps:wsp>
+                      <wps:cNvSpPr txBox="1">
+                        <a:spLocks noChangeArrowheads="1"/>
+                      </wps:cNvSpPr>
+                      <wps:spPr bwMode="auto">
+                        <a:xfrm>
+                          <a:off x="0" y="0"/>
+                          <a:ext cx="2858135" cy="2693035"/>
+                        </a:xfrm>
+                        <a:prstGeom prst="rect">
+                          <a:avLst/>
+                        </a:prstGeom>
+                        <a:noFill/>
+                        <a:ln>
+                          <a:noFill/>
+                        </a:ln>
+                      </wps:spPr>
+                      <wps:style>
+                        <a:lnRef idx="0">
+                          <a:scrgbClr r="0" g="0" b="0"/>
+                        </a:lnRef>
+                        <a:fillRef idx="0">
+                          <a:scrgbClr r="0" g="0" b="0"/>
+                        </a:fillRef>
+                        <a:effectRef idx="0">
+                          <a:scrgbClr r="0" g="0" b="0"/>
+                        </a:effectRef>
+                        <a:fontRef idx="minor">
+                          <a:schemeClr val="dk1"/>
+                        </a:fontRef>
+                      </wps:style>
+                      <wps:txbx>
+                        <w:txbxContent>
+                          <w:p>
+                            <w:pPr>
+                              <w:pStyle w:val="NoSpacing"/>
+                            </w:pPr>
+                            <w:r>
+                              <w:t xml:space="preserve">The Use Case diagram shows the flow of activities between the </w:t>
+                            </w:r>
+                            <w:r>
+                              <w:t>activities</w:t>
+                            </w:r>
+                            <w:r>
+                              <w:t xml:space="preserve"> and their intended tasks. The solid lines in this diagram represent the main activity. The dashed lines indicate the functions that run from the main activity.</w:t>
+                            </w:r>
+                          </w:p>
+                          <w:p>
+                            <w:pPr>
+                              <w:pStyle w:val="NoSpacing"/>
+                            </w:pPr>
+                          </w:p>
+                          <w:p>
+                            <w:pPr>
+                              <w:pStyle w:val="NoSpacing"/>
+                            </w:pPr>
+                            <w:r>
+                              <w:t xml:space="preserve">Editing and saving settings are directly connected to </w:t>
+                            </w:r>
+                            <w:r>
+                              <w:rPr>
+                                <w:b/>
+                              </w:rPr>
+                              <w:t>Administrative</w:t>
+                            </w:r>
+                            <w:r>
+                              <w:t xml:space="preserve"> User and </w:t>
+                            </w:r>
+                            <w:r>
+                              <w:rPr>
+                                <w:b/>
+                              </w:rPr>
+                              <w:t>System</w:t>
+                            </w:r>
+                            <w:r>
+                              <w:rPr>
+                                <w:b/>
+                              </w:rPr>
+                              <w:t xml:space="preserve"> </w:t>
+                            </w:r>
+                            <w:r>
+                              <w:t xml:space="preserve">to indicate that only they can access these tasks. </w:t>
+                            </w:r>
+                            <w:r>
+                              <w:t>The Network Monitor has access to these tasks but does not implement it in the case of a standard user.</w:t>
+                            </w:r>
+                          </w:p>
+                        </w:txbxContent>
+                      </wps:txbx>
+                      <wps:bodyPr rot="0" vert="horz" wrap="square" lIns="91440" tIns="45720" rIns="91440" bIns="45720" anchor="t" anchorCtr="0">
+                        <a:noAutofit/>
+                      </wps:bodyPr>
+                    </wps:wsp>
+                  </a:graphicData>
+                </a:graphic>
+                <wp14:sizeRelH relativeFrom="margin">
+                  <wp14:pctWidth>0</wp14:pctWidth>
+                </wp14:sizeRelH>
+                <wp14:sizeRelV relativeFrom="margin">
+                  <wp14:pctHeight>0</wp14:pctHeight>
+                </wp14:sizeRelV>
+              </wp:anchor>
+            </w:drawing>
+          </mc:Choice>
+          <mc:Fallback>
+            <w:pict>
+              <v:shape w14:anchorId="4B647288" id="_x0000_s1027" type="#_x0000_t202" style="position:absolute;margin-left:173.85pt;margin-top:7.9pt;width:225.05pt;height:212.05pt;z-index:251691008;visibility:visible;mso-wrap-style:square;mso-width-percent:0;mso-height-percent:0;mso-wrap-distance-left:9pt;mso-wrap-distance-top:3.6pt;mso-wrap-distance-right:9pt;mso-wrap-distance-bottom:3.6pt;mso-position-horizontal:right;mso-position-horizontal-relative:margin;mso-position-vertical:absolute;mso-position-vertical-relative:text;mso-width-percent:0;mso-height-percent:0;mso-width-relative:margin;mso-height-relative:margin;v-text-anchor:top" o:gfxdata="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" filled="f" stroked="f">
+                <v:textbox>
+                  <w:txbxContent>
+                    <w:p>
+                      <w:pPr>
+                        <w:pStyle w:val="NoSpacing"/>
+                      </w:pPr>
+                      <w:r>
+                        <w:t xml:space="preserve">The Use Case diagram shows the flow of activities between the </w:t>
+                      </w:r>
+                      <w:r>
+                        <w:t>activities</w:t>
+                      </w:r>
+                      <w:r>
+                        <w:t xml:space="preserve"> and their intended tasks. The solid lines in this diagram represent the main activity. The dashed lines indicate the functions that run from the main activity.</w:t>
+                      </w:r>
+                    </w:p>
+                    <w:p>
+                      <w:pPr>
+                        <w:pStyle w:val="NoSpacing"/>
+                      </w:pPr>
+                    </w:p>
+                    <w:p>
+                      <w:pPr>
+                        <w:pStyle w:val="NoSpacing"/>
+                      </w:pPr>
+                      <w:r>
+                        <w:t xml:space="preserve">Editing and saving settings are directly connected to </w:t>
+                      </w:r>
+                      <w:r>
+                        <w:rPr>
+                          <w:b/>
+                        </w:rPr>
+                        <w:t>Administrative</w:t>
+                      </w:r>
+                      <w:r>
+                        <w:t xml:space="preserve"> User and </w:t>
+                      </w:r>
+                      <w:r>
+                        <w:rPr>
+                          <w:b/>
+                        </w:rPr>
+                        <w:t>System</w:t>
+                      </w:r>
+                      <w:r>
+                        <w:rPr>
+                          <w:b/>
+                        </w:rPr>
+                        <w:t xml:space="preserve"> </w:t>
+                      </w:r>
+                      <w:r>
+                        <w:t xml:space="preserve">to indicate that only they can access these tasks. </w:t>
+                      </w:r>
+                      <w:r>
+                        <w:t>The Network Monitor has access to these tasks but does not implement it in the case of a standard user.</w:t>
+                      </w:r>
+                    </w:p>
+                  </w:txbxContent>
+                </v:textbox>
+                <w10:wrap type="square" anchorx="margin"/>
+              </v:shape>
+            </w:pict>
+          </mc:Fallback>
+        </mc:AlternateContent>
+      </w:r>
+    </w:p>
+    <w:p>
+      <w:bookmarkStart w:id="8" w:name="_GoBack"/>
+      <w:bookmarkEnd w:id="8"/>
+    </w:p>
     <w:p/>
     <w:p/>
     <w:p/>
@@ -2633,7 +2852,7 @@
           <w:lang w:eastAsia="en-GB"/>
         </w:rPr>
       </w:pPr>
-      <w:bookmarkStart w:id="8" w:name="_Toc436742461"/>
+      <w:bookmarkStart w:id="9" w:name="_Toc437024739"/>
       <w:r>
         <w:lastRenderedPageBreak/>
         <w:t xml:space="preserve">Use Case </w:t>
@@ -2641,7 +2860,7 @@
       <w:r>
         <w:t>Scenarios</w:t>
       </w:r>
-      <w:bookmarkEnd w:id="8"/>
+      <w:bookmarkEnd w:id="9"/>
     </w:p>
     <w:p>
       <w:pPr>
@@ -2790,11 +3009,11 @@
       <w:pPr>
         <w:pStyle w:val="Heading2"/>
       </w:pPr>
-      <w:bookmarkStart w:id="9" w:name="_Toc436742462"/>
+      <w:bookmarkStart w:id="10" w:name="_Toc437024740"/>
       <w:r>
         <w:t>Situation Flow</w:t>
       </w:r>
-      <w:bookmarkEnd w:id="9"/>
+      <w:bookmarkEnd w:id="10"/>
     </w:p>
     <w:p>
       <w:pPr>
@@ -2812,7 +3031,7 @@
         <w:tab/>
       </w:r>
     </w:p>
-    <w:bookmarkStart w:id="10" w:name="_Toc436742463"/>
+    <w:bookmarkStart w:id="11" w:name="_Toc437024741"/>
     <w:p>
       <w:pPr>
         <w:pStyle w:val="Heading3"/>
@@ -2824,12 +3043,12 @@
         <w:rPr>
           <w:noProof/>
           <w:sz w:val="28"/>
-          <w:lang w:eastAsia="zh-CN"/>
+          <w:lang w:eastAsia="en-GB"/>
         </w:rPr>
         <mc:AlternateContent>
           <mc:Choice Requires="wps">
             <w:drawing>
-              <wp:anchor distT="0" distB="0" distL="114300" distR="114300" simplePos="0" relativeHeight="251659264" behindDoc="0" locked="0" layoutInCell="1" allowOverlap="1" wp14:anchorId="4754C449" wp14:editId="19FAFBBD">
+              <wp:anchor distT="0" distB="0" distL="114300" distR="114300" simplePos="0" relativeHeight="251659264" behindDoc="0" locked="0" layoutInCell="1" allowOverlap="1" wp14:anchorId="2C29AEF5" wp14:editId="5629B96E">
                 <wp:simplePos x="0" y="0"/>
                 <wp:positionH relativeFrom="margin">
                   <wp:posOffset>0</wp:posOffset>
@@ -2881,7 +3100,7 @@
               </wp:anchor>
             </w:drawing>
           </mc:Choice>
-          <mc:Fallback xmlns:cx1="http://schemas.microsoft.com/office/drawing/2015/9/8/chartex" xmlns:w16se="http://schemas.microsoft.com/office/word/2015/wordml/symex" xmlns:cx="http://schemas.microsoft.com/office/drawing/2014/chartex">
+          <mc:Fallback xmlns:cx1="http://schemas.microsoft.com/office/drawing/2015/9/8/chartex">
             <w:pict>
               <v:line w14:anchorId="318977E5" id="Straight Connector 3" o:spid="_x0000_s1026" style="position:absolute;z-index:251659264;visibility:visible;mso-wrap-style:square;mso-wrap-distance-left:9pt;mso-wrap-distance-top:0;mso-wrap-distance-right:9pt;mso-wrap-distance-bottom:0;mso-position-horizontal:absolute;mso-position-horizontal-relative:margin;mso-position-vertical:absolute;mso-position-vertical-relative:text" from="0,18.55pt" to="518.25pt,18.55pt" o:gfxdata="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" strokecolor="#00b0f0" strokeweight="1.75pt">
                 <v:stroke joinstyle="miter"/>
@@ -2897,7 +3116,7 @@
         </w:rPr>
         <w:t>Basic Flow</w:t>
       </w:r>
-      <w:bookmarkEnd w:id="10"/>
+      <w:bookmarkEnd w:id="11"/>
     </w:p>
     <w:p>
       <w:pPr>
@@ -3032,7 +3251,7 @@
         <w:pStyle w:val="NoSpacing"/>
       </w:pPr>
     </w:p>
-    <w:bookmarkStart w:id="11" w:name="_Toc436742464"/>
+    <w:bookmarkStart w:id="12" w:name="_Toc437024742"/>
     <w:p>
       <w:pPr>
         <w:pStyle w:val="Heading3"/>
@@ -3044,12 +3263,12 @@
         <w:rPr>
           <w:noProof/>
           <w:sz w:val="28"/>
-          <w:lang w:eastAsia="zh-CN"/>
+          <w:lang w:eastAsia="en-GB"/>
         </w:rPr>
         <mc:AlternateContent>
           <mc:Choice Requires="wps">
             <w:drawing>
-              <wp:anchor distT="0" distB="0" distL="114300" distR="114300" simplePos="0" relativeHeight="251660288" behindDoc="0" locked="0" layoutInCell="1" allowOverlap="1" wp14:anchorId="4C98459F" wp14:editId="08B3B4F0">
+              <wp:anchor distT="0" distB="0" distL="114300" distR="114300" simplePos="0" relativeHeight="251660288" behindDoc="0" locked="0" layoutInCell="1" allowOverlap="1" wp14:anchorId="19BB954B" wp14:editId="4C5B1A0A">
                 <wp:simplePos x="0" y="0"/>
                 <wp:positionH relativeFrom="margin">
                   <wp:posOffset>0</wp:posOffset>
@@ -3101,7 +3320,7 @@
               </wp:anchor>
             </w:drawing>
           </mc:Choice>
-          <mc:Fallback xmlns:cx1="http://schemas.microsoft.com/office/drawing/2015/9/8/chartex" xmlns:w16se="http://schemas.microsoft.com/office/word/2015/wordml/symex" xmlns:cx="http://schemas.microsoft.com/office/drawing/2014/chartex">
+          <mc:Fallback xmlns:cx1="http://schemas.microsoft.com/office/drawing/2015/9/8/chartex">
             <w:pict>
               <v:line w14:anchorId="35D493AF" id="Straight Connector 4" o:spid="_x0000_s1026" style="position:absolute;z-index:251660288;visibility:visible;mso-wrap-style:square;mso-wrap-distance-left:9pt;mso-wrap-distance-top:0;mso-wrap-distance-right:9pt;mso-wrap-distance-bottom:0;mso-position-horizontal:absolute;mso-position-horizontal-relative:margin;mso-position-vertical:absolute;mso-position-vertical-relative:text" from="0,17.8pt" to="518.25pt,17.8pt" o:gfxdata="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" strokecolor="#00b0f0" strokeweight="1.75pt">
                 <v:stroke joinstyle="miter"/>
@@ -3117,7 +3336,7 @@
         </w:rPr>
         <w:t>Alternative Flow</w:t>
       </w:r>
-      <w:bookmarkEnd w:id="11"/>
+      <w:bookmarkEnd w:id="12"/>
     </w:p>
     <w:p>
       <w:pPr>
@@ -3154,7 +3373,7 @@
         <w:pStyle w:val="NoSpacing"/>
       </w:pPr>
     </w:p>
-    <w:bookmarkStart w:id="12" w:name="_Toc436742465"/>
+    <w:bookmarkStart w:id="13" w:name="_Toc437024743"/>
     <w:p>
       <w:pPr>
         <w:pStyle w:val="Heading2"/>
@@ -3163,13 +3382,13 @@
         <w:rPr>
           <w:noProof/>
           <w:sz w:val="28"/>
-          <w:lang w:eastAsia="zh-CN"/>
+          <w:lang w:eastAsia="en-GB"/>
         </w:rPr>
         <w:lastRenderedPageBreak/>
         <mc:AlternateContent>
           <mc:Choice Requires="wps">
             <w:drawing>
-              <wp:anchor distT="0" distB="0" distL="114300" distR="114300" simplePos="0" relativeHeight="251661312" behindDoc="0" locked="0" layoutInCell="1" allowOverlap="1" wp14:anchorId="71311C4C" wp14:editId="041789E5">
+              <wp:anchor distT="0" distB="0" distL="114300" distR="114300" simplePos="0" relativeHeight="251661312" behindDoc="0" locked="0" layoutInCell="1" allowOverlap="1" wp14:anchorId="5E02C986" wp14:editId="2BF9F5FE">
                 <wp:simplePos x="0" y="0"/>
                 <wp:positionH relativeFrom="margin">
                   <wp:posOffset>0</wp:posOffset>
@@ -3221,7 +3440,7 @@
               </wp:anchor>
             </w:drawing>
           </mc:Choice>
-          <mc:Fallback xmlns:cx1="http://schemas.microsoft.com/office/drawing/2015/9/8/chartex" xmlns:w16se="http://schemas.microsoft.com/office/word/2015/wordml/symex" xmlns:cx="http://schemas.microsoft.com/office/drawing/2014/chartex">
+          <mc:Fallback xmlns:cx1="http://schemas.microsoft.com/office/drawing/2015/9/8/chartex">
             <w:pict>
               <v:line w14:anchorId="24A3C084" id="Straight Connector 5" o:spid="_x0000_s1026" style="position:absolute;z-index:251661312;visibility:visible;mso-wrap-style:square;mso-wrap-distance-left:9pt;mso-wrap-distance-top:0;mso-wrap-distance-right:9pt;mso-wrap-distance-bottom:0;mso-position-horizontal:absolute;mso-position-horizontal-relative:margin;mso-position-vertical:absolute;mso-position-vertical-relative:text" from="0,17.8pt" to="518.25pt,17.8pt" o:gfxdata="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" strokecolor="#00b0f0" strokeweight="1.75pt">
                 <v:stroke joinstyle="miter"/>
@@ -3237,7 +3456,7 @@
         </w:rPr>
         <w:t>Exception</w:t>
       </w:r>
-      <w:bookmarkEnd w:id="12"/>
+      <w:bookmarkEnd w:id="13"/>
     </w:p>
     <w:p>
       <w:pPr>
@@ -3277,7 +3496,7 @@
         <w:pStyle w:val="NoSpacing"/>
       </w:pPr>
     </w:p>
-    <w:bookmarkStart w:id="13" w:name="_Toc436742466"/>
+    <w:bookmarkStart w:id="14" w:name="_Toc437024744"/>
     <w:p>
       <w:pPr>
         <w:pStyle w:val="Heading2"/>
@@ -3285,12 +3504,12 @@
       <w:r>
         <w:rPr>
           <w:noProof/>
-          <w:lang w:eastAsia="zh-CN"/>
+          <w:lang w:eastAsia="en-GB"/>
         </w:rPr>
         <mc:AlternateContent>
           <mc:Choice Requires="wps">
             <w:drawing>
-              <wp:anchor distT="0" distB="0" distL="114300" distR="114300" simplePos="0" relativeHeight="251662336" behindDoc="0" locked="0" layoutInCell="1" allowOverlap="1" wp14:anchorId="1611DA74" wp14:editId="45F659D3">
+              <wp:anchor distT="0" distB="0" distL="114300" distR="114300" simplePos="0" relativeHeight="251662336" behindDoc="0" locked="0" layoutInCell="1" allowOverlap="1" wp14:anchorId="2F5EE2B9" wp14:editId="662C97B1">
                 <wp:simplePos x="0" y="0"/>
                 <wp:positionH relativeFrom="margin">
                   <wp:posOffset>0</wp:posOffset>
@@ -3342,7 +3561,7 @@
               </wp:anchor>
             </w:drawing>
           </mc:Choice>
-          <mc:Fallback xmlns:cx1="http://schemas.microsoft.com/office/drawing/2015/9/8/chartex" xmlns:w16se="http://schemas.microsoft.com/office/word/2015/wordml/symex" xmlns:cx="http://schemas.microsoft.com/office/drawing/2014/chartex">
+          <mc:Fallback xmlns:cx1="http://schemas.microsoft.com/office/drawing/2015/9/8/chartex">
             <w:pict>
               <v:line w14:anchorId="0D1BE4EA" id="Straight Connector 6" o:spid="_x0000_s1026" style="position:absolute;z-index:251662336;visibility:visible;mso-wrap-style:square;mso-wrap-distance-left:9pt;mso-wrap-distance-top:0;mso-wrap-distance-right:9pt;mso-wrap-distance-bottom:0;mso-position-horizontal:absolute;mso-position-horizontal-relative:margin;mso-position-vertical:absolute;mso-position-vertical-relative:text" from="0,18.55pt" to="518.25pt,18.55pt" o:gfxdata="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" strokecolor="#00b0f0" strokeweight="1.75pt">
                 <v:stroke joinstyle="miter"/>
@@ -3361,7 +3580,7 @@
         </w:rPr>
         <w:t>Conditions</w:t>
       </w:r>
-      <w:bookmarkEnd w:id="13"/>
+      <w:bookmarkEnd w:id="14"/>
     </w:p>
     <w:p>
       <w:pPr>
@@ -3392,7 +3611,7 @@
         <w:pStyle w:val="NoSpacing"/>
       </w:pPr>
     </w:p>
-    <w:bookmarkStart w:id="14" w:name="_Toc436742467"/>
+    <w:bookmarkStart w:id="15" w:name="_Toc437024745"/>
     <w:p>
       <w:pPr>
         <w:pStyle w:val="Heading2"/>
@@ -3400,12 +3619,12 @@
       <w:r>
         <w:rPr>
           <w:noProof/>
-          <w:lang w:eastAsia="zh-CN"/>
+          <w:lang w:eastAsia="en-GB"/>
         </w:rPr>
         <mc:AlternateContent>
           <mc:Choice Requires="wps">
             <w:drawing>
-              <wp:anchor distT="0" distB="0" distL="114300" distR="114300" simplePos="0" relativeHeight="251671552" behindDoc="0" locked="0" layoutInCell="1" allowOverlap="1" wp14:anchorId="16E0CAA6" wp14:editId="48CAF15C">
+              <wp:anchor distT="0" distB="0" distL="114300" distR="114300" simplePos="0" relativeHeight="251671552" behindDoc="0" locked="0" layoutInCell="1" allowOverlap="1" wp14:anchorId="57C43BE3" wp14:editId="1E3A6476">
                 <wp:simplePos x="0" y="0"/>
                 <wp:positionH relativeFrom="margin">
                   <wp:posOffset>0</wp:posOffset>
@@ -3457,7 +3676,7 @@
               </wp:anchor>
             </w:drawing>
           </mc:Choice>
-          <mc:Fallback xmlns:cx1="http://schemas.microsoft.com/office/drawing/2015/9/8/chartex" xmlns:w16se="http://schemas.microsoft.com/office/word/2015/wordml/symex" xmlns:cx="http://schemas.microsoft.com/office/drawing/2014/chartex">
+          <mc:Fallback xmlns:cx1="http://schemas.microsoft.com/office/drawing/2015/9/8/chartex">
             <w:pict>
               <v:line w14:anchorId="2DA5CEAC" id="Straight Connector 11" o:spid="_x0000_s1026" style="position:absolute;z-index:251671552;visibility:visible;mso-wrap-style:square;mso-wrap-distance-left:9pt;mso-wrap-distance-top:0;mso-wrap-distance-right:9pt;mso-wrap-distance-bottom:0;mso-position-horizontal:absolute;mso-position-horizontal-relative:margin;mso-position-vertical:absolute;mso-position-vertical-relative:text" from="0,20.65pt" to="518.25pt,20.65pt" o:gfxdata="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" strokecolor="#00b0f0" strokeweight="1.75pt">
                 <v:stroke joinstyle="miter"/>
@@ -3476,7 +3695,7 @@
         </w:rPr>
         <w:t>Situations</w:t>
       </w:r>
-      <w:bookmarkEnd w:id="14"/>
+      <w:bookmarkEnd w:id="15"/>
     </w:p>
     <w:p>
       <w:pPr>
@@ -3486,7 +3705,7 @@
         <w:t>Careful consideration of the use case, allows us to identify possible negative situations that could occur at certain crucial moments of the program’s development/ operation.</w:t>
       </w:r>
     </w:p>
-    <w:bookmarkStart w:id="15" w:name="_Toc436742468"/>
+    <w:bookmarkStart w:id="16" w:name="_Toc437024746"/>
     <w:p>
       <w:pPr>
         <w:pStyle w:val="Heading2"/>
@@ -3494,12 +3713,12 @@
       <w:r>
         <w:rPr>
           <w:noProof/>
-          <w:lang w:eastAsia="zh-CN"/>
+          <w:lang w:eastAsia="en-GB"/>
         </w:rPr>
         <mc:AlternateContent>
           <mc:Choice Requires="wps">
             <w:drawing>
-              <wp:anchor distT="0" distB="0" distL="114300" distR="114300" simplePos="0" relativeHeight="251663360" behindDoc="0" locked="0" layoutInCell="1" allowOverlap="1" wp14:anchorId="2C9A32F6" wp14:editId="32A1C75B">
+              <wp:anchor distT="0" distB="0" distL="114300" distR="114300" simplePos="0" relativeHeight="251663360" behindDoc="0" locked="0" layoutInCell="1" allowOverlap="1" wp14:anchorId="412CB30C" wp14:editId="6ADDA554">
                 <wp:simplePos x="0" y="0"/>
                 <wp:positionH relativeFrom="margin">
                   <wp:posOffset>0</wp:posOffset>
@@ -3551,7 +3770,7 @@
               </wp:anchor>
             </w:drawing>
           </mc:Choice>
-          <mc:Fallback xmlns:cx1="http://schemas.microsoft.com/office/drawing/2015/9/8/chartex" xmlns:w16se="http://schemas.microsoft.com/office/word/2015/wordml/symex" xmlns:cx="http://schemas.microsoft.com/office/drawing/2014/chartex">
+          <mc:Fallback xmlns:cx1="http://schemas.microsoft.com/office/drawing/2015/9/8/chartex">
             <w:pict>
               <v:line w14:anchorId="0DED8C52" id="Straight Connector 7" o:spid="_x0000_s1026" style="position:absolute;z-index:251663360;visibility:visible;mso-wrap-style:square;mso-wrap-distance-left:9pt;mso-wrap-distance-top:0;mso-wrap-distance-right:9pt;mso-wrap-distance-bottom:0;mso-position-horizontal:absolute;mso-position-horizontal-relative:margin;mso-position-vertical:absolute;mso-position-vertical-relative:text" from="0,38.8pt" to="518.25pt,38.8pt" o:gfxdata="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" strokecolor="#00b0f0" strokeweight="1.75pt">
                 <v:stroke joinstyle="miter"/>
@@ -3573,7 +3792,7 @@
         </w:rPr>
         <w:t>Exceptions</w:t>
       </w:r>
-      <w:bookmarkEnd w:id="15"/>
+      <w:bookmarkEnd w:id="16"/>
     </w:p>
     <w:p>
       <w:pPr>
@@ -3628,7 +3847,7 @@
         <w:pStyle w:val="NoSpacing"/>
       </w:pPr>
     </w:p>
-    <w:bookmarkStart w:id="16" w:name="_Toc436742469"/>
+    <w:bookmarkStart w:id="17" w:name="_Toc437024747"/>
     <w:p>
       <w:pPr>
         <w:pStyle w:val="Heading2"/>
@@ -3636,12 +3855,12 @@
       <w:r>
         <w:rPr>
           <w:noProof/>
-          <w:lang w:eastAsia="zh-CN"/>
+          <w:lang w:eastAsia="en-GB"/>
         </w:rPr>
         <mc:AlternateContent>
           <mc:Choice Requires="wps">
             <w:drawing>
-              <wp:anchor distT="0" distB="0" distL="114300" distR="114300" simplePos="0" relativeHeight="251664384" behindDoc="0" locked="0" layoutInCell="1" allowOverlap="1" wp14:anchorId="0369CC8C" wp14:editId="0CD8CC36">
+              <wp:anchor distT="0" distB="0" distL="114300" distR="114300" simplePos="0" relativeHeight="251664384" behindDoc="0" locked="0" layoutInCell="1" allowOverlap="1" wp14:anchorId="541C7CC7" wp14:editId="63EBC278">
                 <wp:simplePos x="0" y="0"/>
                 <wp:positionH relativeFrom="margin">
                   <wp:posOffset>0</wp:posOffset>
@@ -3693,7 +3912,7 @@
               </wp:anchor>
             </w:drawing>
           </mc:Choice>
-          <mc:Fallback xmlns:cx1="http://schemas.microsoft.com/office/drawing/2015/9/8/chartex" xmlns:w16se="http://schemas.microsoft.com/office/word/2015/wordml/symex" xmlns:cx="http://schemas.microsoft.com/office/drawing/2014/chartex">
+          <mc:Fallback xmlns:cx1="http://schemas.microsoft.com/office/drawing/2015/9/8/chartex">
             <w:pict>
               <v:line w14:anchorId="24119CC2" id="Straight Connector 8" o:spid="_x0000_s1026" style="position:absolute;z-index:251664384;visibility:visible;mso-wrap-style:square;mso-wrap-distance-left:9pt;mso-wrap-distance-top:0;mso-wrap-distance-right:9pt;mso-wrap-distance-bottom:0;mso-position-horizontal:absolute;mso-position-horizontal-relative:margin;mso-position-vertical:absolute;mso-position-vertical-relative:text" from="0,17.05pt" to="518.25pt,17.05pt" o:gfxdata="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" strokecolor="#00b0f0" strokeweight="1.75pt">
                 <v:stroke joinstyle="miter"/>
@@ -3706,7 +3925,7 @@
       <w:r>
         <w:t>Intentional Threats</w:t>
       </w:r>
-      <w:bookmarkEnd w:id="16"/>
+      <w:bookmarkEnd w:id="17"/>
     </w:p>
     <w:p>
       <w:pPr>
@@ -3737,7 +3956,7 @@
         <w:pStyle w:val="NoSpacing"/>
       </w:pPr>
     </w:p>
-    <w:bookmarkStart w:id="17" w:name="_Toc436742470"/>
+    <w:bookmarkStart w:id="18" w:name="_Toc437024748"/>
     <w:p>
       <w:pPr>
         <w:pStyle w:val="Heading2"/>
@@ -3745,12 +3964,12 @@
       <w:r>
         <w:rPr>
           <w:noProof/>
-          <w:lang w:eastAsia="zh-CN"/>
+          <w:lang w:eastAsia="en-GB"/>
         </w:rPr>
         <mc:AlternateContent>
           <mc:Choice Requires="wps">
             <w:drawing>
-              <wp:anchor distT="0" distB="0" distL="114300" distR="114300" simplePos="0" relativeHeight="251665408" behindDoc="0" locked="0" layoutInCell="1" allowOverlap="1" wp14:anchorId="741EF3AE" wp14:editId="62773FA9">
+              <wp:anchor distT="0" distB="0" distL="114300" distR="114300" simplePos="0" relativeHeight="251665408" behindDoc="0" locked="0" layoutInCell="1" allowOverlap="1" wp14:anchorId="6690702D" wp14:editId="4E2C4E7B">
                 <wp:simplePos x="0" y="0"/>
                 <wp:positionH relativeFrom="margin">
                   <wp:posOffset>0</wp:posOffset>
@@ -3802,7 +4021,7 @@
               </wp:anchor>
             </w:drawing>
           </mc:Choice>
-          <mc:Fallback xmlns:cx1="http://schemas.microsoft.com/office/drawing/2015/9/8/chartex" xmlns:w16se="http://schemas.microsoft.com/office/word/2015/wordml/symex" xmlns:cx="http://schemas.microsoft.com/office/drawing/2014/chartex">
+          <mc:Fallback xmlns:cx1="http://schemas.microsoft.com/office/drawing/2015/9/8/chartex">
             <w:pict>
               <v:line w14:anchorId="204D4ED0" id="Straight Connector 9" o:spid="_x0000_s1026" style="position:absolute;z-index:251665408;visibility:visible;mso-wrap-style:square;mso-wrap-distance-left:9pt;mso-wrap-distance-top:0;mso-wrap-distance-right:9pt;mso-wrap-distance-bottom:0;mso-position-horizontal:absolute;mso-position-horizontal-relative:margin;mso-position-vertical:absolute;mso-position-vertical-relative:text" from="0,17.05pt" to="518.25pt,17.05pt" o:gfxdata="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" strokecolor="#00b0f0" strokeweight="1.75pt">
                 <v:stroke joinstyle="miter"/>
@@ -3821,7 +4040,7 @@
         </w:rPr>
         <w:t>Scenarios</w:t>
       </w:r>
-      <w:bookmarkEnd w:id="17"/>
+      <w:bookmarkEnd w:id="18"/>
     </w:p>
     <w:p>
       <w:pPr>
@@ -3879,7 +4098,7 @@
         <w:pStyle w:val="Heading1"/>
         <w:jc w:val="center"/>
       </w:pPr>
-      <w:bookmarkStart w:id="18" w:name="_Toc436742471"/>
+      <w:bookmarkStart w:id="19" w:name="_Toc437024749"/>
       <w:r>
         <w:lastRenderedPageBreak/>
         <w:t>Sequence Diagram</w:t>
@@ -3887,26 +4106,26 @@
       <w:r>
         <w:t>s</w:t>
       </w:r>
-      <w:bookmarkEnd w:id="18"/>
+      <w:bookmarkEnd w:id="19"/>
     </w:p>
     <w:p>
       <w:pPr>
         <w:pStyle w:val="Heading2"/>
       </w:pPr>
-      <w:bookmarkStart w:id="19" w:name="_Toc436742472"/>
+      <w:bookmarkStart w:id="20" w:name="_Toc437024750"/>
       <w:r>
         <w:t>Standard User - Sequence Diagram</w:t>
       </w:r>
-      <w:bookmarkEnd w:id="19"/>
+      <w:bookmarkEnd w:id="20"/>
     </w:p>
     <w:p>
       <w:r>
         <w:rPr>
           <w:noProof/>
-          <w:lang w:eastAsia="zh-CN"/>
+          <w:lang w:eastAsia="en-GB"/>
         </w:rPr>
         <w:drawing>
-          <wp:inline distT="0" distB="0" distL="0" distR="0">
+          <wp:inline distT="0" distB="0" distL="0" distR="0" wp14:anchorId="14CBA040" wp14:editId="62CF6960">
             <wp:extent cx="9763125" cy="4495800"/>
             <wp:effectExtent l="0" t="0" r="9525" b="0"/>
             <wp:docPr id="14" name="Picture 14" descr="C:\Users\w1492046\Downloads\SequenceDiagramStandard.png"/>
@@ -3957,6 +4176,9 @@
     </w:p>
     <w:p/>
     <w:p>
+      <w:pPr>
+        <w:pStyle w:val="NoSpacing"/>
+      </w:pPr>
       <w:r>
         <w:t>This sequence diagram illustrates how the system and environment will operate with one another</w:t>
       </w:r>
@@ -3989,20 +4211,20 @@
       <w:pPr>
         <w:pStyle w:val="Heading2"/>
       </w:pPr>
-      <w:bookmarkStart w:id="20" w:name="_Toc436742473"/>
+      <w:bookmarkStart w:id="21" w:name="_Toc437024751"/>
       <w:r>
         <w:t>Advanced User – Sequence Diagram</w:t>
       </w:r>
-      <w:bookmarkEnd w:id="20"/>
+      <w:bookmarkEnd w:id="21"/>
     </w:p>
     <w:p>
       <w:r>
         <w:rPr>
           <w:noProof/>
-          <w:lang w:eastAsia="zh-CN"/>
+          <w:lang w:eastAsia="en-GB"/>
         </w:rPr>
         <w:drawing>
-          <wp:anchor distT="0" distB="0" distL="114300" distR="114300" simplePos="0" relativeHeight="251686912" behindDoc="0" locked="0" layoutInCell="1" allowOverlap="1" wp14:anchorId="1DAECA22" wp14:editId="558D3AF1">
+          <wp:anchor distT="0" distB="0" distL="114300" distR="114300" simplePos="0" relativeHeight="251686912" behindDoc="0" locked="0" layoutInCell="1" allowOverlap="1" wp14:anchorId="4A0A7592" wp14:editId="0E4D38E2">
             <wp:simplePos x="0" y="0"/>
             <wp:positionH relativeFrom="column">
               <wp:posOffset>0</wp:posOffset>
@@ -4068,6 +4290,7 @@
     <w:p/>
     <w:p>
       <w:pPr>
+        <w:pStyle w:val="NoSpacing"/>
         <w:sectPr>
           <w:pgSz w:w="16838" w:h="11906" w:orient="landscape"/>
           <w:pgMar w:top="720" w:right="720" w:bottom="720" w:left="720" w:header="709" w:footer="227" w:gutter="0"/>
@@ -4086,12 +4309,12 @@
       <w:pPr>
         <w:pStyle w:val="Heading1"/>
       </w:pPr>
-      <w:bookmarkStart w:id="21" w:name="_Toc436742474"/>
+      <w:bookmarkStart w:id="22" w:name="_Toc437024752"/>
       <w:r>
         <w:lastRenderedPageBreak/>
         <w:t>Functional Requirements</w:t>
       </w:r>
-      <w:bookmarkEnd w:id="21"/>
+      <w:bookmarkEnd w:id="22"/>
     </w:p>
     <w:p>
       <w:pPr>
@@ -4115,11 +4338,11 @@
       <w:pPr>
         <w:pStyle w:val="Heading2"/>
       </w:pPr>
-      <w:bookmarkStart w:id="22" w:name="_Toc436742475"/>
+      <w:bookmarkStart w:id="23" w:name="_Toc437024753"/>
       <w:r>
         <w:t>Standard</w:t>
       </w:r>
-      <w:bookmarkEnd w:id="22"/>
+      <w:bookmarkEnd w:id="23"/>
     </w:p>
     <w:p>
       <w:pPr>
@@ -4175,11 +4398,11 @@
       <w:pPr>
         <w:pStyle w:val="Heading2"/>
       </w:pPr>
-      <w:bookmarkStart w:id="23" w:name="_Toc436742476"/>
+      <w:bookmarkStart w:id="24" w:name="_Toc437024754"/>
       <w:r>
         <w:t>Admin</w:t>
       </w:r>
-      <w:bookmarkEnd w:id="23"/>
+      <w:bookmarkEnd w:id="24"/>
     </w:p>
     <w:p>
       <w:pPr>
@@ -4299,12 +4522,12 @@
         <w:pStyle w:val="Heading1"/>
         <w:jc w:val="center"/>
       </w:pPr>
-      <w:bookmarkStart w:id="24" w:name="_Toc436742477"/>
+      <w:bookmarkStart w:id="25" w:name="_Toc437024755"/>
       <w:r>
         <w:lastRenderedPageBreak/>
         <w:t>Class Diagram</w:t>
       </w:r>
-      <w:bookmarkEnd w:id="24"/>
+      <w:bookmarkEnd w:id="25"/>
     </w:p>
     <w:p>
       <w:pPr>
@@ -4342,7 +4565,7 @@
       <w:pPr>
         <w:pStyle w:val="Heading2"/>
       </w:pPr>
-      <w:bookmarkStart w:id="25" w:name="_Toc436742478"/>
+      <w:bookmarkStart w:id="26" w:name="_Toc437024756"/>
       <w:r>
         <w:lastRenderedPageBreak/>
         <w:t xml:space="preserve">Inclusion </w:t>
@@ -4350,7 +4573,7 @@
       <w:r>
         <w:t>of the Classes in the Design</w:t>
       </w:r>
-      <w:bookmarkEnd w:id="25"/>
+      <w:bookmarkEnd w:id="26"/>
     </w:p>
     <w:p>
       <w:pPr>
@@ -4398,7 +4621,7 @@
 </file>
 
 <file path=word/endnotes.xml><?xml version="1.0" encoding="utf-8"?>
-<w:endnotes xmlns:wpc="http://schemas.microsoft.com/office/word/2010/wordprocessingCanvas" xmlns:mc="http://schemas.openxmlformats.org/markup-compatibility/2006" xmlns:o="urn:schemas-microsoft-com:office:office" xmlns:r="http://schemas.openxmlformats.org/officeDocument/2006/relationships" xmlns:m="http://schemas.openxmlformats.org/officeDocument/2006/math" xmlns:v="urn:schemas-microsoft-com:vml" xmlns:wp14="http://schemas.microsoft.com/office/word/2010/wordprocessingDrawing" xmlns:wp="http://schemas.openxmlformats.org/drawingml/2006/wordprocessingDrawing" xmlns:w10="urn:schemas-microsoft-com:office:word" xmlns:w="http://schemas.openxmlformats.org/wordprocessingml/2006/main" xmlns:w14="http://schemas.microsoft.com/office/word/2010/wordml" xmlns:w15="http://schemas.microsoft.com/office/word/2012/wordml" xmlns:wpg="http://schemas.microsoft.com/office/word/2010/wordprocessingGroup" xmlns:wpi="http://schemas.microsoft.com/office/word/2010/wordprocessingInk" xmlns:wne="http://schemas.microsoft.com/office/word/2006/wordml" xmlns:wps="http://schemas.microsoft.com/office/word/2010/wordprocessingShape" mc:Ignorable="w14 w15 wp14">
+<w:endnotes xmlns:wpc="http://schemas.microsoft.com/office/word/2010/wordprocessingCanvas" xmlns:cx="http://schemas.microsoft.com/office/drawing/2014/chartex" xmlns:mc="http://schemas.openxmlformats.org/markup-compatibility/2006" xmlns:o="urn:schemas-microsoft-com:office:office" xmlns:r="http://schemas.openxmlformats.org/officeDocument/2006/relationships" xmlns:m="http://schemas.openxmlformats.org/officeDocument/2006/math" xmlns:v="urn:schemas-microsoft-com:vml" xmlns:wp14="http://schemas.microsoft.com/office/word/2010/wordprocessingDrawing" xmlns:wp="http://schemas.openxmlformats.org/drawingml/2006/wordprocessingDrawing" xmlns:w10="urn:schemas-microsoft-com:office:word" xmlns:w="http://schemas.openxmlformats.org/wordprocessingml/2006/main" xmlns:w14="http://schemas.microsoft.com/office/word/2010/wordml" xmlns:w15="http://schemas.microsoft.com/office/word/2012/wordml" xmlns:w16se="http://schemas.microsoft.com/office/word/2015/wordml/symex" xmlns:wpg="http://schemas.microsoft.com/office/word/2010/wordprocessingGroup" xmlns:wpi="http://schemas.microsoft.com/office/word/2010/wordprocessingInk" xmlns:wne="http://schemas.microsoft.com/office/word/2006/wordml" xmlns:wps="http://schemas.microsoft.com/office/word/2010/wordprocessingShape" mc:Ignorable="w14 w15 w16se wp14">
   <w:endnote w:type="separator" w:id="-1">
     <w:p>
       <w:pPr>
@@ -4423,7 +4646,7 @@
 </file>
 
 <file path=word/footer1.xml><?xml version="1.0" encoding="utf-8"?>
-<w:ftr xmlns:wpc="http://schemas.microsoft.com/office/word/2010/wordprocessingCanvas" xmlns:mc="http://schemas.openxmlformats.org/markup-compatibility/2006" xmlns:o="urn:schemas-microsoft-com:office:office" xmlns:r="http://schemas.openxmlformats.org/officeDocument/2006/relationships" xmlns:m="http://schemas.openxmlformats.org/officeDocument/2006/math" xmlns:v="urn:schemas-microsoft-com:vml" xmlns:wp14="http://schemas.microsoft.com/office/word/2010/wordprocessingDrawing" xmlns:wp="http://schemas.openxmlformats.org/drawingml/2006/wordprocessingDrawing" xmlns:w10="urn:schemas-microsoft-com:office:word" xmlns:w="http://schemas.openxmlformats.org/wordprocessingml/2006/main" xmlns:w14="http://schemas.microsoft.com/office/word/2010/wordml" xmlns:w15="http://schemas.microsoft.com/office/word/2012/wordml" xmlns:wpg="http://schemas.microsoft.com/office/word/2010/wordprocessingGroup" xmlns:wpi="http://schemas.microsoft.com/office/word/2010/wordprocessingInk" xmlns:wne="http://schemas.microsoft.com/office/word/2006/wordml" xmlns:wps="http://schemas.microsoft.com/office/word/2010/wordprocessingShape" mc:Ignorable="w14 w15 wp14">
+<w:ftr xmlns:wpc="http://schemas.microsoft.com/office/word/2010/wordprocessingCanvas" xmlns:cx="http://schemas.microsoft.com/office/drawing/2014/chartex" xmlns:mc="http://schemas.openxmlformats.org/markup-compatibility/2006" xmlns:o="urn:schemas-microsoft-com:office:office" xmlns:r="http://schemas.openxmlformats.org/officeDocument/2006/relationships" xmlns:m="http://schemas.openxmlformats.org/officeDocument/2006/math" xmlns:v="urn:schemas-microsoft-com:vml" xmlns:wp14="http://schemas.microsoft.com/office/word/2010/wordprocessingDrawing" xmlns:wp="http://schemas.openxmlformats.org/drawingml/2006/wordprocessingDrawing" xmlns:w10="urn:schemas-microsoft-com:office:word" xmlns:w="http://schemas.openxmlformats.org/wordprocessingml/2006/main" xmlns:w14="http://schemas.microsoft.com/office/word/2010/wordml" xmlns:w15="http://schemas.microsoft.com/office/word/2012/wordml" xmlns:w16se="http://schemas.microsoft.com/office/word/2015/wordml/symex" xmlns:wpg="http://schemas.microsoft.com/office/word/2010/wordprocessingGroup" xmlns:wpi="http://schemas.microsoft.com/office/word/2010/wordprocessingInk" xmlns:wne="http://schemas.microsoft.com/office/word/2006/wordml" xmlns:wps="http://schemas.microsoft.com/office/word/2010/wordprocessingShape" mc:Ignorable="w14 w15 w16se wp14">
   <w:p>
     <w:pPr>
       <w:rPr>
@@ -4434,12 +4657,12 @@
       <w:rPr>
         <w:rFonts w:asciiTheme="majorHAnsi" w:eastAsiaTheme="majorEastAsia" w:hAnsiTheme="majorHAnsi" w:cstheme="majorBidi"/>
         <w:noProof/>
-        <w:lang w:eastAsia="zh-CN"/>
+        <w:lang w:eastAsia="en-GB"/>
       </w:rPr>
       <mc:AlternateContent>
         <mc:Choice Requires="wps">
           <w:drawing>
-            <wp:anchor distT="0" distB="0" distL="114300" distR="114300" simplePos="0" relativeHeight="251661312" behindDoc="0" locked="0" layoutInCell="1" allowOverlap="1" wp14:anchorId="6F1B9437" wp14:editId="101207BB">
+            <wp:anchor distT="0" distB="0" distL="114300" distR="114300" simplePos="0" relativeHeight="251661312" behindDoc="0" locked="0" layoutInCell="1" allowOverlap="1" wp14:anchorId="58D85D04" wp14:editId="7F753685">
               <wp:simplePos x="0" y="0"/>
               <wp:positionH relativeFrom="page">
                 <wp:posOffset>10106025</wp:posOffset>
@@ -4519,7 +4742,7 @@
                               <w:sz w:val="24"/>
                               <w:szCs w:val="24"/>
                             </w:rPr>
-                            <w:t>3</w:t>
+                            <w:t>6</w:t>
                           </w:r>
                           <w:r>
                             <w:rPr>
@@ -4552,7 +4775,7 @@
         </mc:Choice>
         <mc:Fallback>
           <w:pict>
-            <v:oval w14:anchorId="6F1B9437" id="Oval 13" o:spid="_x0000_s1027" style="position:absolute;margin-left:795.75pt;margin-top:549.75pt;width:39pt;height:39pt;z-index:251661312;visibility:visible;mso-wrap-style:square;mso-width-percent:0;mso-height-percent:0;mso-wrap-distance-left:9pt;mso-wrap-distance-top:0;mso-wrap-distance-right:9pt;mso-wrap-distance-bottom:0;mso-position-horizontal:absolute;mso-position-horizontal-relative:page;mso-position-vertical:absolute;mso-position-vertical-relative:page;mso-width-percent:0;mso-height-percent:0;mso-width-relative:page;mso-height-relative:page;v-text-anchor:middle" o:gfxdata="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" fillcolor="#00b0f0" stroked="f">
+            <v:oval w14:anchorId="58D85D04" id="Oval 13" o:spid="_x0000_s1028" style="position:absolute;margin-left:795.75pt;margin-top:549.75pt;width:39pt;height:39pt;z-index:251661312;visibility:visible;mso-wrap-style:square;mso-width-percent:0;mso-height-percent:0;mso-wrap-distance-left:9pt;mso-wrap-distance-top:0;mso-wrap-distance-right:9pt;mso-wrap-distance-bottom:0;mso-position-horizontal:absolute;mso-position-horizontal-relative:page;mso-position-vertical:absolute;mso-position-vertical-relative:page;mso-width-percent:0;mso-height-percent:0;mso-width-relative:page;mso-height-relative:page;v-text-anchor:middle" o:gfxdata="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" fillcolor="#00b0f0" stroked="f">
               <v:textbox>
                 <w:txbxContent>
                   <w:p>
@@ -4597,7 +4820,7 @@
                         <w:sz w:val="24"/>
                         <w:szCs w:val="24"/>
                       </w:rPr>
-                      <w:t>3</w:t>
+                      <w:t>6</w:t>
                     </w:r>
                     <w:r>
                       <w:rPr>
@@ -4628,12 +4851,12 @@
       <w:rPr>
         <w:rFonts w:asciiTheme="majorHAnsi" w:eastAsiaTheme="majorEastAsia" w:hAnsiTheme="majorHAnsi" w:cstheme="majorBidi"/>
         <w:noProof/>
-        <w:lang w:eastAsia="zh-CN"/>
+        <w:lang w:eastAsia="en-GB"/>
       </w:rPr>
       <mc:AlternateContent>
         <mc:Choice Requires="wps">
           <w:drawing>
-            <wp:anchor distT="0" distB="0" distL="114300" distR="114300" simplePos="0" relativeHeight="251659264" behindDoc="0" locked="0" layoutInCell="1" allowOverlap="1" wp14:anchorId="1EBF4D41" wp14:editId="2C03728F">
+            <wp:anchor distT="0" distB="0" distL="114300" distR="114300" simplePos="0" relativeHeight="251659264" behindDoc="0" locked="0" layoutInCell="1" allowOverlap="1" wp14:anchorId="4EB984E0" wp14:editId="3E2B6941">
               <wp:simplePos x="0" y="0"/>
               <wp:positionH relativeFrom="page">
                 <wp:posOffset>6953250</wp:posOffset>
@@ -4713,7 +4936,7 @@
                               <w:sz w:val="24"/>
                               <w:szCs w:val="24"/>
                             </w:rPr>
-                            <w:t>3</w:t>
+                            <w:t>6</w:t>
                           </w:r>
                           <w:r>
                             <w:rPr>
@@ -4746,7 +4969,7 @@
         </mc:Choice>
         <mc:Fallback>
           <w:pict>
-            <v:oval w14:anchorId="1EBF4D41" id="Oval 10" o:spid="_x0000_s1028" style="position:absolute;margin-left:547.5pt;margin-top:794.25pt;width:39pt;height:39pt;z-index:251659264;visibility:visible;mso-wrap-style:square;mso-width-percent:0;mso-height-percent:0;mso-wrap-distance-left:9pt;mso-wrap-distance-top:0;mso-wrap-distance-right:9pt;mso-wrap-distance-bottom:0;mso-position-horizontal:absolute;mso-position-horizontal-relative:page;mso-position-vertical:absolute;mso-position-vertical-relative:page;mso-width-percent:0;mso-height-percent:0;mso-width-relative:page;mso-height-relative:page;v-text-anchor:middle" o:gfxdata="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" fillcolor="#00b0f0" stroked="f">
+            <v:oval w14:anchorId="4EB984E0" id="Oval 10" o:spid="_x0000_s1029" style="position:absolute;margin-left:547.5pt;margin-top:794.25pt;width:39pt;height:39pt;z-index:251659264;visibility:visible;mso-wrap-style:square;mso-width-percent:0;mso-height-percent:0;mso-wrap-distance-left:9pt;mso-wrap-distance-top:0;mso-wrap-distance-right:9pt;mso-wrap-distance-bottom:0;mso-position-horizontal:absolute;mso-position-horizontal-relative:page;mso-position-vertical:absolute;mso-position-vertical-relative:page;mso-width-percent:0;mso-height-percent:0;mso-width-relative:page;mso-height-relative:page;v-text-anchor:middle" o:gfxdata="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" fillcolor="#00b0f0" stroked="f">
               <v:textbox>
                 <w:txbxContent>
                   <w:p>
@@ -4791,7 +5014,7 @@
                         <w:sz w:val="24"/>
                         <w:szCs w:val="24"/>
                       </w:rPr>
-                      <w:t>3</w:t>
+                      <w:t>6</w:t>
                     </w:r>
                     <w:r>
                       <w:rPr>
@@ -4818,7 +5041,7 @@
 </file>
 
 <file path=word/footnotes.xml><?xml version="1.0" encoding="utf-8"?>
-<w:footnotes xmlns:wpc="http://schemas.microsoft.com/office/word/2010/wordprocessingCanvas" xmlns:mc="http://schemas.openxmlformats.org/markup-compatibility/2006" xmlns:o="urn:schemas-microsoft-com:office:office" xmlns:r="http://schemas.openxmlformats.org/officeDocument/2006/relationships" xmlns:m="http://schemas.openxmlformats.org/officeDocument/2006/math" xmlns:v="urn:schemas-microsoft-com:vml" xmlns:wp14="http://schemas.microsoft.com/office/word/2010/wordprocessingDrawing" xmlns:wp="http://schemas.openxmlformats.org/drawingml/2006/wordprocessingDrawing" xmlns:w10="urn:schemas-microsoft-com:office:word" xmlns:w="http://schemas.openxmlformats.org/wordprocessingml/2006/main" xmlns:w14="http://schemas.microsoft.com/office/word/2010/wordml" xmlns:w15="http://schemas.microsoft.com/office/word/2012/wordml" xmlns:wpg="http://schemas.microsoft.com/office/word/2010/wordprocessingGroup" xmlns:wpi="http://schemas.microsoft.com/office/word/2010/wordprocessingInk" xmlns:wne="http://schemas.microsoft.com/office/word/2006/wordml" xmlns:wps="http://schemas.microsoft.com/office/word/2010/wordprocessingShape" mc:Ignorable="w14 w15 wp14">
+<w:footnotes xmlns:wpc="http://schemas.microsoft.com/office/word/2010/wordprocessingCanvas" xmlns:cx="http://schemas.microsoft.com/office/drawing/2014/chartex" xmlns:mc="http://schemas.openxmlformats.org/markup-compatibility/2006" xmlns:o="urn:schemas-microsoft-com:office:office" xmlns:r="http://schemas.openxmlformats.org/officeDocument/2006/relationships" xmlns:m="http://schemas.openxmlformats.org/officeDocument/2006/math" xmlns:v="urn:schemas-microsoft-com:vml" xmlns:wp14="http://schemas.microsoft.com/office/word/2010/wordprocessingDrawing" xmlns:wp="http://schemas.openxmlformats.org/drawingml/2006/wordprocessingDrawing" xmlns:w10="urn:schemas-microsoft-com:office:word" xmlns:w="http://schemas.openxmlformats.org/wordprocessingml/2006/main" xmlns:w14="http://schemas.microsoft.com/office/word/2010/wordml" xmlns:w15="http://schemas.microsoft.com/office/word/2012/wordml" xmlns:w16se="http://schemas.microsoft.com/office/word/2015/wordml/symex" xmlns:wpg="http://schemas.microsoft.com/office/word/2010/wordprocessingGroup" xmlns:wpi="http://schemas.microsoft.com/office/word/2010/wordprocessingInk" xmlns:wne="http://schemas.microsoft.com/office/word/2006/wordml" xmlns:wps="http://schemas.microsoft.com/office/word/2010/wordprocessingShape" mc:Ignorable="w14 w15 w16se wp14">
   <w:footnote w:type="separator" w:id="-1">
     <w:p>
       <w:pPr>
@@ -4843,7 +5066,7 @@
 </file>
 
 <file path=word/numbering.xml><?xml version="1.0" encoding="utf-8"?>
-<w:numbering xmlns:wpc="http://schemas.microsoft.com/office/word/2010/wordprocessingCanvas" xmlns:mc="http://schemas.openxmlformats.org/markup-compatibility/2006" xmlns:o="urn:schemas-microsoft-com:office:office" xmlns:r="http://schemas.openxmlformats.org/officeDocument/2006/relationships" xmlns:m="http://schemas.openxmlformats.org/officeDocument/2006/math" xmlns:v="urn:schemas-microsoft-com:vml" xmlns:wp14="http://schemas.microsoft.com/office/word/2010/wordprocessingDrawing" xmlns:wp="http://schemas.openxmlformats.org/drawingml/2006/wordprocessingDrawing" xmlns:w10="urn:schemas-microsoft-com:office:word" xmlns:w="http://schemas.openxmlformats.org/wordprocessingml/2006/main" xmlns:w14="http://schemas.microsoft.com/office/word/2010/wordml" xmlns:w15="http://schemas.microsoft.com/office/word/2012/wordml" xmlns:wpg="http://schemas.microsoft.com/office/word/2010/wordprocessingGroup" xmlns:wpi="http://schemas.microsoft.com/office/word/2010/wordprocessingInk" xmlns:wne="http://schemas.microsoft.com/office/word/2006/wordml" xmlns:wps="http://schemas.microsoft.com/office/word/2010/wordprocessingShape" mc:Ignorable="w14 w15 wp14">
+<w:numbering xmlns:wpc="http://schemas.microsoft.com/office/word/2010/wordprocessingCanvas" xmlns:cx="http://schemas.microsoft.com/office/drawing/2014/chartex" xmlns:mc="http://schemas.openxmlformats.org/markup-compatibility/2006" xmlns:o="urn:schemas-microsoft-com:office:office" xmlns:r="http://schemas.openxmlformats.org/officeDocument/2006/relationships" xmlns:m="http://schemas.openxmlformats.org/officeDocument/2006/math" xmlns:v="urn:schemas-microsoft-com:vml" xmlns:wp14="http://schemas.microsoft.com/office/word/2010/wordprocessingDrawing" xmlns:wp="http://schemas.openxmlformats.org/drawingml/2006/wordprocessingDrawing" xmlns:w10="urn:schemas-microsoft-com:office:word" xmlns:w="http://schemas.openxmlformats.org/wordprocessingml/2006/main" xmlns:w14="http://schemas.microsoft.com/office/word/2010/wordml" xmlns:w15="http://schemas.microsoft.com/office/word/2012/wordml" xmlns:w16se="http://schemas.microsoft.com/office/word/2015/wordml/symex" xmlns:wpg="http://schemas.microsoft.com/office/word/2010/wordprocessingGroup" xmlns:wpi="http://schemas.microsoft.com/office/word/2010/wordprocessingInk" xmlns:wne="http://schemas.microsoft.com/office/word/2006/wordml" xmlns:wps="http://schemas.microsoft.com/office/word/2010/wordprocessingShape" mc:Ignorable="w14 w15 w16se wp14">
   <w:abstractNum w:abstractNumId="0" w15:restartNumberingAfterBreak="0">
     <w:nsid w:val="02465C91"/>
     <w:multiLevelType w:val="hybridMultilevel"/>
@@ -6739,7 +6962,7 @@
 </file>
 
 <file path=word/styles.xml><?xml version="1.0" encoding="utf-8"?>
-<w:styles xmlns:mc="http://schemas.openxmlformats.org/markup-compatibility/2006" xmlns:r="http://schemas.openxmlformats.org/officeDocument/2006/relationships" xmlns:w="http://schemas.openxmlformats.org/wordprocessingml/2006/main" xmlns:w14="http://schemas.microsoft.com/office/word/2010/wordml" xmlns:w15="http://schemas.microsoft.com/office/word/2012/wordml" mc:Ignorable="w14 w15">
+<w:styles xmlns:mc="http://schemas.openxmlformats.org/markup-compatibility/2006" xmlns:r="http://schemas.openxmlformats.org/officeDocument/2006/relationships" xmlns:w="http://schemas.openxmlformats.org/wordprocessingml/2006/main" xmlns:w14="http://schemas.microsoft.com/office/word/2010/wordml" xmlns:w15="http://schemas.microsoft.com/office/word/2012/wordml" xmlns:w16se="http://schemas.microsoft.com/office/word/2015/wordml/symex" mc:Ignorable="w14 w15 w16se">
   <w:docDefaults>
     <w:rPrDefault>
       <w:rPr>
@@ -7444,6 +7667,36 @@
       <w:lang w:eastAsia="en-GB"/>
     </w:rPr>
   </w:style>
+  <w:style w:type="paragraph" w:styleId="BalloonText">
+    <w:name w:val="Balloon Text"/>
+    <w:basedOn w:val="Normal"/>
+    <w:link w:val="BalloonTextChar"/>
+    <w:uiPriority w:val="99"/>
+    <w:semiHidden/>
+    <w:unhideWhenUsed/>
+    <w:rsid w:val="002F13A4"/>
+    <w:pPr>
+      <w:spacing w:after="0" w:line="240" w:lineRule="auto"/>
+    </w:pPr>
+    <w:rPr>
+      <w:rFonts w:ascii="Segoe UI" w:hAnsi="Segoe UI" w:cs="Segoe UI"/>
+      <w:sz w:val="18"/>
+      <w:szCs w:val="18"/>
+    </w:rPr>
+  </w:style>
+  <w:style w:type="character" w:customStyle="1" w:styleId="BalloonTextChar">
+    <w:name w:val="Balloon Text Char"/>
+    <w:basedOn w:val="DefaultParagraphFont"/>
+    <w:link w:val="BalloonText"/>
+    <w:uiPriority w:val="99"/>
+    <w:semiHidden/>
+    <w:rsid w:val="002F13A4"/>
+    <w:rPr>
+      <w:rFonts w:ascii="Segoe UI" w:hAnsi="Segoe UI" w:cs="Segoe UI"/>
+      <w:sz w:val="18"/>
+      <w:szCs w:val="18"/>
+    </w:rPr>
+  </w:style>
 </w:styles>
 </file>
 
@@ -7713,7 +7966,7 @@
 </file>
 
 <file path=customXml/itemProps1.xml><?xml version="1.0" encoding="utf-8"?>
-<ds:datastoreItem xmlns:ds="http://schemas.openxmlformats.org/officeDocument/2006/customXml" ds:itemID="{4A942BBB-9E55-4D43-85A6-3D271CAF878E}">
+<ds:datastoreItem xmlns:ds="http://schemas.openxmlformats.org/officeDocument/2006/customXml" ds:itemID="{31493905-FC23-483A-8F72-6A9FAC9B1680}">
   <ds:schemaRefs>
     <ds:schemaRef ds:uri="http://schemas.openxmlformats.org/officeDocument/2006/bibliography"/>
   </ds:schemaRefs>

</xml_diff>